<commit_message>
report1-chuongnh: ( resolved ) part 5
</commit_message>
<xml_diff>
--- a/Report1_Project Introduction.docx
+++ b/Report1_Project Introduction.docx
@@ -1,6 +1,6 @@
 
 <file path=word/document.xml><?xml version="1.0" encoding="utf-8"?>
-<w:document xmlns:wpc="http://schemas.microsoft.com/office/word/2010/wordprocessingCanvas" xmlns:mc="http://schemas.openxmlformats.org/markup-compatibility/2006" xmlns:o="urn:schemas-microsoft-com:office:office" xmlns:r="http://schemas.openxmlformats.org/officeDocument/2006/relationships" xmlns:m="http://schemas.openxmlformats.org/officeDocument/2006/math" xmlns:v="urn:schemas-microsoft-com:vml" xmlns:wp14="http://schemas.microsoft.com/office/word/2010/wordprocessingDrawing" xmlns:wp="http://schemas.openxmlformats.org/drawingml/2006/wordprocessingDrawing" xmlns:w10="urn:schemas-microsoft-com:office:word" xmlns:w="http://schemas.openxmlformats.org/wordprocessingml/2006/main" xmlns:w14="http://schemas.microsoft.com/office/word/2010/wordml" xmlns:w15="http://schemas.microsoft.com/office/word/2012/wordml" xmlns:wpg="http://schemas.microsoft.com/office/word/2010/wordprocessingGroup" xmlns:wpi="http://schemas.microsoft.com/office/word/2010/wordprocessingInk" xmlns:wne="http://schemas.microsoft.com/office/word/2006/wordml" xmlns:wps="http://schemas.microsoft.com/office/word/2010/wordprocessingShape" mc:Ignorable="w14 w15 wp14">
+<w:document xmlns:wpc="http://schemas.microsoft.com/office/word/2010/wordprocessingCanvas" xmlns:cx="http://schemas.microsoft.com/office/drawing/2014/chartex" xmlns:cx1="http://schemas.microsoft.com/office/drawing/2015/9/8/chartex" xmlns:mc="http://schemas.openxmlformats.org/markup-compatibility/2006" xmlns:o="urn:schemas-microsoft-com:office:office" xmlns:r="http://schemas.openxmlformats.org/officeDocument/2006/relationships" xmlns:m="http://schemas.openxmlformats.org/officeDocument/2006/math" xmlns:v="urn:schemas-microsoft-com:vml" xmlns:wp14="http://schemas.microsoft.com/office/word/2010/wordprocessingDrawing" xmlns:wp="http://schemas.openxmlformats.org/drawingml/2006/wordprocessingDrawing" xmlns:w10="urn:schemas-microsoft-com:office:word" xmlns:w="http://schemas.openxmlformats.org/wordprocessingml/2006/main" xmlns:w14="http://schemas.microsoft.com/office/word/2010/wordml" xmlns:w15="http://schemas.microsoft.com/office/word/2012/wordml" xmlns:w16se="http://schemas.microsoft.com/office/word/2015/wordml/symex" xmlns:wpg="http://schemas.microsoft.com/office/word/2010/wordprocessingGroup" xmlns:wpi="http://schemas.microsoft.com/office/word/2010/wordprocessingInk" xmlns:wne="http://schemas.microsoft.com/office/word/2006/wordml" xmlns:wps="http://schemas.microsoft.com/office/word/2010/wordprocessingShape" mc:Ignorable="w14 w15 w16se wp14">
   <w:body>
     <w:p/>
     <w:p>
@@ -10,7 +10,7 @@
       <w:r>
         <w:rPr>
           <w:noProof/>
-          <w:lang w:val="en-US"/>
+          <w:lang w:val="en-US" w:eastAsia="ja-JP"/>
         </w:rPr>
         <w:drawing>
           <wp:inline distT="0" distB="0" distL="0" distR="0" wp14:anchorId="46201240">
@@ -61,11 +61,6 @@
     </w:p>
     <w:p/>
     <w:p/>
-    <w:p/>
-    <w:p/>
-    <w:p/>
-    <w:p/>
-    <w:p/>
     <w:p>
       <w:pPr>
         <w:jc w:val="center"/>
@@ -207,6 +202,13 @@
     </w:p>
     <w:sdt>
       <w:sdtPr>
+        <w:rPr>
+          <w:rFonts w:asciiTheme="minorHAnsi" w:eastAsiaTheme="minorHAnsi" w:hAnsiTheme="minorHAnsi" w:cstheme="minorBidi"/>
+          <w:color w:val="auto"/>
+          <w:sz w:val="22"/>
+          <w:szCs w:val="22"/>
+          <w:lang w:val="en-GB"/>
+        </w:rPr>
         <w:id w:val="-2075660069"/>
         <w:docPartObj>
           <w:docPartGallery w:val="Table of Contents"/>
@@ -215,14 +217,9 @@
       </w:sdtPr>
       <w:sdtEndPr>
         <w:rPr>
-          <w:rFonts w:asciiTheme="minorHAnsi" w:eastAsiaTheme="minorHAnsi" w:hAnsiTheme="minorHAnsi" w:cstheme="minorBidi"/>
           <w:b/>
           <w:bCs/>
           <w:noProof/>
-          <w:color w:val="auto"/>
-          <w:sz w:val="22"/>
-          <w:szCs w:val="22"/>
-          <w:lang w:val="en-GB"/>
         </w:rPr>
       </w:sdtEndPr>
       <w:sdtContent>
@@ -3866,7 +3863,6 @@
                 <w:szCs w:val="24"/>
               </w:rPr>
             </w:pPr>
-            <w:bookmarkStart w:id="8" w:name="_GoBack"/>
             <w:r>
               <w:rPr>
                 <w:rFonts w:asciiTheme="minorHAnsi" w:hAnsiTheme="minorHAnsi" w:cstheme="minorHAnsi"/>
@@ -3966,7 +3962,6 @@
           </w:p>
         </w:tc>
       </w:tr>
-      <w:bookmarkEnd w:id="8"/>
       <w:tr>
         <w:trPr>
           <w:trHeight w:val="454"/>
@@ -4355,7 +4350,7 @@
       <w:pPr>
         <w:pStyle w:val="Heading2"/>
       </w:pPr>
-      <w:bookmarkStart w:id="9" w:name="_Toc47946971"/>
+      <w:bookmarkStart w:id="8" w:name="_Toc47946971"/>
       <w:r>
         <w:t>2</w:t>
       </w:r>
@@ -4367,6 +4362,96 @@
       </w:r>
       <w:r>
         <w:t>Background</w:t>
+      </w:r>
+      <w:bookmarkEnd w:id="8"/>
+    </w:p>
+    <w:p>
+      <w:pPr>
+        <w:jc w:val="both"/>
+        <w:rPr>
+          <w:i/>
+          <w:color w:val="0000FF"/>
+        </w:rPr>
+      </w:pPr>
+      <w:r>
+        <w:rPr>
+          <w:i/>
+          <w:color w:val="0000FF"/>
+        </w:rPr>
+        <w:t>[</w:t>
+      </w:r>
+      <w:r>
+        <w:rPr>
+          <w:i/>
+          <w:color w:val="0000FF"/>
+        </w:rPr>
+        <w:t>This section summarizes the rationale for the new product. Provide a general description of the history or situation that leads to the recognition that this product should be built.</w:t>
+      </w:r>
+      <w:r>
+        <w:rPr>
+          <w:i/>
+          <w:color w:val="0000FF"/>
+        </w:rPr>
+        <w:t xml:space="preserve"> </w:t>
+      </w:r>
+      <w:r>
+        <w:rPr>
+          <w:i/>
+          <w:color w:val="0000FF"/>
+        </w:rPr>
+        <w:t>You should also mention here the i</w:t>
+      </w:r>
+      <w:r>
+        <w:rPr>
+          <w:i/>
+          <w:color w:val="0000FF"/>
+        </w:rPr>
+        <w:t>nformation on the customer /the people who raise project idea</w:t>
+      </w:r>
+      <w:r>
+        <w:rPr>
+          <w:i/>
+          <w:color w:val="0000FF"/>
+        </w:rPr>
+        <w:t>/request</w:t>
+      </w:r>
+      <w:r>
+        <w:rPr>
+          <w:i/>
+          <w:color w:val="0000FF"/>
+        </w:rPr>
+        <w:t>]</w:t>
+      </w:r>
+    </w:p>
+    <w:p>
+      <w:pPr>
+        <w:jc w:val="both"/>
+      </w:pPr>
+      <w:r>
+        <w:t>&lt;&lt;Sample: Employees at the company Process Impact presently spend an average of 65 minutes per day going to the cafeteria to select, purchase, and eat lunch. About 20 minutes of this time is spent walking to and from the cafeteria, selecting their meals, and paying by cash or credit card. When employees go out for lunch, they spend an average of 90 minutes off-site. Some employees phone the cafeteria in advance to order a meal to be ready for them to pick up. Employees don’t always get the selections they want because the cafeteria runs out of certain items. The cafeteria wastes a significant quantity of food that is not purchased and must be thrown away. These same issues apply to breakfast and supper, although far fewer employees use the cafeteria for those meals than for lunch</w:t>
+      </w:r>
+      <w:proofErr w:type="gramStart"/>
+      <w:r>
+        <w:t>.&gt;</w:t>
+      </w:r>
+      <w:proofErr w:type="gramEnd"/>
+      <w:r>
+        <w:t>&gt;</w:t>
+      </w:r>
+    </w:p>
+    <w:p>
+      <w:pPr>
+        <w:pStyle w:val="Heading2"/>
+      </w:pPr>
+      <w:bookmarkStart w:id="9" w:name="_Toc47946972"/>
+      <w:r>
+        <w:t>3</w:t>
+      </w:r>
+      <w:r>
+        <w:t>. Existing System</w:t>
+      </w:r>
+      <w:r>
+        <w:t>s</w:t>
       </w:r>
       <w:bookmarkEnd w:id="9"/>
     </w:p>
@@ -4374,6 +4459,120 @@
       <w:pPr>
         <w:jc w:val="both"/>
         <w:rPr>
+          <w:color w:val="0000FF"/>
+        </w:rPr>
+      </w:pPr>
+      <w:r>
+        <w:rPr>
+          <w:color w:val="0000FF"/>
+        </w:rPr>
+        <w:t>[</w:t>
+      </w:r>
+      <w:r>
+        <w:rPr>
+          <w:color w:val="0000FF"/>
+        </w:rPr>
+        <w:t>Add the system which might help solving the problems you listed above or the systems in which you can learn/refer the f</w:t>
+      </w:r>
+      <w:r>
+        <w:rPr>
+          <w:color w:val="0000FF"/>
+        </w:rPr>
+        <w:t>eatures for your system design]</w:t>
+      </w:r>
+    </w:p>
+    <w:p>
+      <w:pPr>
+        <w:pStyle w:val="Heading3"/>
+      </w:pPr>
+      <w:bookmarkStart w:id="10" w:name="_Toc47946973"/>
+      <w:r>
+        <w:t>3</w:t>
+      </w:r>
+      <w:r>
+        <w:t>.1</w:t>
+      </w:r>
+      <w:r>
+        <w:t xml:space="preserve"> System name1</w:t>
+      </w:r>
+      <w:bookmarkEnd w:id="10"/>
+    </w:p>
+    <w:p>
+      <w:pPr>
+        <w:rPr>
+          <w:color w:val="0000FF"/>
+        </w:rPr>
+      </w:pPr>
+      <w:r>
+        <w:rPr>
+          <w:color w:val="0000FF"/>
+        </w:rPr>
+        <w:t>[</w:t>
+      </w:r>
+      <w:r>
+        <w:rPr>
+          <w:color w:val="0000FF"/>
+        </w:rPr>
+        <w:t xml:space="preserve">Write the brief descriptions of the system, the link, the system actors, features, </w:t>
+      </w:r>
+      <w:r>
+        <w:rPr>
+          <w:color w:val="0000FF"/>
+        </w:rPr>
+        <w:t xml:space="preserve">pros, cons, </w:t>
+      </w:r>
+      <w:r>
+        <w:rPr>
+          <w:color w:val="0000FF"/>
+        </w:rPr>
+        <w:t>etc.</w:t>
+      </w:r>
+      <w:r>
+        <w:rPr>
+          <w:color w:val="0000FF"/>
+        </w:rPr>
+        <w:t>]</w:t>
+      </w:r>
+    </w:p>
+    <w:p>
+      <w:pPr>
+        <w:pStyle w:val="Heading3"/>
+      </w:pPr>
+      <w:bookmarkStart w:id="11" w:name="_Toc47946974"/>
+      <w:r>
+        <w:t>3</w:t>
+      </w:r>
+      <w:r>
+        <w:t>.2</w:t>
+      </w:r>
+      <w:r>
+        <w:t xml:space="preserve"> System name2</w:t>
+      </w:r>
+      <w:bookmarkEnd w:id="11"/>
+    </w:p>
+    <w:p>
+      <w:r>
+        <w:t>…</w:t>
+      </w:r>
+    </w:p>
+    <w:p>
+      <w:pPr>
+        <w:pStyle w:val="Heading2"/>
+      </w:pPr>
+      <w:bookmarkStart w:id="12" w:name="_Toc47946975"/>
+      <w:r>
+        <w:lastRenderedPageBreak/>
+        <w:t>4</w:t>
+      </w:r>
+      <w:r>
+        <w:t>. Business Opportunity</w:t>
+      </w:r>
+      <w:bookmarkEnd w:id="12"/>
+    </w:p>
+    <w:p>
+      <w:pPr>
+        <w:jc w:val="both"/>
+        <w:rPr>
           <w:i/>
           <w:color w:val="0000FF"/>
         </w:rPr>
@@ -4390,42 +4589,14 @@
           <w:i/>
           <w:color w:val="0000FF"/>
         </w:rPr>
-        <w:t>This section summarizes the rationale for the new product. Provide a general description of the history or situation that leads to the recognition that this product should be built.</w:t>
+        <w:t>Describe the market opportunity that exists or the business problem that is being solved. Describe the market in which a commercial product will be competing or the environment in which an information system will be used. This may include a brief comparative evaluation of existing products and potential solutions, indicating why the proposed product is attractive. Identify the problems that cannot currently be solved without the product, and how the product fits in with market trends or</w:t>
       </w:r>
       <w:r>
         <w:rPr>
           <w:i/>
           <w:color w:val="0000FF"/>
         </w:rPr>
-        <w:t xml:space="preserve"> </w:t>
-      </w:r>
-      <w:r>
-        <w:rPr>
-          <w:i/>
-          <w:color w:val="0000FF"/>
-        </w:rPr>
-        <w:t>You should also mention here the i</w:t>
-      </w:r>
-      <w:r>
-        <w:rPr>
-          <w:i/>
-          <w:color w:val="0000FF"/>
-        </w:rPr>
-        <w:t>nformation on the customer /the people who raise project idea</w:t>
-      </w:r>
-      <w:r>
-        <w:rPr>
-          <w:i/>
-          <w:color w:val="0000FF"/>
-        </w:rPr>
-        <w:t>/request</w:t>
-      </w:r>
-      <w:r>
-        <w:rPr>
-          <w:i/>
-          <w:color w:val="0000FF"/>
-        </w:rPr>
-        <w:t>]</w:t>
+        <w:t xml:space="preserve"> corporate strategic directions]</w:t>
       </w:r>
     </w:p>
     <w:p>
@@ -4433,273 +4604,1350 @@
         <w:jc w:val="both"/>
       </w:pPr>
       <w:r>
-        <w:t>&lt;&lt;Sample: Employees at the company Process Impact presently spend an average of 65 minutes per day going to the cafeteria to select, purchase, and eat lunch. About 20 minutes of this time is spent walking to and from the cafeteria, selecting their meals, and paying by cash or credit card. When employees go out for lunch, they spend an average of 90 minutes off-site. Some employees phone the cafeteria in advance to order a meal to be ready for them to pick up. Employees don’t always get the selections they want because the cafeteria runs out of certain items. The cafeteria wastes a significant quantity of food that is not purchased and must be thrown away. These same issues apply to breakfast and supper, although far fewer employees use the cafeteria for those meals than for lunch</w:t>
-      </w:r>
-      <w:proofErr w:type="gramStart"/>
-      <w:r>
-        <w:t>.&gt;</w:t>
-      </w:r>
-      <w:proofErr w:type="gramEnd"/>
-      <w:r>
-        <w:t>&gt;</w:t>
+        <w:t xml:space="preserve">&lt;&lt;Sample: </w:t>
+      </w:r>
+      <w:r>
+        <w:t>Many employees have requested a system that would permit a cafeteria user to order meals (defined as a set of one or more food items selected from the cafeteria menu) on line, to be picked up at the cafeteria or delivered to a company location at a specified time and date. Such a system would save employees time, and it would increase the chance of their getting the items they prefer. Knowing what food items customers want in advance would reduce wastage in the cafeteria and would improve the efficiency of cafeteria staff. The future ability for employees to order meals for delivery from local restaurants would make a wide range of choices available to employees and provide the possibility of cost savings through volume discount agreements with the restaurants.&gt;&gt;</w:t>
       </w:r>
     </w:p>
     <w:p>
       <w:pPr>
         <w:pStyle w:val="Heading2"/>
       </w:pPr>
-      <w:bookmarkStart w:id="10" w:name="_Toc47946972"/>
-      <w:r>
-        <w:t>3</w:t>
-      </w:r>
-      <w:r>
-        <w:t>. Existing System</w:t>
-      </w:r>
-      <w:r>
-        <w:t>s</w:t>
-      </w:r>
-      <w:bookmarkEnd w:id="10"/>
+      <w:bookmarkStart w:id="13" w:name="_Toc47946976"/>
+      <w:r>
+        <w:t>5</w:t>
+      </w:r>
+      <w:r>
+        <w:t xml:space="preserve">. </w:t>
+      </w:r>
+      <w:r>
+        <w:t>Software Product Vision</w:t>
+      </w:r>
+      <w:bookmarkEnd w:id="13"/>
     </w:p>
     <w:p>
       <w:pPr>
         <w:jc w:val="both"/>
         <w:rPr>
-          <w:color w:val="0000FF"/>
+          <w:i/>
+          <w:color w:val="000000" w:themeColor="text1"/>
         </w:rPr>
       </w:pPr>
-      <w:r>
-        <w:rPr>
-          <w:color w:val="0000FF"/>
-        </w:rPr>
-        <w:t>[</w:t>
-      </w:r>
-      <w:r>
-        <w:rPr>
-          <w:color w:val="0000FF"/>
-        </w:rPr>
-        <w:t>Add the system which might help solving the problems you listed above or the systems in which you can learn/refer the f</w:t>
-      </w:r>
-      <w:r>
-        <w:rPr>
-          <w:color w:val="0000FF"/>
-        </w:rPr>
-        <w:t>eatures for your system design]</w:t>
+      <w:bookmarkStart w:id="14" w:name="_Toc47946977"/>
+      <w:r>
+        <w:rPr>
+          <w:i/>
+          <w:color w:val="000000" w:themeColor="text1"/>
+        </w:rPr>
+        <w:t xml:space="preserve">For businesses that need to manage information about customers and information about marketing and sales, the CRM system is an internet-based application that will help businesses manage this information from the first time when customers interact with the business and the system will aggregate and report back the necessary information for the business to manage such as: through which channels the goods have been sold, the area the customer has purchased, customer engagement and interest, etc...Unlike today's manual sales management processes, business owners and employees using a CRM system will have the most comprehensive view of data was deployed on the application, this will save them time in managing and making future decisions of the business. </w:t>
       </w:r>
     </w:p>
     <w:p>
       <w:pPr>
-        <w:pStyle w:val="Heading3"/>
+        <w:jc w:val="both"/>
       </w:pPr>
-      <w:bookmarkStart w:id="11" w:name="_Toc47946973"/>
-      <w:r>
-        <w:t>3</w:t>
-      </w:r>
-      <w:r>
-        <w:t>.1</w:t>
-      </w:r>
-      <w:r>
-        <w:t xml:space="preserve"> System name1</w:t>
-      </w:r>
-      <w:bookmarkEnd w:id="11"/>
-    </w:p>
-    <w:p>
-      <w:pPr>
-        <w:rPr>
-          <w:color w:val="0000FF"/>
-        </w:rPr>
-      </w:pPr>
-      <w:r>
-        <w:rPr>
-          <w:color w:val="0000FF"/>
-        </w:rPr>
-        <w:t>[</w:t>
-      </w:r>
-      <w:r>
-        <w:rPr>
-          <w:color w:val="0000FF"/>
-        </w:rPr>
-        <w:t xml:space="preserve">Write the brief descriptions of the system, the link, the system actors, features, </w:t>
-      </w:r>
-      <w:r>
-        <w:rPr>
-          <w:color w:val="0000FF"/>
-        </w:rPr>
-        <w:t xml:space="preserve">pros, cons, </w:t>
-      </w:r>
-      <w:r>
-        <w:rPr>
-          <w:color w:val="0000FF"/>
-        </w:rPr>
-        <w:t>etc.</w:t>
-      </w:r>
-      <w:r>
-        <w:rPr>
-          <w:color w:val="0000FF"/>
-        </w:rPr>
-        <w:t>]</w:t>
-      </w:r>
-    </w:p>
-    <w:p>
-      <w:pPr>
-        <w:pStyle w:val="Heading3"/>
-      </w:pPr>
-      <w:bookmarkStart w:id="12" w:name="_Toc47946974"/>
-      <w:r>
-        <w:t>3</w:t>
-      </w:r>
-      <w:r>
-        <w:t>.2</w:t>
-      </w:r>
-      <w:r>
-        <w:t xml:space="preserve"> System name2</w:t>
-      </w:r>
-      <w:bookmarkEnd w:id="12"/>
-    </w:p>
-    <w:p>
-      <w:r>
-        <w:t>…</w:t>
-      </w:r>
+      <w:r>
+        <w:t>&lt;&lt;</w:t>
+      </w:r>
+      <w:r>
+        <w:rPr>
+          <w:b/>
+        </w:rPr>
+        <w:t>Vietnamese</w:t>
+      </w:r>
+      <w:r>
+        <w:t xml:space="preserve">: </w:t>
+      </w:r>
+      <w:proofErr w:type="spellStart"/>
+      <w:r>
+        <w:t>Đối</w:t>
+      </w:r>
+      <w:proofErr w:type="spellEnd"/>
+      <w:r>
+        <w:t xml:space="preserve"> </w:t>
+      </w:r>
+      <w:proofErr w:type="spellStart"/>
+      <w:r>
+        <w:t>với</w:t>
+      </w:r>
+      <w:proofErr w:type="spellEnd"/>
+      <w:r>
+        <w:t xml:space="preserve"> </w:t>
+      </w:r>
+      <w:proofErr w:type="spellStart"/>
+      <w:r>
+        <w:t>những</w:t>
+      </w:r>
+      <w:proofErr w:type="spellEnd"/>
+      <w:r>
+        <w:t xml:space="preserve"> </w:t>
+      </w:r>
+      <w:proofErr w:type="spellStart"/>
+      <w:r>
+        <w:t>doanh</w:t>
+      </w:r>
+      <w:proofErr w:type="spellEnd"/>
+      <w:r>
+        <w:t xml:space="preserve"> </w:t>
+      </w:r>
+      <w:proofErr w:type="spellStart"/>
+      <w:r>
+        <w:t>nghiệp</w:t>
+      </w:r>
+      <w:proofErr w:type="spellEnd"/>
+      <w:r>
+        <w:t xml:space="preserve"> </w:t>
+      </w:r>
+      <w:proofErr w:type="spellStart"/>
+      <w:r>
+        <w:t>cần</w:t>
+      </w:r>
+      <w:proofErr w:type="spellEnd"/>
+      <w:r>
+        <w:t xml:space="preserve"> </w:t>
+      </w:r>
+      <w:proofErr w:type="spellStart"/>
+      <w:r>
+        <w:t>quản</w:t>
+      </w:r>
+      <w:proofErr w:type="spellEnd"/>
+      <w:r>
+        <w:t xml:space="preserve"> </w:t>
+      </w:r>
+      <w:proofErr w:type="spellStart"/>
+      <w:r>
+        <w:t>lý</w:t>
+      </w:r>
+      <w:proofErr w:type="spellEnd"/>
+      <w:r>
+        <w:t xml:space="preserve"> </w:t>
+      </w:r>
+      <w:proofErr w:type="spellStart"/>
+      <w:r>
+        <w:t>thông</w:t>
+      </w:r>
+      <w:proofErr w:type="spellEnd"/>
+      <w:r>
+        <w:t xml:space="preserve"> tin </w:t>
+      </w:r>
+      <w:proofErr w:type="spellStart"/>
+      <w:r>
+        <w:t>về</w:t>
+      </w:r>
+      <w:proofErr w:type="spellEnd"/>
+      <w:r>
+        <w:t xml:space="preserve"> </w:t>
+      </w:r>
+      <w:proofErr w:type="spellStart"/>
+      <w:r>
+        <w:t>khách</w:t>
+      </w:r>
+      <w:proofErr w:type="spellEnd"/>
+      <w:r>
+        <w:t xml:space="preserve"> </w:t>
+      </w:r>
+      <w:proofErr w:type="spellStart"/>
+      <w:r>
+        <w:t>hàng</w:t>
+      </w:r>
+      <w:proofErr w:type="spellEnd"/>
+      <w:r>
+        <w:t xml:space="preserve"> </w:t>
+      </w:r>
+      <w:proofErr w:type="spellStart"/>
+      <w:r>
+        <w:t>và</w:t>
+      </w:r>
+      <w:proofErr w:type="spellEnd"/>
+      <w:r>
+        <w:t xml:space="preserve"> </w:t>
+      </w:r>
+      <w:proofErr w:type="spellStart"/>
+      <w:r>
+        <w:t>thông</w:t>
+      </w:r>
+      <w:proofErr w:type="spellEnd"/>
+      <w:r>
+        <w:t xml:space="preserve"> tin </w:t>
+      </w:r>
+      <w:proofErr w:type="spellStart"/>
+      <w:r>
+        <w:t>về</w:t>
+      </w:r>
+      <w:proofErr w:type="spellEnd"/>
+      <w:r>
+        <w:t xml:space="preserve"> </w:t>
+      </w:r>
+      <w:proofErr w:type="spellStart"/>
+      <w:r>
+        <w:t>tiếp</w:t>
+      </w:r>
+      <w:proofErr w:type="spellEnd"/>
+      <w:r>
+        <w:t xml:space="preserve"> </w:t>
+      </w:r>
+      <w:proofErr w:type="spellStart"/>
+      <w:r>
+        <w:t>thị</w:t>
+      </w:r>
+      <w:proofErr w:type="spellEnd"/>
+      <w:r>
+        <w:t xml:space="preserve"> </w:t>
+      </w:r>
+      <w:proofErr w:type="spellStart"/>
+      <w:r>
+        <w:t>và</w:t>
+      </w:r>
+      <w:proofErr w:type="spellEnd"/>
+      <w:r>
+        <w:t xml:space="preserve"> </w:t>
+      </w:r>
+      <w:proofErr w:type="spellStart"/>
+      <w:r>
+        <w:t>bán</w:t>
+      </w:r>
+      <w:proofErr w:type="spellEnd"/>
+      <w:r>
+        <w:t xml:space="preserve"> </w:t>
+      </w:r>
+      <w:proofErr w:type="spellStart"/>
+      <w:r>
+        <w:t>hàng</w:t>
+      </w:r>
+      <w:proofErr w:type="spellEnd"/>
+      <w:r>
+        <w:t xml:space="preserve">, </w:t>
+      </w:r>
+      <w:proofErr w:type="spellStart"/>
+      <w:r>
+        <w:t>hệ</w:t>
+      </w:r>
+      <w:proofErr w:type="spellEnd"/>
+      <w:r>
+        <w:t xml:space="preserve"> </w:t>
+      </w:r>
+      <w:proofErr w:type="spellStart"/>
+      <w:r>
+        <w:t>thống</w:t>
+      </w:r>
+      <w:proofErr w:type="spellEnd"/>
+      <w:r>
+        <w:t xml:space="preserve"> CRM </w:t>
+      </w:r>
+      <w:proofErr w:type="spellStart"/>
+      <w:r>
+        <w:t>là</w:t>
+      </w:r>
+      <w:proofErr w:type="spellEnd"/>
+      <w:r>
+        <w:t xml:space="preserve"> </w:t>
+      </w:r>
+      <w:proofErr w:type="spellStart"/>
+      <w:r>
+        <w:t>ứng</w:t>
+      </w:r>
+      <w:proofErr w:type="spellEnd"/>
+      <w:r>
+        <w:t xml:space="preserve"> </w:t>
+      </w:r>
+      <w:proofErr w:type="spellStart"/>
+      <w:r>
+        <w:t>dụng</w:t>
+      </w:r>
+      <w:proofErr w:type="spellEnd"/>
+      <w:r>
+        <w:t xml:space="preserve"> </w:t>
+      </w:r>
+      <w:proofErr w:type="spellStart"/>
+      <w:r>
+        <w:t>trên</w:t>
+      </w:r>
+      <w:proofErr w:type="spellEnd"/>
+      <w:r>
+        <w:t xml:space="preserve"> </w:t>
+      </w:r>
+      <w:proofErr w:type="spellStart"/>
+      <w:r>
+        <w:t>nền</w:t>
+      </w:r>
+      <w:proofErr w:type="spellEnd"/>
+      <w:r>
+        <w:t xml:space="preserve"> </w:t>
+      </w:r>
+      <w:proofErr w:type="spellStart"/>
+      <w:r>
+        <w:t>tảng</w:t>
+      </w:r>
+      <w:proofErr w:type="spellEnd"/>
+      <w:r>
+        <w:t xml:space="preserve"> internet </w:t>
+      </w:r>
+      <w:proofErr w:type="spellStart"/>
+      <w:r>
+        <w:t>sẽ</w:t>
+      </w:r>
+      <w:proofErr w:type="spellEnd"/>
+      <w:r>
+        <w:t xml:space="preserve"> </w:t>
+      </w:r>
+      <w:proofErr w:type="spellStart"/>
+      <w:r>
+        <w:t>giúp</w:t>
+      </w:r>
+      <w:proofErr w:type="spellEnd"/>
+      <w:r>
+        <w:t xml:space="preserve"> </w:t>
+      </w:r>
+      <w:proofErr w:type="spellStart"/>
+      <w:r>
+        <w:t>doanh</w:t>
+      </w:r>
+      <w:proofErr w:type="spellEnd"/>
+      <w:r>
+        <w:t xml:space="preserve"> </w:t>
+      </w:r>
+      <w:proofErr w:type="spellStart"/>
+      <w:r>
+        <w:t>nghiệp</w:t>
+      </w:r>
+      <w:proofErr w:type="spellEnd"/>
+      <w:r>
+        <w:t xml:space="preserve"> </w:t>
+      </w:r>
+      <w:proofErr w:type="spellStart"/>
+      <w:r>
+        <w:t>quản</w:t>
+      </w:r>
+      <w:proofErr w:type="spellEnd"/>
+      <w:r>
+        <w:t xml:space="preserve"> </w:t>
+      </w:r>
+      <w:proofErr w:type="spellStart"/>
+      <w:r>
+        <w:t>lý</w:t>
+      </w:r>
+      <w:proofErr w:type="spellEnd"/>
+      <w:r>
+        <w:t xml:space="preserve"> </w:t>
+      </w:r>
+      <w:proofErr w:type="spellStart"/>
+      <w:r>
+        <w:t>những</w:t>
+      </w:r>
+      <w:proofErr w:type="spellEnd"/>
+      <w:r>
+        <w:t xml:space="preserve"> </w:t>
+      </w:r>
+      <w:proofErr w:type="spellStart"/>
+      <w:r>
+        <w:t>thông</w:t>
+      </w:r>
+      <w:proofErr w:type="spellEnd"/>
+      <w:r>
+        <w:t xml:space="preserve"> tin </w:t>
+      </w:r>
+      <w:proofErr w:type="spellStart"/>
+      <w:r>
+        <w:t>này</w:t>
+      </w:r>
+      <w:proofErr w:type="spellEnd"/>
+      <w:r>
+        <w:t xml:space="preserve"> </w:t>
+      </w:r>
+      <w:proofErr w:type="spellStart"/>
+      <w:r>
+        <w:t>ngay</w:t>
+      </w:r>
+      <w:proofErr w:type="spellEnd"/>
+      <w:r>
+        <w:t xml:space="preserve"> </w:t>
+      </w:r>
+      <w:proofErr w:type="spellStart"/>
+      <w:r>
+        <w:t>từ</w:t>
+      </w:r>
+      <w:proofErr w:type="spellEnd"/>
+      <w:r>
+        <w:t xml:space="preserve"> </w:t>
+      </w:r>
+      <w:proofErr w:type="spellStart"/>
+      <w:r>
+        <w:t>lần</w:t>
+      </w:r>
+      <w:proofErr w:type="spellEnd"/>
+      <w:r>
+        <w:t xml:space="preserve"> </w:t>
+      </w:r>
+      <w:proofErr w:type="spellStart"/>
+      <w:r>
+        <w:t>đầu</w:t>
+      </w:r>
+      <w:proofErr w:type="spellEnd"/>
+      <w:r>
+        <w:t xml:space="preserve"> </w:t>
+      </w:r>
+      <w:proofErr w:type="spellStart"/>
+      <w:r>
+        <w:t>tiên</w:t>
+      </w:r>
+      <w:proofErr w:type="spellEnd"/>
+      <w:r>
+        <w:t xml:space="preserve"> </w:t>
+      </w:r>
+      <w:proofErr w:type="spellStart"/>
+      <w:r>
+        <w:t>khi</w:t>
+      </w:r>
+      <w:proofErr w:type="spellEnd"/>
+      <w:r>
+        <w:t xml:space="preserve"> </w:t>
+      </w:r>
+      <w:proofErr w:type="spellStart"/>
+      <w:r>
+        <w:t>khách</w:t>
+      </w:r>
+      <w:proofErr w:type="spellEnd"/>
+      <w:r>
+        <w:t xml:space="preserve"> </w:t>
+      </w:r>
+      <w:proofErr w:type="spellStart"/>
+      <w:r>
+        <w:t>hàng</w:t>
+      </w:r>
+      <w:proofErr w:type="spellEnd"/>
+      <w:r>
+        <w:t xml:space="preserve"> </w:t>
+      </w:r>
+      <w:proofErr w:type="spellStart"/>
+      <w:r>
+        <w:t>tương</w:t>
+      </w:r>
+      <w:proofErr w:type="spellEnd"/>
+      <w:r>
+        <w:t xml:space="preserve"> </w:t>
+      </w:r>
+      <w:proofErr w:type="spellStart"/>
+      <w:r>
+        <w:t>tác</w:t>
+      </w:r>
+      <w:proofErr w:type="spellEnd"/>
+      <w:r>
+        <w:t xml:space="preserve"> </w:t>
+      </w:r>
+      <w:proofErr w:type="spellStart"/>
+      <w:r>
+        <w:t>với</w:t>
+      </w:r>
+      <w:proofErr w:type="spellEnd"/>
+      <w:r>
+        <w:t xml:space="preserve"> </w:t>
+      </w:r>
+      <w:proofErr w:type="spellStart"/>
+      <w:r>
+        <w:t>doanh</w:t>
+      </w:r>
+      <w:proofErr w:type="spellEnd"/>
+      <w:r>
+        <w:t xml:space="preserve"> </w:t>
+      </w:r>
+      <w:proofErr w:type="spellStart"/>
+      <w:r>
+        <w:t>nghiệp</w:t>
+      </w:r>
+      <w:proofErr w:type="spellEnd"/>
+      <w:r>
+        <w:t xml:space="preserve"> </w:t>
+      </w:r>
+      <w:proofErr w:type="spellStart"/>
+      <w:r>
+        <w:t>và</w:t>
+      </w:r>
+      <w:proofErr w:type="spellEnd"/>
+      <w:r>
+        <w:t xml:space="preserve"> </w:t>
+      </w:r>
+      <w:proofErr w:type="spellStart"/>
+      <w:r>
+        <w:t>hệ</w:t>
+      </w:r>
+      <w:proofErr w:type="spellEnd"/>
+      <w:r>
+        <w:t xml:space="preserve"> </w:t>
+      </w:r>
+      <w:proofErr w:type="spellStart"/>
+      <w:r>
+        <w:t>thống</w:t>
+      </w:r>
+      <w:proofErr w:type="spellEnd"/>
+      <w:r>
+        <w:t xml:space="preserve"> </w:t>
+      </w:r>
+      <w:proofErr w:type="spellStart"/>
+      <w:r>
+        <w:t>sẽ</w:t>
+      </w:r>
+      <w:proofErr w:type="spellEnd"/>
+      <w:r>
+        <w:t xml:space="preserve"> </w:t>
+      </w:r>
+      <w:proofErr w:type="spellStart"/>
+      <w:r>
+        <w:t>tổng</w:t>
+      </w:r>
+      <w:proofErr w:type="spellEnd"/>
+      <w:r>
+        <w:t xml:space="preserve"> </w:t>
+      </w:r>
+      <w:proofErr w:type="spellStart"/>
+      <w:r>
+        <w:t>hợp</w:t>
+      </w:r>
+      <w:proofErr w:type="spellEnd"/>
+      <w:r>
+        <w:t xml:space="preserve"> </w:t>
+      </w:r>
+      <w:proofErr w:type="spellStart"/>
+      <w:r>
+        <w:t>và</w:t>
+      </w:r>
+      <w:proofErr w:type="spellEnd"/>
+      <w:r>
+        <w:t xml:space="preserve"> </w:t>
+      </w:r>
+      <w:proofErr w:type="spellStart"/>
+      <w:r>
+        <w:t>báo</w:t>
+      </w:r>
+      <w:proofErr w:type="spellEnd"/>
+      <w:r>
+        <w:t xml:space="preserve"> </w:t>
+      </w:r>
+      <w:proofErr w:type="spellStart"/>
+      <w:r>
+        <w:t>cáo</w:t>
+      </w:r>
+      <w:proofErr w:type="spellEnd"/>
+      <w:r>
+        <w:t xml:space="preserve"> </w:t>
+      </w:r>
+      <w:proofErr w:type="spellStart"/>
+      <w:r>
+        <w:t>lại</w:t>
+      </w:r>
+      <w:proofErr w:type="spellEnd"/>
+      <w:r>
+        <w:t xml:space="preserve">. </w:t>
+      </w:r>
+      <w:proofErr w:type="spellStart"/>
+      <w:r>
+        <w:t>các</w:t>
+      </w:r>
+      <w:proofErr w:type="spellEnd"/>
+      <w:r>
+        <w:t xml:space="preserve"> </w:t>
+      </w:r>
+      <w:proofErr w:type="spellStart"/>
+      <w:r>
+        <w:t>thông</w:t>
+      </w:r>
+      <w:proofErr w:type="spellEnd"/>
+      <w:r>
+        <w:t xml:space="preserve"> tin </w:t>
+      </w:r>
+      <w:proofErr w:type="spellStart"/>
+      <w:r>
+        <w:t>cần</w:t>
+      </w:r>
+      <w:proofErr w:type="spellEnd"/>
+      <w:r>
+        <w:t xml:space="preserve"> </w:t>
+      </w:r>
+      <w:proofErr w:type="spellStart"/>
+      <w:r>
+        <w:t>thiết</w:t>
+      </w:r>
+      <w:proofErr w:type="spellEnd"/>
+      <w:r>
+        <w:t xml:space="preserve"> </w:t>
+      </w:r>
+      <w:proofErr w:type="spellStart"/>
+      <w:r>
+        <w:t>để</w:t>
+      </w:r>
+      <w:proofErr w:type="spellEnd"/>
+      <w:r>
+        <w:t xml:space="preserve"> </w:t>
+      </w:r>
+      <w:proofErr w:type="spellStart"/>
+      <w:r>
+        <w:t>doanh</w:t>
+      </w:r>
+      <w:proofErr w:type="spellEnd"/>
+      <w:r>
+        <w:t xml:space="preserve"> </w:t>
+      </w:r>
+      <w:proofErr w:type="spellStart"/>
+      <w:r>
+        <w:t>nghiệp</w:t>
+      </w:r>
+      <w:proofErr w:type="spellEnd"/>
+      <w:r>
+        <w:t xml:space="preserve"> </w:t>
+      </w:r>
+      <w:proofErr w:type="spellStart"/>
+      <w:r>
+        <w:t>quản</w:t>
+      </w:r>
+      <w:proofErr w:type="spellEnd"/>
+      <w:r>
+        <w:t xml:space="preserve"> </w:t>
+      </w:r>
+      <w:proofErr w:type="spellStart"/>
+      <w:r>
+        <w:t>lý</w:t>
+      </w:r>
+      <w:proofErr w:type="spellEnd"/>
+      <w:r>
+        <w:t xml:space="preserve"> </w:t>
+      </w:r>
+      <w:proofErr w:type="spellStart"/>
+      <w:r>
+        <w:t>như</w:t>
+      </w:r>
+      <w:proofErr w:type="spellEnd"/>
+      <w:r>
+        <w:t xml:space="preserve">: </w:t>
+      </w:r>
+      <w:proofErr w:type="spellStart"/>
+      <w:r>
+        <w:t>hàng</w:t>
+      </w:r>
+      <w:proofErr w:type="spellEnd"/>
+      <w:r>
+        <w:t xml:space="preserve"> </w:t>
+      </w:r>
+      <w:proofErr w:type="spellStart"/>
+      <w:r>
+        <w:t>hóa</w:t>
+      </w:r>
+      <w:proofErr w:type="spellEnd"/>
+      <w:r>
+        <w:t xml:space="preserve"> </w:t>
+      </w:r>
+      <w:proofErr w:type="spellStart"/>
+      <w:r>
+        <w:t>đã</w:t>
+      </w:r>
+      <w:proofErr w:type="spellEnd"/>
+      <w:r>
+        <w:t xml:space="preserve"> </w:t>
+      </w:r>
+      <w:proofErr w:type="spellStart"/>
+      <w:r>
+        <w:t>được</w:t>
+      </w:r>
+      <w:proofErr w:type="spellEnd"/>
+      <w:r>
+        <w:t xml:space="preserve"> </w:t>
+      </w:r>
+      <w:proofErr w:type="spellStart"/>
+      <w:r>
+        <w:t>bán</w:t>
+      </w:r>
+      <w:proofErr w:type="spellEnd"/>
+      <w:r>
+        <w:t xml:space="preserve"> qua </w:t>
+      </w:r>
+      <w:proofErr w:type="spellStart"/>
+      <w:r>
+        <w:t>kênh</w:t>
+      </w:r>
+      <w:proofErr w:type="spellEnd"/>
+      <w:r>
+        <w:t xml:space="preserve"> </w:t>
+      </w:r>
+      <w:proofErr w:type="spellStart"/>
+      <w:r>
+        <w:t>nào</w:t>
+      </w:r>
+      <w:proofErr w:type="spellEnd"/>
+      <w:r>
+        <w:t xml:space="preserve">, </w:t>
+      </w:r>
+      <w:proofErr w:type="spellStart"/>
+      <w:r>
+        <w:t>khu</w:t>
+      </w:r>
+      <w:proofErr w:type="spellEnd"/>
+      <w:r>
+        <w:t xml:space="preserve"> </w:t>
+      </w:r>
+      <w:proofErr w:type="spellStart"/>
+      <w:r>
+        <w:t>vực</w:t>
+      </w:r>
+      <w:proofErr w:type="spellEnd"/>
+      <w:r>
+        <w:t xml:space="preserve"> </w:t>
+      </w:r>
+      <w:proofErr w:type="spellStart"/>
+      <w:r>
+        <w:t>khách</w:t>
+      </w:r>
+      <w:proofErr w:type="spellEnd"/>
+      <w:r>
+        <w:t xml:space="preserve"> </w:t>
+      </w:r>
+      <w:proofErr w:type="spellStart"/>
+      <w:r>
+        <w:t>hàng</w:t>
+      </w:r>
+      <w:proofErr w:type="spellEnd"/>
+      <w:r>
+        <w:t xml:space="preserve"> </w:t>
+      </w:r>
+      <w:proofErr w:type="spellStart"/>
+      <w:r>
+        <w:t>đã</w:t>
+      </w:r>
+      <w:proofErr w:type="spellEnd"/>
+      <w:r>
+        <w:t xml:space="preserve"> </w:t>
+      </w:r>
+      <w:proofErr w:type="spellStart"/>
+      <w:r>
+        <w:t>mua</w:t>
+      </w:r>
+      <w:proofErr w:type="spellEnd"/>
+      <w:r>
+        <w:t xml:space="preserve">, </w:t>
+      </w:r>
+      <w:proofErr w:type="spellStart"/>
+      <w:r>
+        <w:t>mức</w:t>
+      </w:r>
+      <w:proofErr w:type="spellEnd"/>
+      <w:r>
+        <w:t xml:space="preserve"> </w:t>
+      </w:r>
+      <w:proofErr w:type="spellStart"/>
+      <w:r>
+        <w:t>độ</w:t>
+      </w:r>
+      <w:proofErr w:type="spellEnd"/>
+      <w:r>
+        <w:t xml:space="preserve"> </w:t>
+      </w:r>
+      <w:proofErr w:type="spellStart"/>
+      <w:r>
+        <w:t>tương</w:t>
+      </w:r>
+      <w:proofErr w:type="spellEnd"/>
+      <w:r>
+        <w:t xml:space="preserve"> </w:t>
+      </w:r>
+      <w:proofErr w:type="spellStart"/>
+      <w:r>
+        <w:t>tác</w:t>
+      </w:r>
+      <w:proofErr w:type="spellEnd"/>
+      <w:r>
+        <w:t xml:space="preserve"> </w:t>
+      </w:r>
+      <w:proofErr w:type="spellStart"/>
+      <w:r>
+        <w:t>và</w:t>
+      </w:r>
+      <w:proofErr w:type="spellEnd"/>
+      <w:r>
+        <w:t xml:space="preserve"> </w:t>
+      </w:r>
+      <w:proofErr w:type="spellStart"/>
+      <w:r>
+        <w:t>quan</w:t>
+      </w:r>
+      <w:proofErr w:type="spellEnd"/>
+      <w:r>
+        <w:t xml:space="preserve"> </w:t>
+      </w:r>
+      <w:proofErr w:type="spellStart"/>
+      <w:r>
+        <w:t>tâm</w:t>
+      </w:r>
+      <w:proofErr w:type="spellEnd"/>
+      <w:r>
+        <w:t xml:space="preserve"> </w:t>
+      </w:r>
+      <w:proofErr w:type="spellStart"/>
+      <w:r>
+        <w:t>của</w:t>
+      </w:r>
+      <w:proofErr w:type="spellEnd"/>
+      <w:r>
+        <w:t xml:space="preserve"> </w:t>
+      </w:r>
+      <w:proofErr w:type="spellStart"/>
+      <w:r>
+        <w:t>khách</w:t>
+      </w:r>
+      <w:proofErr w:type="spellEnd"/>
+      <w:r>
+        <w:t xml:space="preserve"> </w:t>
+      </w:r>
+      <w:proofErr w:type="spellStart"/>
+      <w:r>
+        <w:t>hàng</w:t>
+      </w:r>
+      <w:proofErr w:type="spellEnd"/>
+      <w:r>
+        <w:t xml:space="preserve">, v.v. </w:t>
+      </w:r>
+      <w:proofErr w:type="spellStart"/>
+      <w:r>
+        <w:t>Không</w:t>
+      </w:r>
+      <w:proofErr w:type="spellEnd"/>
+      <w:r>
+        <w:t xml:space="preserve"> </w:t>
+      </w:r>
+      <w:proofErr w:type="spellStart"/>
+      <w:r>
+        <w:t>giống</w:t>
+      </w:r>
+      <w:proofErr w:type="spellEnd"/>
+      <w:r>
+        <w:t xml:space="preserve"> </w:t>
+      </w:r>
+      <w:proofErr w:type="spellStart"/>
+      <w:r>
+        <w:t>như</w:t>
+      </w:r>
+      <w:proofErr w:type="spellEnd"/>
+      <w:r>
+        <w:t xml:space="preserve"> </w:t>
+      </w:r>
+      <w:proofErr w:type="spellStart"/>
+      <w:r>
+        <w:t>các</w:t>
+      </w:r>
+      <w:proofErr w:type="spellEnd"/>
+      <w:r>
+        <w:t xml:space="preserve"> </w:t>
+      </w:r>
+      <w:proofErr w:type="spellStart"/>
+      <w:r>
+        <w:t>quy</w:t>
+      </w:r>
+      <w:proofErr w:type="spellEnd"/>
+      <w:r>
+        <w:t xml:space="preserve"> </w:t>
+      </w:r>
+      <w:proofErr w:type="spellStart"/>
+      <w:r>
+        <w:t>trình</w:t>
+      </w:r>
+      <w:proofErr w:type="spellEnd"/>
+      <w:r>
+        <w:t xml:space="preserve"> </w:t>
+      </w:r>
+      <w:proofErr w:type="spellStart"/>
+      <w:r>
+        <w:t>quản</w:t>
+      </w:r>
+      <w:proofErr w:type="spellEnd"/>
+      <w:r>
+        <w:t xml:space="preserve"> </w:t>
+      </w:r>
+      <w:proofErr w:type="spellStart"/>
+      <w:r>
+        <w:t>lý</w:t>
+      </w:r>
+      <w:proofErr w:type="spellEnd"/>
+      <w:r>
+        <w:t xml:space="preserve"> </w:t>
+      </w:r>
+      <w:proofErr w:type="spellStart"/>
+      <w:r>
+        <w:t>bán</w:t>
+      </w:r>
+      <w:proofErr w:type="spellEnd"/>
+      <w:r>
+        <w:t xml:space="preserve"> </w:t>
+      </w:r>
+      <w:proofErr w:type="spellStart"/>
+      <w:r>
+        <w:t>hàng</w:t>
+      </w:r>
+      <w:proofErr w:type="spellEnd"/>
+      <w:r>
+        <w:t xml:space="preserve"> </w:t>
+      </w:r>
+      <w:proofErr w:type="spellStart"/>
+      <w:r>
+        <w:t>thủ</w:t>
+      </w:r>
+      <w:proofErr w:type="spellEnd"/>
+      <w:r>
+        <w:t xml:space="preserve"> </w:t>
+      </w:r>
+      <w:proofErr w:type="spellStart"/>
+      <w:r>
+        <w:t>công</w:t>
+      </w:r>
+      <w:proofErr w:type="spellEnd"/>
+      <w:r>
+        <w:t xml:space="preserve"> </w:t>
+      </w:r>
+      <w:proofErr w:type="spellStart"/>
+      <w:r>
+        <w:t>ngày</w:t>
+      </w:r>
+      <w:proofErr w:type="spellEnd"/>
+      <w:r>
+        <w:t xml:space="preserve"> nay, </w:t>
+      </w:r>
+      <w:proofErr w:type="spellStart"/>
+      <w:r>
+        <w:t>chủ</w:t>
+      </w:r>
+      <w:proofErr w:type="spellEnd"/>
+      <w:r>
+        <w:t xml:space="preserve"> </w:t>
+      </w:r>
+      <w:proofErr w:type="spellStart"/>
+      <w:r>
+        <w:t>doanh</w:t>
+      </w:r>
+      <w:proofErr w:type="spellEnd"/>
+      <w:r>
+        <w:t xml:space="preserve"> </w:t>
+      </w:r>
+      <w:proofErr w:type="spellStart"/>
+      <w:r>
+        <w:t>nghiệp</w:t>
+      </w:r>
+      <w:proofErr w:type="spellEnd"/>
+      <w:r>
+        <w:t xml:space="preserve"> </w:t>
+      </w:r>
+      <w:proofErr w:type="spellStart"/>
+      <w:r>
+        <w:t>và</w:t>
+      </w:r>
+      <w:proofErr w:type="spellEnd"/>
+      <w:r>
+        <w:t xml:space="preserve"> </w:t>
+      </w:r>
+      <w:proofErr w:type="spellStart"/>
+      <w:r>
+        <w:t>nhân</w:t>
+      </w:r>
+      <w:proofErr w:type="spellEnd"/>
+      <w:r>
+        <w:t xml:space="preserve"> </w:t>
+      </w:r>
+      <w:proofErr w:type="spellStart"/>
+      <w:r>
+        <w:t>viên</w:t>
+      </w:r>
+      <w:proofErr w:type="spellEnd"/>
+      <w:r>
+        <w:t xml:space="preserve"> </w:t>
+      </w:r>
+      <w:proofErr w:type="spellStart"/>
+      <w:r>
+        <w:t>sử</w:t>
+      </w:r>
+      <w:proofErr w:type="spellEnd"/>
+      <w:r>
+        <w:t xml:space="preserve"> </w:t>
+      </w:r>
+      <w:proofErr w:type="spellStart"/>
+      <w:r>
+        <w:t>dụng</w:t>
+      </w:r>
+      <w:proofErr w:type="spellEnd"/>
+      <w:r>
+        <w:t xml:space="preserve"> CRM </w:t>
+      </w:r>
+      <w:proofErr w:type="spellStart"/>
+      <w:r>
+        <w:t>Hệ</w:t>
+      </w:r>
+      <w:proofErr w:type="spellEnd"/>
+      <w:r>
+        <w:t xml:space="preserve"> </w:t>
+      </w:r>
+      <w:proofErr w:type="spellStart"/>
+      <w:r>
+        <w:t>thống</w:t>
+      </w:r>
+      <w:proofErr w:type="spellEnd"/>
+      <w:r>
+        <w:t xml:space="preserve"> </w:t>
+      </w:r>
+      <w:proofErr w:type="spellStart"/>
+      <w:r>
+        <w:t>sẽ</w:t>
+      </w:r>
+      <w:proofErr w:type="spellEnd"/>
+      <w:r>
+        <w:t xml:space="preserve"> </w:t>
+      </w:r>
+      <w:proofErr w:type="spellStart"/>
+      <w:r>
+        <w:t>có</w:t>
+      </w:r>
+      <w:proofErr w:type="spellEnd"/>
+      <w:r>
+        <w:t xml:space="preserve"> </w:t>
+      </w:r>
+      <w:proofErr w:type="spellStart"/>
+      <w:r>
+        <w:t>cái</w:t>
+      </w:r>
+      <w:proofErr w:type="spellEnd"/>
+      <w:r>
+        <w:t xml:space="preserve"> </w:t>
+      </w:r>
+      <w:proofErr w:type="spellStart"/>
+      <w:r>
+        <w:t>nhìn</w:t>
+      </w:r>
+      <w:proofErr w:type="spellEnd"/>
+      <w:r>
+        <w:t xml:space="preserve"> </w:t>
+      </w:r>
+      <w:proofErr w:type="spellStart"/>
+      <w:r>
+        <w:t>toàn</w:t>
+      </w:r>
+      <w:proofErr w:type="spellEnd"/>
+      <w:r>
+        <w:t xml:space="preserve"> </w:t>
+      </w:r>
+      <w:proofErr w:type="spellStart"/>
+      <w:r>
+        <w:t>diện</w:t>
+      </w:r>
+      <w:proofErr w:type="spellEnd"/>
+      <w:r>
+        <w:t xml:space="preserve"> </w:t>
+      </w:r>
+      <w:proofErr w:type="spellStart"/>
+      <w:r>
+        <w:t>nhất</w:t>
+      </w:r>
+      <w:proofErr w:type="spellEnd"/>
+      <w:r>
+        <w:t xml:space="preserve"> </w:t>
+      </w:r>
+      <w:proofErr w:type="spellStart"/>
+      <w:r>
+        <w:t>về</w:t>
+      </w:r>
+      <w:proofErr w:type="spellEnd"/>
+      <w:r>
+        <w:t xml:space="preserve"> </w:t>
+      </w:r>
+      <w:proofErr w:type="spellStart"/>
+      <w:r>
+        <w:t>dữ</w:t>
+      </w:r>
+      <w:proofErr w:type="spellEnd"/>
+      <w:r>
+        <w:t xml:space="preserve"> </w:t>
+      </w:r>
+      <w:proofErr w:type="spellStart"/>
+      <w:r>
+        <w:t>liệu</w:t>
+      </w:r>
+      <w:proofErr w:type="spellEnd"/>
+      <w:r>
+        <w:t xml:space="preserve"> </w:t>
+      </w:r>
+      <w:proofErr w:type="spellStart"/>
+      <w:r>
+        <w:t>đã</w:t>
+      </w:r>
+      <w:proofErr w:type="spellEnd"/>
+      <w:r>
+        <w:t xml:space="preserve"> </w:t>
+      </w:r>
+      <w:proofErr w:type="spellStart"/>
+      <w:r>
+        <w:t>được</w:t>
+      </w:r>
+      <w:proofErr w:type="spellEnd"/>
+      <w:r>
+        <w:t xml:space="preserve"> </w:t>
+      </w:r>
+      <w:proofErr w:type="spellStart"/>
+      <w:r>
+        <w:t>triển</w:t>
+      </w:r>
+      <w:proofErr w:type="spellEnd"/>
+      <w:r>
+        <w:t xml:space="preserve"> </w:t>
+      </w:r>
+      <w:proofErr w:type="spellStart"/>
+      <w:r>
+        <w:t>khai</w:t>
+      </w:r>
+      <w:proofErr w:type="spellEnd"/>
+      <w:r>
+        <w:t xml:space="preserve"> </w:t>
+      </w:r>
+      <w:proofErr w:type="spellStart"/>
+      <w:r>
+        <w:t>trên</w:t>
+      </w:r>
+      <w:proofErr w:type="spellEnd"/>
+      <w:r>
+        <w:t xml:space="preserve"> </w:t>
+      </w:r>
+      <w:proofErr w:type="spellStart"/>
+      <w:r>
+        <w:t>ứng</w:t>
+      </w:r>
+      <w:proofErr w:type="spellEnd"/>
+      <w:r>
+        <w:t xml:space="preserve"> </w:t>
+      </w:r>
+      <w:proofErr w:type="spellStart"/>
+      <w:r>
+        <w:t>dụng</w:t>
+      </w:r>
+      <w:proofErr w:type="spellEnd"/>
+      <w:r>
+        <w:t xml:space="preserve">, </w:t>
+      </w:r>
+      <w:proofErr w:type="spellStart"/>
+      <w:r>
+        <w:t>điều</w:t>
+      </w:r>
+      <w:proofErr w:type="spellEnd"/>
+      <w:r>
+        <w:t xml:space="preserve"> </w:t>
+      </w:r>
+      <w:proofErr w:type="spellStart"/>
+      <w:r>
+        <w:t>này</w:t>
+      </w:r>
+      <w:proofErr w:type="spellEnd"/>
+      <w:r>
+        <w:t xml:space="preserve"> </w:t>
+      </w:r>
+      <w:proofErr w:type="spellStart"/>
+      <w:r>
+        <w:t>sẽ</w:t>
+      </w:r>
+      <w:proofErr w:type="spellEnd"/>
+      <w:r>
+        <w:t xml:space="preserve"> </w:t>
+      </w:r>
+      <w:proofErr w:type="spellStart"/>
+      <w:r>
+        <w:t>giúp</w:t>
+      </w:r>
+      <w:proofErr w:type="spellEnd"/>
+      <w:r>
+        <w:t xml:space="preserve"> </w:t>
+      </w:r>
+      <w:proofErr w:type="spellStart"/>
+      <w:r>
+        <w:t>họ</w:t>
+      </w:r>
+      <w:proofErr w:type="spellEnd"/>
+      <w:r>
+        <w:t xml:space="preserve"> </w:t>
+      </w:r>
+      <w:proofErr w:type="spellStart"/>
+      <w:r>
+        <w:t>tiết</w:t>
+      </w:r>
+      <w:proofErr w:type="spellEnd"/>
+      <w:r>
+        <w:t xml:space="preserve"> </w:t>
+      </w:r>
+      <w:proofErr w:type="spellStart"/>
+      <w:r>
+        <w:t>kiệm</w:t>
+      </w:r>
+      <w:proofErr w:type="spellEnd"/>
+      <w:r>
+        <w:t xml:space="preserve"> </w:t>
+      </w:r>
+      <w:proofErr w:type="spellStart"/>
+      <w:r>
+        <w:t>thời</w:t>
+      </w:r>
+      <w:proofErr w:type="spellEnd"/>
+      <w:r>
+        <w:t xml:space="preserve"> </w:t>
+      </w:r>
+      <w:proofErr w:type="spellStart"/>
+      <w:r>
+        <w:t>gian</w:t>
+      </w:r>
+      <w:proofErr w:type="spellEnd"/>
+      <w:r>
+        <w:t xml:space="preserve"> </w:t>
+      </w:r>
+      <w:proofErr w:type="spellStart"/>
+      <w:r>
+        <w:t>trong</w:t>
+      </w:r>
+      <w:proofErr w:type="spellEnd"/>
+      <w:r>
+        <w:t xml:space="preserve"> </w:t>
+      </w:r>
+      <w:proofErr w:type="spellStart"/>
+      <w:r>
+        <w:t>việc</w:t>
+      </w:r>
+      <w:proofErr w:type="spellEnd"/>
+      <w:r>
+        <w:t xml:space="preserve"> </w:t>
+      </w:r>
+      <w:proofErr w:type="spellStart"/>
+      <w:r>
+        <w:t>quản</w:t>
+      </w:r>
+      <w:proofErr w:type="spellEnd"/>
+      <w:r>
+        <w:t xml:space="preserve"> </w:t>
+      </w:r>
+      <w:proofErr w:type="spellStart"/>
+      <w:r>
+        <w:t>lý</w:t>
+      </w:r>
+      <w:proofErr w:type="spellEnd"/>
+      <w:r>
+        <w:t xml:space="preserve"> </w:t>
+      </w:r>
+      <w:proofErr w:type="spellStart"/>
+      <w:r>
+        <w:t>và</w:t>
+      </w:r>
+      <w:proofErr w:type="spellEnd"/>
+      <w:r>
+        <w:t xml:space="preserve"> </w:t>
+      </w:r>
+      <w:proofErr w:type="spellStart"/>
+      <w:r>
+        <w:t>đưa</w:t>
+      </w:r>
+      <w:proofErr w:type="spellEnd"/>
+      <w:r>
+        <w:t xml:space="preserve"> </w:t>
+      </w:r>
+      <w:proofErr w:type="spellStart"/>
+      <w:r>
+        <w:t>ra</w:t>
+      </w:r>
+      <w:proofErr w:type="spellEnd"/>
+      <w:r>
+        <w:t xml:space="preserve"> </w:t>
+      </w:r>
+      <w:proofErr w:type="spellStart"/>
+      <w:r>
+        <w:t>các</w:t>
+      </w:r>
+      <w:proofErr w:type="spellEnd"/>
+      <w:r>
+        <w:t xml:space="preserve"> </w:t>
+      </w:r>
+      <w:proofErr w:type="spellStart"/>
+      <w:r>
+        <w:t>quyết</w:t>
+      </w:r>
+      <w:proofErr w:type="spellEnd"/>
+      <w:r>
+        <w:t xml:space="preserve"> </w:t>
+      </w:r>
+      <w:proofErr w:type="spellStart"/>
+      <w:r>
+        <w:t>định</w:t>
+      </w:r>
+      <w:proofErr w:type="spellEnd"/>
+      <w:r>
+        <w:t xml:space="preserve"> </w:t>
+      </w:r>
+      <w:proofErr w:type="spellStart"/>
+      <w:r>
+        <w:t>sau</w:t>
+      </w:r>
+      <w:proofErr w:type="spellEnd"/>
+      <w:r>
+        <w:t xml:space="preserve"> </w:t>
+      </w:r>
+      <w:proofErr w:type="spellStart"/>
+      <w:r>
+        <w:t>này</w:t>
+      </w:r>
+      <w:proofErr w:type="spellEnd"/>
+      <w:r>
+        <w:t xml:space="preserve"> </w:t>
+      </w:r>
+      <w:proofErr w:type="spellStart"/>
+      <w:r>
+        <w:t>của</w:t>
+      </w:r>
+      <w:proofErr w:type="spellEnd"/>
+      <w:r>
+        <w:t xml:space="preserve"> </w:t>
+      </w:r>
+      <w:proofErr w:type="spellStart"/>
+      <w:r>
+        <w:t>doanh</w:t>
+      </w:r>
+      <w:proofErr w:type="spellEnd"/>
+      <w:r>
+        <w:t xml:space="preserve"> </w:t>
+      </w:r>
+      <w:proofErr w:type="spellStart"/>
+      <w:r>
+        <w:t>nghiệ</w:t>
+      </w:r>
+      <w:r>
+        <w:t>p</w:t>
+      </w:r>
+      <w:proofErr w:type="spellEnd"/>
+      <w:r>
+        <w:t>.&gt;&gt;</w:t>
+      </w:r>
+      <w:bookmarkStart w:id="15" w:name="_GoBack"/>
+      <w:bookmarkEnd w:id="15"/>
     </w:p>
     <w:p>
       <w:pPr>
         <w:pStyle w:val="Heading2"/>
       </w:pPr>
-      <w:bookmarkStart w:id="13" w:name="_Toc47946975"/>
-      <w:r>
-        <w:lastRenderedPageBreak/>
-        <w:t>4</w:t>
-      </w:r>
-      <w:r>
-        <w:t>. Business Opportunity</w:t>
-      </w:r>
-      <w:bookmarkEnd w:id="13"/>
-    </w:p>
-    <w:p>
-      <w:pPr>
-        <w:jc w:val="both"/>
-        <w:rPr>
-          <w:i/>
-          <w:color w:val="0000FF"/>
-        </w:rPr>
-      </w:pPr>
-      <w:r>
-        <w:rPr>
-          <w:i/>
-          <w:color w:val="0000FF"/>
-        </w:rPr>
-        <w:t>[</w:t>
-      </w:r>
-      <w:r>
-        <w:rPr>
-          <w:i/>
-          <w:color w:val="0000FF"/>
-        </w:rPr>
-        <w:t>Describe the market opportunity that exists or the business problem that is being solved. Describe the market in which a commercial product will be competing or the environment in which an information system will be used. This may include a brief comparative evaluation of existing products and potential solutions, indicating why the proposed product is attractive. Identify the problems that cannot currently be solved without the product, and how the product fits in with market trends or</w:t>
-      </w:r>
-      <w:r>
-        <w:rPr>
-          <w:i/>
-          <w:color w:val="0000FF"/>
-        </w:rPr>
-        <w:t xml:space="preserve"> corporate strategic directions]</w:t>
-      </w:r>
-    </w:p>
-    <w:p>
-      <w:pPr>
-        <w:jc w:val="both"/>
-      </w:pPr>
-      <w:r>
-        <w:t xml:space="preserve">&lt;&lt;Sample: </w:t>
-      </w:r>
-      <w:r>
-        <w:t>Many employees have requested a system that would permit a cafeteria user to order meals (defined as a set of one or more food items selected from the cafeteria menu) on line, to be picked up at the cafeteria or delivered to a company location at a specified time and date. Such a system would save employees time, and it would increase the chance of their getting the items they prefer. Knowing what food items customers want in advance would reduce wastage in the cafeteria and would improve the efficiency of cafeteria staff. The future ability for employees to order meals for delivery from local restaurants would make a wide range of choices available to employees and provide the possibility of cost savings through volume discount agreements with the restaurants.&gt;&gt;</w:t>
-      </w:r>
-    </w:p>
-    <w:p>
-      <w:pPr>
-        <w:pStyle w:val="Heading2"/>
-      </w:pPr>
-      <w:bookmarkStart w:id="14" w:name="_Toc47946976"/>
-      <w:r>
-        <w:t>5</w:t>
-      </w:r>
-      <w:r>
-        <w:t xml:space="preserve">. </w:t>
-      </w:r>
-      <w:r>
-        <w:t>Software Product Vision</w:t>
+      <w:r>
+        <w:t>6</w:t>
+      </w:r>
+      <w:r>
+        <w:t>. Pro</w:t>
+      </w:r>
+      <w:r>
+        <w:t>ject</w:t>
+      </w:r>
+      <w:r>
+        <w:t xml:space="preserve"> </w:t>
+      </w:r>
+      <w:bookmarkStart w:id="16" w:name="_Toc356192841"/>
+      <w:r>
+        <w:t xml:space="preserve">Scope </w:t>
+      </w:r>
+      <w:r>
+        <w:t>&amp;</w:t>
+      </w:r>
+      <w:r>
+        <w:t xml:space="preserve"> Limitations</w:t>
       </w:r>
       <w:bookmarkEnd w:id="14"/>
-    </w:p>
-    <w:p>
-      <w:pPr>
-        <w:jc w:val="both"/>
-        <w:rPr>
-          <w:i/>
-          <w:color w:val="0000FF"/>
-        </w:rPr>
-      </w:pPr>
-      <w:r>
-        <w:rPr>
-          <w:i/>
-          <w:color w:val="0000FF"/>
-        </w:rPr>
-        <w:t>[</w:t>
-      </w:r>
-      <w:r>
-        <w:rPr>
-          <w:i/>
-          <w:color w:val="0000FF"/>
-        </w:rPr>
-        <w:t>Write a concise vision statement that summarizes the purpose and intent of the new product and describes what the world will be like when it includes the product. The vision statement should reflect a balanced view that will satisfy the needs of diverse customers as well as those of the developing organization. It may be somewhat idealistic, but it should be grounded in the realities of existing or anticipated customer markets, enterprise architectures, organizational strategic directions, and</w:t>
-      </w:r>
-      <w:r>
-        <w:rPr>
-          <w:i/>
-          <w:color w:val="0000FF"/>
-        </w:rPr>
-        <w:t xml:space="preserve"> cost and resource limitations]</w:t>
-      </w:r>
-    </w:p>
-    <w:p>
-      <w:pPr>
-        <w:jc w:val="both"/>
-      </w:pPr>
-      <w:r>
-        <w:t xml:space="preserve">&lt;&lt;Sample: </w:t>
-      </w:r>
-      <w:r>
-        <w:t>For employees who want to order meals from the company cafeteria or from local restaurants on-line, the Cafeteria Ordering System is an Internet-based and smartphone-enabled application that will accept individual or group meal orders, process payments, and trigger delivery of the prepared meals to a designated location on the Process Impact campus. Unlike the current telephone and manual ordering processes, employees who use the Cafeteria Ordering System will not have to go to the cafeteria to get their meals, which will save them time and will increase the food choices available to them.&gt;&gt;</w:t>
-      </w:r>
-    </w:p>
-    <w:p>
-      <w:pPr>
-        <w:pStyle w:val="Heading2"/>
-      </w:pPr>
-      <w:bookmarkStart w:id="15" w:name="_Toc47946977"/>
-      <w:r>
-        <w:t>6</w:t>
-      </w:r>
-      <w:r>
-        <w:t>. Pro</w:t>
-      </w:r>
-      <w:r>
-        <w:t>ject</w:t>
-      </w:r>
-      <w:r>
-        <w:t xml:space="preserve"> </w:t>
-      </w:r>
-      <w:bookmarkStart w:id="16" w:name="_Toc356192841"/>
-      <w:r>
-        <w:t xml:space="preserve">Scope </w:t>
-      </w:r>
-      <w:r>
-        <w:t>&amp;</w:t>
-      </w:r>
-      <w:r>
-        <w:t xml:space="preserve"> Limitations</w:t>
-      </w:r>
-      <w:bookmarkEnd w:id="15"/>
       <w:bookmarkEnd w:id="16"/>
     </w:p>
     <w:p>
@@ -4798,6 +6046,7 @@
           <w:sz w:val="22"/>
           <w:szCs w:val="22"/>
         </w:rPr>
+        <w:lastRenderedPageBreak/>
         <w:t>FE-</w:t>
       </w:r>
       <w:r>
@@ -4884,7 +6133,6 @@
           <w:sz w:val="22"/>
           <w:szCs w:val="22"/>
         </w:rPr>
-        <w:lastRenderedPageBreak/>
         <w:t>FE-</w:t>
       </w:r>
       <w:r>
@@ -5053,6 +6301,7 @@
       <w:r>
         <w:rPr>
           <w:noProof/>
+          <w:lang w:eastAsia="ja-JP"/>
         </w:rPr>
         <w:drawing>
           <wp:inline distT="0" distB="0" distL="0" distR="0" wp14:anchorId="7FB8CBCD" wp14:editId="286AFA02">
@@ -5251,8 +6500,8 @@
 </file>
 
 <file path=word/numbering.xml><?xml version="1.0" encoding="utf-8"?>
-<w:numbering xmlns:wpc="http://schemas.microsoft.com/office/word/2010/wordprocessingCanvas" xmlns:mc="http://schemas.openxmlformats.org/markup-compatibility/2006" xmlns:o="urn:schemas-microsoft-com:office:office" xmlns:r="http://schemas.openxmlformats.org/officeDocument/2006/relationships" xmlns:m="http://schemas.openxmlformats.org/officeDocument/2006/math" xmlns:v="urn:schemas-microsoft-com:vml" xmlns:wp14="http://schemas.microsoft.com/office/word/2010/wordprocessingDrawing" xmlns:wp="http://schemas.openxmlformats.org/drawingml/2006/wordprocessingDrawing" xmlns:w10="urn:schemas-microsoft-com:office:word" xmlns:w="http://schemas.openxmlformats.org/wordprocessingml/2006/main" xmlns:w14="http://schemas.microsoft.com/office/word/2010/wordml" xmlns:w15="http://schemas.microsoft.com/office/word/2012/wordml" xmlns:wpg="http://schemas.microsoft.com/office/word/2010/wordprocessingGroup" xmlns:wpi="http://schemas.microsoft.com/office/word/2010/wordprocessingInk" xmlns:wne="http://schemas.microsoft.com/office/word/2006/wordml" xmlns:wps="http://schemas.microsoft.com/office/word/2010/wordprocessingShape" mc:Ignorable="w14 w15 wp14">
-  <w:abstractNum w:abstractNumId="0">
+<w:numbering xmlns:wpc="http://schemas.microsoft.com/office/word/2010/wordprocessingCanvas" xmlns:cx="http://schemas.microsoft.com/office/drawing/2014/chartex" xmlns:cx1="http://schemas.microsoft.com/office/drawing/2015/9/8/chartex" xmlns:mc="http://schemas.openxmlformats.org/markup-compatibility/2006" xmlns:o="urn:schemas-microsoft-com:office:office" xmlns:r="http://schemas.openxmlformats.org/officeDocument/2006/relationships" xmlns:m="http://schemas.openxmlformats.org/officeDocument/2006/math" xmlns:v="urn:schemas-microsoft-com:vml" xmlns:wp14="http://schemas.microsoft.com/office/word/2010/wordprocessingDrawing" xmlns:wp="http://schemas.openxmlformats.org/drawingml/2006/wordprocessingDrawing" xmlns:w10="urn:schemas-microsoft-com:office:word" xmlns:w="http://schemas.openxmlformats.org/wordprocessingml/2006/main" xmlns:w14="http://schemas.microsoft.com/office/word/2010/wordml" xmlns:w15="http://schemas.microsoft.com/office/word/2012/wordml" xmlns:w16se="http://schemas.microsoft.com/office/word/2015/wordml/symex" xmlns:wpg="http://schemas.microsoft.com/office/word/2010/wordprocessingGroup" xmlns:wpi="http://schemas.microsoft.com/office/word/2010/wordprocessingInk" xmlns:wne="http://schemas.microsoft.com/office/word/2006/wordml" xmlns:wps="http://schemas.microsoft.com/office/word/2010/wordprocessingShape" mc:Ignorable="w14 w15 w16se wp14">
+  <w:abstractNum w:abstractNumId="0" w15:restartNumberingAfterBreak="0">
     <w:nsid w:val="7D405978"/>
     <w:multiLevelType w:val="hybridMultilevel"/>
     <w:tmpl w:val="4434EA80"/>
@@ -5371,7 +6620,7 @@
 </file>
 
 <file path=word/styles.xml><?xml version="1.0" encoding="utf-8"?>
-<w:styles xmlns:mc="http://schemas.openxmlformats.org/markup-compatibility/2006" xmlns:r="http://schemas.openxmlformats.org/officeDocument/2006/relationships" xmlns:w="http://schemas.openxmlformats.org/wordprocessingml/2006/main" xmlns:w14="http://schemas.microsoft.com/office/word/2010/wordml" xmlns:w15="http://schemas.microsoft.com/office/word/2012/wordml" mc:Ignorable="w14 w15">
+<w:styles xmlns:mc="http://schemas.openxmlformats.org/markup-compatibility/2006" xmlns:r="http://schemas.openxmlformats.org/officeDocument/2006/relationships" xmlns:w="http://schemas.openxmlformats.org/wordprocessingml/2006/main" xmlns:w14="http://schemas.microsoft.com/office/word/2010/wordml" xmlns:w15="http://schemas.microsoft.com/office/word/2012/wordml" xmlns:w16se="http://schemas.microsoft.com/office/word/2015/wordml/symex" mc:Ignorable="w14 w15 w16se">
   <w:docDefaults>
     <w:rPrDefault>
       <w:rPr>
@@ -5892,7 +7141,6 @@
       <w:spacing w:after="0" w:line="240" w:lineRule="auto"/>
     </w:pPr>
     <w:tblPr>
-      <w:tblInd w:w="0" w:type="dxa"/>
       <w:tblBorders>
         <w:top w:val="single" w:sz="4" w:space="0" w:color="auto"/>
         <w:left w:val="single" w:sz="4" w:space="0" w:color="auto"/>
@@ -5901,12 +7149,6 @@
         <w:insideH w:val="single" w:sz="4" w:space="0" w:color="auto"/>
         <w:insideV w:val="single" w:sz="4" w:space="0" w:color="auto"/>
       </w:tblBorders>
-      <w:tblCellMar>
-        <w:top w:w="0" w:type="dxa"/>
-        <w:left w:w="108" w:type="dxa"/>
-        <w:bottom w:w="0" w:type="dxa"/>
-        <w:right w:w="108" w:type="dxa"/>
-      </w:tblCellMar>
     </w:tblPr>
   </w:style>
   <w:style w:type="paragraph" w:styleId="ListParagraph">
@@ -5974,7 +7216,6 @@
       <w:lang w:val="en-US" w:eastAsia="ja-JP"/>
     </w:rPr>
     <w:tblPr>
-      <w:tblInd w:w="0" w:type="dxa"/>
       <w:tblBorders>
         <w:top w:val="single" w:sz="4" w:space="0" w:color="auto"/>
         <w:left w:val="single" w:sz="4" w:space="0" w:color="auto"/>
@@ -5983,12 +7224,6 @@
         <w:insideH w:val="single" w:sz="4" w:space="0" w:color="auto"/>
         <w:insideV w:val="single" w:sz="4" w:space="0" w:color="auto"/>
       </w:tblBorders>
-      <w:tblCellMar>
-        <w:top w:w="0" w:type="dxa"/>
-        <w:left w:w="108" w:type="dxa"/>
-        <w:bottom w:w="0" w:type="dxa"/>
-        <w:right w:w="108" w:type="dxa"/>
-      </w:tblCellMar>
     </w:tblPr>
     <w:tcPr>
       <w:vAlign w:val="center"/>
@@ -6442,7 +7677,7 @@
 </file>
 
 <file path=customXml/itemProps1.xml><?xml version="1.0" encoding="utf-8"?>
-<ds:datastoreItem xmlns:ds="http://schemas.openxmlformats.org/officeDocument/2006/customXml" ds:itemID="{32BDEACA-6199-47A4-A45F-021BAA284FDD}">
+<ds:datastoreItem xmlns:ds="http://schemas.openxmlformats.org/officeDocument/2006/customXml" ds:itemID="{E6223452-2754-4B56-810A-00D254FB13FE}">
   <ds:schemaRefs>
     <ds:schemaRef ds:uri="http://schemas.openxmlformats.org/officeDocument/2006/bibliography"/>
   </ds:schemaRefs>

</xml_diff>

<commit_message>
report1-kietna: (resolved) part 2
</commit_message>
<xml_diff>
--- a/Report1_Project Introduction.docx
+++ b/Report1_Project Introduction.docx
@@ -1,6 +1,6 @@
 
 <file path=word/document.xml><?xml version="1.0" encoding="utf-8"?>
-<w:document xmlns:wpc="http://schemas.microsoft.com/office/word/2010/wordprocessingCanvas" xmlns:mc="http://schemas.openxmlformats.org/markup-compatibility/2006" xmlns:o="urn:schemas-microsoft-com:office:office" xmlns:r="http://schemas.openxmlformats.org/officeDocument/2006/relationships" xmlns:m="http://schemas.openxmlformats.org/officeDocument/2006/math" xmlns:v="urn:schemas-microsoft-com:vml" xmlns:wp14="http://schemas.microsoft.com/office/word/2010/wordprocessingDrawing" xmlns:wp="http://schemas.openxmlformats.org/drawingml/2006/wordprocessingDrawing" xmlns:w10="urn:schemas-microsoft-com:office:word" xmlns:w="http://schemas.openxmlformats.org/wordprocessingml/2006/main" xmlns:w14="http://schemas.microsoft.com/office/word/2010/wordml" xmlns:w15="http://schemas.microsoft.com/office/word/2012/wordml" xmlns:wpg="http://schemas.microsoft.com/office/word/2010/wordprocessingGroup" xmlns:wpi="http://schemas.microsoft.com/office/word/2010/wordprocessingInk" xmlns:wne="http://schemas.microsoft.com/office/word/2006/wordml" xmlns:wps="http://schemas.microsoft.com/office/word/2010/wordprocessingShape" mc:Ignorable="w14 w15 wp14">
+<w:document xmlns:wpc="http://schemas.microsoft.com/office/word/2010/wordprocessingCanvas" xmlns:cx="http://schemas.microsoft.com/office/drawing/2014/chartex" xmlns:cx1="http://schemas.microsoft.com/office/drawing/2015/9/8/chartex" xmlns:cx2="http://schemas.microsoft.com/office/drawing/2015/10/21/chartex" xmlns:cx3="http://schemas.microsoft.com/office/drawing/2016/5/9/chartex" xmlns:cx4="http://schemas.microsoft.com/office/drawing/2016/5/10/chartex" xmlns:cx5="http://schemas.microsoft.com/office/drawing/2016/5/11/chartex" xmlns:cx6="http://schemas.microsoft.com/office/drawing/2016/5/12/chartex" xmlns:cx7="http://schemas.microsoft.com/office/drawing/2016/5/13/chartex" xmlns:cx8="http://schemas.microsoft.com/office/drawing/2016/5/14/chartex" xmlns:mc="http://schemas.openxmlformats.org/markup-compatibility/2006" xmlns:aink="http://schemas.microsoft.com/office/drawing/2016/ink" xmlns:am3d="http://schemas.microsoft.com/office/drawing/2017/model3d" xmlns:o="urn:schemas-microsoft-com:office:office" xmlns:r="http://schemas.openxmlformats.org/officeDocument/2006/relationships" xmlns:m="http://schemas.openxmlformats.org/officeDocument/2006/math" xmlns:v="urn:schemas-microsoft-com:vml" xmlns:wp14="http://schemas.microsoft.com/office/word/2010/wordprocessingDrawing" xmlns:wp="http://schemas.openxmlformats.org/drawingml/2006/wordprocessingDrawing" xmlns:w10="urn:schemas-microsoft-com:office:word" xmlns:w="http://schemas.openxmlformats.org/wordprocessingml/2006/main" xmlns:w14="http://schemas.microsoft.com/office/word/2010/wordml" xmlns:w15="http://schemas.microsoft.com/office/word/2012/wordml" xmlns:w16cex="http://schemas.microsoft.com/office/word/2018/wordml/cex" xmlns:w16cid="http://schemas.microsoft.com/office/word/2016/wordml/cid" xmlns:w16="http://schemas.microsoft.com/office/word/2018/wordml" xmlns:w16sdtdh="http://schemas.microsoft.com/office/word/2020/wordml/sdtdatahash" xmlns:w16se="http://schemas.microsoft.com/office/word/2015/wordml/symex" xmlns:wpg="http://schemas.microsoft.com/office/word/2010/wordprocessingGroup" xmlns:wpi="http://schemas.microsoft.com/office/word/2010/wordprocessingInk" xmlns:wne="http://schemas.microsoft.com/office/word/2006/wordml" xmlns:wps="http://schemas.microsoft.com/office/word/2010/wordprocessingShape" mc:Ignorable="w14 w15 w16se w16cid w16 w16cex w16sdtdh wp14">
   <w:body>
     <w:p/>
     <w:p>
@@ -13,7 +13,7 @@
           <w:lang w:val="en-US"/>
         </w:rPr>
         <w:drawing>
-          <wp:inline distT="0" distB="0" distL="0" distR="0" wp14:anchorId="46201240">
+          <wp:inline distT="0" distB="0" distL="0" distR="0" wp14:anchorId="3C40855D" wp14:editId="124914EF">
             <wp:extent cx="2702618" cy="830580"/>
             <wp:effectExtent l="0" t="0" r="2540" b="7620"/>
             <wp:docPr id="5" name="Picture 5"/>
@@ -207,6 +207,13 @@
     </w:p>
     <w:sdt>
       <w:sdtPr>
+        <w:rPr>
+          <w:rFonts w:asciiTheme="minorHAnsi" w:eastAsiaTheme="minorHAnsi" w:hAnsiTheme="minorHAnsi" w:cstheme="minorBidi"/>
+          <w:color w:val="auto"/>
+          <w:sz w:val="22"/>
+          <w:szCs w:val="22"/>
+          <w:lang w:val="en-GB"/>
+        </w:rPr>
         <w:id w:val="-2075660069"/>
         <w:docPartObj>
           <w:docPartGallery w:val="Table of Contents"/>
@@ -215,14 +222,9 @@
       </w:sdtPr>
       <w:sdtEndPr>
         <w:rPr>
-          <w:rFonts w:asciiTheme="minorHAnsi" w:eastAsiaTheme="minorHAnsi" w:hAnsiTheme="minorHAnsi" w:cstheme="minorBidi"/>
           <w:b/>
           <w:bCs/>
           <w:noProof/>
-          <w:color w:val="auto"/>
-          <w:sz w:val="22"/>
-          <w:szCs w:val="22"/>
-          <w:lang w:val="en-GB"/>
         </w:rPr>
       </w:sdtEndPr>
       <w:sdtContent>
@@ -3866,7 +3868,6 @@
                 <w:szCs w:val="24"/>
               </w:rPr>
             </w:pPr>
-            <w:bookmarkStart w:id="8" w:name="_GoBack"/>
             <w:r>
               <w:rPr>
                 <w:rFonts w:asciiTheme="minorHAnsi" w:hAnsiTheme="minorHAnsi" w:cstheme="minorHAnsi"/>
@@ -3966,7 +3967,6 @@
           </w:p>
         </w:tc>
       </w:tr>
-      <w:bookmarkEnd w:id="8"/>
       <w:tr>
         <w:trPr>
           <w:trHeight w:val="454"/>
@@ -4355,7 +4355,7 @@
       <w:pPr>
         <w:pStyle w:val="Heading2"/>
       </w:pPr>
-      <w:bookmarkStart w:id="9" w:name="_Toc47946971"/>
+      <w:bookmarkStart w:id="8" w:name="_Toc47946971"/>
       <w:r>
         <w:t>2</w:t>
       </w:r>
@@ -4367,6 +4367,64 @@
       </w:r>
       <w:r>
         <w:t>Background</w:t>
+      </w:r>
+      <w:bookmarkEnd w:id="8"/>
+    </w:p>
+    <w:p>
+      <w:pPr>
+        <w:jc w:val="both"/>
+        <w:rPr>
+          <w:i/>
+        </w:rPr>
+      </w:pPr>
+      <w:bookmarkStart w:id="9" w:name="_Toc47946972"/>
+      <w:r>
+        <w:rPr>
+          <w:i/>
+        </w:rPr>
+        <w:t>One thing is certain, that customers play a very important role in the growth of the company/business in the commercial industry. It becomes part of the job of surviving, growing, and staying in the marketplace. Managing customer relationships is one of the most important roles that many enterprises, included small or medium, in Vietnam faced. Many solutions are given still not solved in the best way. Wrong ways or inattention lead to many consequences such as a leak or losing customer information.</w:t>
+      </w:r>
+    </w:p>
+    <w:p>
+      <w:pPr>
+        <w:jc w:val="both"/>
+        <w:rPr>
+          <w:i/>
+        </w:rPr>
+      </w:pPr>
+      <w:r>
+        <w:rPr>
+          <w:i/>
+        </w:rPr>
+        <w:t>Enterprises in Vietnam, included small or medium, are focusing management customer relationships.</w:t>
+      </w:r>
+    </w:p>
+    <w:p>
+      <w:pPr>
+        <w:jc w:val="both"/>
+        <w:rPr>
+          <w:i/>
+        </w:rPr>
+      </w:pPr>
+      <w:r>
+        <w:rPr>
+          <w:i/>
+        </w:rPr>
+        <w:t>With the strong belief that we can one day help businesses access Customer Relationship Management easily by optimizing the functionality of the customer relationship management system, which we implemented in the [...] project.</w:t>
+      </w:r>
+    </w:p>
+    <w:p>
+      <w:pPr>
+        <w:pStyle w:val="Heading2"/>
+      </w:pPr>
+      <w:r>
+        <w:t>3</w:t>
+      </w:r>
+      <w:r>
+        <w:t>. Existing System</w:t>
+      </w:r>
+      <w:r>
+        <w:t>s</w:t>
       </w:r>
       <w:bookmarkEnd w:id="9"/>
     </w:p>
@@ -4374,95 +4432,46 @@
       <w:pPr>
         <w:jc w:val="both"/>
         <w:rPr>
-          <w:i/>
           <w:color w:val="0000FF"/>
         </w:rPr>
       </w:pPr>
       <w:r>
         <w:rPr>
-          <w:i/>
           <w:color w:val="0000FF"/>
         </w:rPr>
         <w:t>[</w:t>
       </w:r>
       <w:r>
         <w:rPr>
-          <w:i/>
           <w:color w:val="0000FF"/>
         </w:rPr>
-        <w:t>This section summarizes the rationale for the new product. Provide a general description of the history or situation that leads to the recognition that this product should be built.</w:t>
-      </w:r>
-      <w:r>
-        <w:rPr>
-          <w:i/>
+        <w:t>Add the system which might help solving the problems you listed above or the systems in which you can learn/refer the f</w:t>
+      </w:r>
+      <w:r>
+        <w:rPr>
           <w:color w:val="0000FF"/>
         </w:rPr>
-        <w:t xml:space="preserve"> </w:t>
-      </w:r>
-      <w:r>
-        <w:rPr>
-          <w:i/>
-          <w:color w:val="0000FF"/>
-        </w:rPr>
-        <w:t>You should also mention here the i</w:t>
-      </w:r>
-      <w:r>
-        <w:rPr>
-          <w:i/>
-          <w:color w:val="0000FF"/>
-        </w:rPr>
-        <w:t>nformation on the customer /the people who raise project idea</w:t>
-      </w:r>
-      <w:r>
-        <w:rPr>
-          <w:i/>
-          <w:color w:val="0000FF"/>
-        </w:rPr>
-        <w:t>/request</w:t>
-      </w:r>
-      <w:r>
-        <w:rPr>
-          <w:i/>
-          <w:color w:val="0000FF"/>
-        </w:rPr>
-        <w:t>]</w:t>
+        <w:t>eatures for your system design]</w:t>
       </w:r>
     </w:p>
     <w:p>
       <w:pPr>
-        <w:jc w:val="both"/>
-      </w:pPr>
-      <w:r>
-        <w:t>&lt;&lt;Sample: Employees at the company Process Impact presently spend an average of 65 minutes per day going to the cafeteria to select, purchase, and eat lunch. About 20 minutes of this time is spent walking to and from the cafeteria, selecting their meals, and paying by cash or credit card. When employees go out for lunch, they spend an average of 90 minutes off-site. Some employees phone the cafeteria in advance to order a meal to be ready for them to pick up. Employees don’t always get the selections they want because the cafeteria runs out of certain items. The cafeteria wastes a significant quantity of food that is not purchased and must be thrown away. These same issues apply to breakfast and supper, although far fewer employees use the cafeteria for those meals than for lunch</w:t>
-      </w:r>
-      <w:proofErr w:type="gramStart"/>
-      <w:r>
-        <w:t>.&gt;</w:t>
-      </w:r>
-      <w:proofErr w:type="gramEnd"/>
-      <w:r>
-        <w:t>&gt;</w:t>
-      </w:r>
-    </w:p>
-    <w:p>
-      <w:pPr>
-        <w:pStyle w:val="Heading2"/>
-      </w:pPr>
-      <w:bookmarkStart w:id="10" w:name="_Toc47946972"/>
+        <w:pStyle w:val="Heading3"/>
+      </w:pPr>
+      <w:bookmarkStart w:id="10" w:name="_Toc47946973"/>
       <w:r>
         <w:t>3</w:t>
       </w:r>
       <w:r>
-        <w:t>. Existing System</w:t>
-      </w:r>
-      <w:r>
-        <w:t>s</w:t>
+        <w:t>.1</w:t>
+      </w:r>
+      <w:r>
+        <w:t xml:space="preserve"> System name1</w:t>
       </w:r>
       <w:bookmarkEnd w:id="10"/>
     </w:p>
     <w:p>
       <w:pPr>
-        <w:jc w:val="both"/>
         <w:rPr>
           <w:color w:val="0000FF"/>
         </w:rPr>
@@ -4477,100 +4486,116 @@
         <w:rPr>
           <w:color w:val="0000FF"/>
         </w:rPr>
-        <w:t>Add the system which might help solving the problems you listed above or the systems in which you can learn/refer the f</w:t>
+        <w:t xml:space="preserve">Write the brief descriptions of the system, the link, the system actors, features, </w:t>
       </w:r>
       <w:r>
         <w:rPr>
           <w:color w:val="0000FF"/>
         </w:rPr>
-        <w:t>eatures for your system design]</w:t>
+        <w:t xml:space="preserve">pros, cons, </w:t>
+      </w:r>
+      <w:r>
+        <w:rPr>
+          <w:color w:val="0000FF"/>
+        </w:rPr>
+        <w:t>etc.</w:t>
+      </w:r>
+      <w:r>
+        <w:rPr>
+          <w:color w:val="0000FF"/>
+        </w:rPr>
+        <w:t>]</w:t>
       </w:r>
     </w:p>
     <w:p>
       <w:pPr>
         <w:pStyle w:val="Heading3"/>
       </w:pPr>
-      <w:bookmarkStart w:id="11" w:name="_Toc47946973"/>
+      <w:bookmarkStart w:id="11" w:name="_Toc47946974"/>
       <w:r>
         <w:t>3</w:t>
       </w:r>
       <w:r>
-        <w:t>.1</w:t>
-      </w:r>
-      <w:r>
-        <w:t xml:space="preserve"> System name1</w:t>
+        <w:t>.2</w:t>
+      </w:r>
+      <w:r>
+        <w:t xml:space="preserve"> System name2</w:t>
       </w:r>
       <w:bookmarkEnd w:id="11"/>
     </w:p>
     <w:p>
-      <w:pPr>
-        <w:rPr>
-          <w:color w:val="0000FF"/>
-        </w:rPr>
-      </w:pPr>
-      <w:r>
-        <w:rPr>
-          <w:color w:val="0000FF"/>
-        </w:rPr>
-        <w:t>[</w:t>
-      </w:r>
-      <w:r>
-        <w:rPr>
-          <w:color w:val="0000FF"/>
-        </w:rPr>
-        <w:t xml:space="preserve">Write the brief descriptions of the system, the link, the system actors, features, </w:t>
-      </w:r>
-      <w:r>
-        <w:rPr>
-          <w:color w:val="0000FF"/>
-        </w:rPr>
-        <w:t xml:space="preserve">pros, cons, </w:t>
-      </w:r>
-      <w:r>
-        <w:rPr>
-          <w:color w:val="0000FF"/>
-        </w:rPr>
-        <w:t>etc.</w:t>
-      </w:r>
-      <w:r>
-        <w:rPr>
-          <w:color w:val="0000FF"/>
-        </w:rPr>
-        <w:t>]</w:t>
+      <w:r>
+        <w:t>…</w:t>
       </w:r>
     </w:p>
     <w:p>
       <w:pPr>
-        <w:pStyle w:val="Heading3"/>
-      </w:pPr>
-      <w:bookmarkStart w:id="12" w:name="_Toc47946974"/>
-      <w:r>
-        <w:t>3</w:t>
-      </w:r>
-      <w:r>
-        <w:t>.2</w:t>
-      </w:r>
-      <w:r>
-        <w:t xml:space="preserve"> System name2</w:t>
+        <w:pStyle w:val="Heading2"/>
+      </w:pPr>
+      <w:bookmarkStart w:id="12" w:name="_Toc47946975"/>
+      <w:r>
+        <w:lastRenderedPageBreak/>
+        <w:t>4</w:t>
+      </w:r>
+      <w:r>
+        <w:t>. Business Opportunity</w:t>
       </w:r>
       <w:bookmarkEnd w:id="12"/>
     </w:p>
     <w:p>
-      <w:r>
-        <w:t>…</w:t>
+      <w:pPr>
+        <w:jc w:val="both"/>
+        <w:rPr>
+          <w:i/>
+          <w:color w:val="0000FF"/>
+        </w:rPr>
+      </w:pPr>
+      <w:r>
+        <w:rPr>
+          <w:i/>
+          <w:color w:val="0000FF"/>
+        </w:rPr>
+        <w:t>[</w:t>
+      </w:r>
+      <w:r>
+        <w:rPr>
+          <w:i/>
+          <w:color w:val="0000FF"/>
+        </w:rPr>
+        <w:t>Describe the market opportunity that exists or the business problem that is being solved. Describe the market in which a commercial product will be competing or the environment in which an information system will be used. This may include a brief comparative evaluation of existing products and potential solutions, indicating why the proposed product is attractive. Identify the problems that cannot currently be solved without the product, and how the product fits in with market trends or</w:t>
+      </w:r>
+      <w:r>
+        <w:rPr>
+          <w:i/>
+          <w:color w:val="0000FF"/>
+        </w:rPr>
+        <w:t xml:space="preserve"> corporate strategic directions]</w:t>
       </w:r>
     </w:p>
     <w:p>
       <w:pPr>
+        <w:jc w:val="both"/>
+      </w:pPr>
+      <w:r>
+        <w:t xml:space="preserve">&lt;&lt;Sample: </w:t>
+      </w:r>
+      <w:r>
+        <w:t>Many employees have requested a system that would permit a cafeteria user to order meals (defined as a set of one or more food items selected from the cafeteria menu) on line, to be picked up at the cafeteria or delivered to a company location at a specified time and date. Such a system would save employees time, and it would increase the chance of their getting the items they prefer. Knowing what food items customers want in advance would reduce wastage in the cafeteria and would improve the efficiency of cafeteria staff. The future ability for employees to order meals for delivery from local restaurants would make a wide range of choices available to employees and provide the possibility of cost savings through volume discount agreements with the restaurants.&gt;&gt;</w:t>
+      </w:r>
+    </w:p>
+    <w:p>
+      <w:pPr>
         <w:pStyle w:val="Heading2"/>
       </w:pPr>
-      <w:bookmarkStart w:id="13" w:name="_Toc47946975"/>
-      <w:r>
-        <w:lastRenderedPageBreak/>
-        <w:t>4</w:t>
-      </w:r>
-      <w:r>
-        <w:t>. Business Opportunity</w:t>
+      <w:bookmarkStart w:id="13" w:name="_Toc47946976"/>
+      <w:r>
+        <w:t>5</w:t>
+      </w:r>
+      <w:r>
+        <w:t xml:space="preserve">. </w:t>
+      </w:r>
+      <w:r>
+        <w:t>Software Product Vision</w:t>
       </w:r>
       <w:bookmarkEnd w:id="13"/>
     </w:p>
@@ -4594,14 +4619,14 @@
           <w:i/>
           <w:color w:val="0000FF"/>
         </w:rPr>
-        <w:t>Describe the market opportunity that exists or the business problem that is being solved. Describe the market in which a commercial product will be competing or the environment in which an information system will be used. This may include a brief comparative evaluation of existing products and potential solutions, indicating why the proposed product is attractive. Identify the problems that cannot currently be solved without the product, and how the product fits in with market trends or</w:t>
+        <w:t>Write a concise vision statement that summarizes the purpose and intent of the new product and describes what the world will be like when it includes the product. The vision statement should reflect a balanced view that will satisfy the needs of diverse customers as well as those of the developing organization. It may be somewhat idealistic, but it should be grounded in the realities of existing or anticipated customer markets, enterprise architectures, organizational strategic directions, and</w:t>
       </w:r>
       <w:r>
         <w:rPr>
           <w:i/>
           <w:color w:val="0000FF"/>
         </w:rPr>
-        <w:t xml:space="preserve"> corporate strategic directions]</w:t>
+        <w:t xml:space="preserve"> cost and resource limitations]</w:t>
       </w:r>
     </w:p>
     <w:p>
@@ -4612,24 +4637,38 @@
         <w:t xml:space="preserve">&lt;&lt;Sample: </w:t>
       </w:r>
       <w:r>
-        <w:t>Many employees have requested a system that would permit a cafeteria user to order meals (defined as a set of one or more food items selected from the cafeteria menu) on line, to be picked up at the cafeteria or delivered to a company location at a specified time and date. Such a system would save employees time, and it would increase the chance of their getting the items they prefer. Knowing what food items customers want in advance would reduce wastage in the cafeteria and would improve the efficiency of cafeteria staff. The future ability for employees to order meals for delivery from local restaurants would make a wide range of choices available to employees and provide the possibility of cost savings through volume discount agreements with the restaurants.&gt;&gt;</w:t>
+        <w:t>For employees who want to order meals from the company cafeteria or from local restaurants on-line, the Cafeteria Ordering System is an Internet-based and smartphone-enabled application that will accept individual or group meal orders, process payments, and trigger delivery of the prepared meals to a designated location on the Process Impact campus. Unlike the current telephone and manual ordering processes, employees who use the Cafeteria Ordering System will not have to go to the cafeteria to get their meals, which will save them time and will increase the food choices available to them.&gt;&gt;</w:t>
       </w:r>
     </w:p>
     <w:p>
       <w:pPr>
         <w:pStyle w:val="Heading2"/>
       </w:pPr>
-      <w:bookmarkStart w:id="14" w:name="_Toc47946976"/>
-      <w:r>
-        <w:t>5</w:t>
-      </w:r>
-      <w:r>
-        <w:t xml:space="preserve">. </w:t>
-      </w:r>
-      <w:r>
-        <w:t>Software Product Vision</w:t>
+      <w:bookmarkStart w:id="14" w:name="_Toc47946977"/>
+      <w:r>
+        <w:t>6</w:t>
+      </w:r>
+      <w:r>
+        <w:t>. Pro</w:t>
+      </w:r>
+      <w:r>
+        <w:t>ject</w:t>
+      </w:r>
+      <w:r>
+        <w:t xml:space="preserve"> </w:t>
+      </w:r>
+      <w:bookmarkStart w:id="15" w:name="_Toc356192841"/>
+      <w:r>
+        <w:t xml:space="preserve">Scope </w:t>
+      </w:r>
+      <w:r>
+        <w:t>&amp;</w:t>
+      </w:r>
+      <w:r>
+        <w:t xml:space="preserve"> Limitations</w:t>
       </w:r>
       <w:bookmarkEnd w:id="14"/>
+      <w:bookmarkEnd w:id="15"/>
     </w:p>
     <w:p>
       <w:pPr>
@@ -4651,55 +4690,27 @@
           <w:i/>
           <w:color w:val="0000FF"/>
         </w:rPr>
-        <w:t>Write a concise vision statement that summarizes the purpose and intent of the new product and describes what the world will be like when it includes the product. The vision statement should reflect a balanced view that will satisfy the needs of diverse customers as well as those of the developing organization. It may be somewhat idealistic, but it should be grounded in the realities of existing or anticipated customer markets, enterprise architectures, organizational strategic directions, and</w:t>
+        <w:t>The project scope defines the concept and range of the proposed solution. It’s also important to define what will not be included in the product. Clarifying the scope and limitations helps to establish realistic expectations of the many stakeholders. It also provides a reference frame against which proposed features and requirements changes can be evaluated. Proposed requirements that are out of scope for the envisioned product must be rejected, unless they are so beneficial that the scope should be enlarged to accommodate them (with accompanying changes in budge</w:t>
       </w:r>
       <w:r>
         <w:rPr>
           <w:i/>
           <w:color w:val="0000FF"/>
         </w:rPr>
-        <w:t xml:space="preserve"> cost and resource limitations]</w:t>
+        <w:t>t, schedule, and/or resources)]</w:t>
       </w:r>
     </w:p>
     <w:p>
       <w:pPr>
-        <w:jc w:val="both"/>
-      </w:pPr>
-      <w:r>
-        <w:t xml:space="preserve">&lt;&lt;Sample: </w:t>
-      </w:r>
-      <w:r>
-        <w:t>For employees who want to order meals from the company cafeteria or from local restaurants on-line, the Cafeteria Ordering System is an Internet-based and smartphone-enabled application that will accept individual or group meal orders, process payments, and trigger delivery of the prepared meals to a designated location on the Process Impact campus. Unlike the current telephone and manual ordering processes, employees who use the Cafeteria Ordering System will not have to go to the cafeteria to get their meals, which will save them time and will increase the food choices available to them.&gt;&gt;</w:t>
-      </w:r>
-    </w:p>
-    <w:p>
-      <w:pPr>
-        <w:pStyle w:val="Heading2"/>
-      </w:pPr>
-      <w:bookmarkStart w:id="15" w:name="_Toc47946977"/>
+        <w:pStyle w:val="Heading3"/>
+      </w:pPr>
+      <w:bookmarkStart w:id="16" w:name="_Toc47946978"/>
       <w:r>
         <w:t>6</w:t>
       </w:r>
       <w:r>
-        <w:t>. Pro</w:t>
-      </w:r>
-      <w:r>
-        <w:t>ject</w:t>
-      </w:r>
-      <w:r>
-        <w:t xml:space="preserve"> </w:t>
-      </w:r>
-      <w:bookmarkStart w:id="16" w:name="_Toc356192841"/>
-      <w:r>
-        <w:t xml:space="preserve">Scope </w:t>
-      </w:r>
-      <w:r>
-        <w:t>&amp;</w:t>
-      </w:r>
-      <w:r>
-        <w:t xml:space="preserve"> Limitations</w:t>
-      </w:r>
-      <w:bookmarkEnd w:id="15"/>
+        <w:t>.1 Major Features</w:t>
+      </w:r>
       <w:bookmarkEnd w:id="16"/>
     </w:p>
     <w:p>
@@ -4722,49 +4733,6 @@
           <w:i/>
           <w:color w:val="0000FF"/>
         </w:rPr>
-        <w:t>The project scope defines the concept and range of the proposed solution. It’s also important to define what will not be included in the product. Clarifying the scope and limitations helps to establish realistic expectations of the many stakeholders. It also provides a reference frame against which proposed features and requirements changes can be evaluated. Proposed requirements that are out of scope for the envisioned product must be rejected, unless they are so beneficial that the scope should be enlarged to accommodate them (with accompanying changes in budge</w:t>
-      </w:r>
-      <w:r>
-        <w:rPr>
-          <w:i/>
-          <w:color w:val="0000FF"/>
-        </w:rPr>
-        <w:t>t, schedule, and/or resources)]</w:t>
-      </w:r>
-    </w:p>
-    <w:p>
-      <w:pPr>
-        <w:pStyle w:val="Heading3"/>
-      </w:pPr>
-      <w:bookmarkStart w:id="17" w:name="_Toc47946978"/>
-      <w:r>
-        <w:t>6</w:t>
-      </w:r>
-      <w:r>
-        <w:t>.1 Major Features</w:t>
-      </w:r>
-      <w:bookmarkEnd w:id="17"/>
-    </w:p>
-    <w:p>
-      <w:pPr>
-        <w:jc w:val="both"/>
-        <w:rPr>
-          <w:i/>
-          <w:color w:val="0000FF"/>
-        </w:rPr>
-      </w:pPr>
-      <w:r>
-        <w:rPr>
-          <w:i/>
-          <w:color w:val="0000FF"/>
-        </w:rPr>
-        <w:t>[</w:t>
-      </w:r>
-      <w:r>
-        <w:rPr>
-          <w:i/>
-          <w:color w:val="0000FF"/>
-        </w:rPr>
         <w:t xml:space="preserve">Include a numbered list of the major features of the new product, emphasizing those features that distinguish it from previous or competing products. Specific user requirements and functional requirements may be </w:t>
       </w:r>
       <w:r>
@@ -5055,7 +5023,7 @@
           <w:noProof/>
         </w:rPr>
         <w:drawing>
-          <wp:inline distT="0" distB="0" distL="0" distR="0" wp14:anchorId="7FB8CBCD" wp14:editId="286AFA02">
+          <wp:inline distT="0" distB="0" distL="0" distR="0" wp14:anchorId="18B4C7A1" wp14:editId="6A5B24CE">
             <wp:extent cx="5746750" cy="2727325"/>
             <wp:effectExtent l="0" t="0" r="6350" b="0"/>
             <wp:docPr id="1" name="Picture 1"/>
@@ -5103,7 +5071,7 @@
       <w:pPr>
         <w:pStyle w:val="Heading3"/>
       </w:pPr>
-      <w:bookmarkStart w:id="18" w:name="_Toc47946979"/>
+      <w:bookmarkStart w:id="17" w:name="_Toc47946979"/>
       <w:r>
         <w:t>6</w:t>
       </w:r>
@@ -5116,7 +5084,7 @@
       <w:r>
         <w:t xml:space="preserve"> </w:t>
       </w:r>
-      <w:bookmarkStart w:id="19" w:name="_Toc356192845"/>
+      <w:bookmarkStart w:id="18" w:name="_Toc356192845"/>
       <w:r>
         <w:t xml:space="preserve">Limitations </w:t>
       </w:r>
@@ -5126,8 +5094,8 @@
       <w:r>
         <w:t xml:space="preserve"> Exclusions</w:t>
       </w:r>
+      <w:bookmarkEnd w:id="17"/>
       <w:bookmarkEnd w:id="18"/>
-      <w:bookmarkEnd w:id="19"/>
     </w:p>
     <w:p>
       <w:pPr>
@@ -5251,8 +5219,8 @@
 </file>
 
 <file path=word/numbering.xml><?xml version="1.0" encoding="utf-8"?>
-<w:numbering xmlns:wpc="http://schemas.microsoft.com/office/word/2010/wordprocessingCanvas" xmlns:mc="http://schemas.openxmlformats.org/markup-compatibility/2006" xmlns:o="urn:schemas-microsoft-com:office:office" xmlns:r="http://schemas.openxmlformats.org/officeDocument/2006/relationships" xmlns:m="http://schemas.openxmlformats.org/officeDocument/2006/math" xmlns:v="urn:schemas-microsoft-com:vml" xmlns:wp14="http://schemas.microsoft.com/office/word/2010/wordprocessingDrawing" xmlns:wp="http://schemas.openxmlformats.org/drawingml/2006/wordprocessingDrawing" xmlns:w10="urn:schemas-microsoft-com:office:word" xmlns:w="http://schemas.openxmlformats.org/wordprocessingml/2006/main" xmlns:w14="http://schemas.microsoft.com/office/word/2010/wordml" xmlns:w15="http://schemas.microsoft.com/office/word/2012/wordml" xmlns:wpg="http://schemas.microsoft.com/office/word/2010/wordprocessingGroup" xmlns:wpi="http://schemas.microsoft.com/office/word/2010/wordprocessingInk" xmlns:wne="http://schemas.microsoft.com/office/word/2006/wordml" xmlns:wps="http://schemas.microsoft.com/office/word/2010/wordprocessingShape" mc:Ignorable="w14 w15 wp14">
-  <w:abstractNum w:abstractNumId="0">
+<w:numbering xmlns:wpc="http://schemas.microsoft.com/office/word/2010/wordprocessingCanvas" xmlns:cx="http://schemas.microsoft.com/office/drawing/2014/chartex" xmlns:cx1="http://schemas.microsoft.com/office/drawing/2015/9/8/chartex" xmlns:cx2="http://schemas.microsoft.com/office/drawing/2015/10/21/chartex" xmlns:cx3="http://schemas.microsoft.com/office/drawing/2016/5/9/chartex" xmlns:cx4="http://schemas.microsoft.com/office/drawing/2016/5/10/chartex" xmlns:cx5="http://schemas.microsoft.com/office/drawing/2016/5/11/chartex" xmlns:cx6="http://schemas.microsoft.com/office/drawing/2016/5/12/chartex" xmlns:cx7="http://schemas.microsoft.com/office/drawing/2016/5/13/chartex" xmlns:cx8="http://schemas.microsoft.com/office/drawing/2016/5/14/chartex" xmlns:mc="http://schemas.openxmlformats.org/markup-compatibility/2006" xmlns:aink="http://schemas.microsoft.com/office/drawing/2016/ink" xmlns:am3d="http://schemas.microsoft.com/office/drawing/2017/model3d" xmlns:o="urn:schemas-microsoft-com:office:office" xmlns:r="http://schemas.openxmlformats.org/officeDocument/2006/relationships" xmlns:m="http://schemas.openxmlformats.org/officeDocument/2006/math" xmlns:v="urn:schemas-microsoft-com:vml" xmlns:wp14="http://schemas.microsoft.com/office/word/2010/wordprocessingDrawing" xmlns:wp="http://schemas.openxmlformats.org/drawingml/2006/wordprocessingDrawing" xmlns:w10="urn:schemas-microsoft-com:office:word" xmlns:w="http://schemas.openxmlformats.org/wordprocessingml/2006/main" xmlns:w14="http://schemas.microsoft.com/office/word/2010/wordml" xmlns:w15="http://schemas.microsoft.com/office/word/2012/wordml" xmlns:w16cex="http://schemas.microsoft.com/office/word/2018/wordml/cex" xmlns:w16cid="http://schemas.microsoft.com/office/word/2016/wordml/cid" xmlns:w16="http://schemas.microsoft.com/office/word/2018/wordml" xmlns:w16sdtdh="http://schemas.microsoft.com/office/word/2020/wordml/sdtdatahash" xmlns:w16se="http://schemas.microsoft.com/office/word/2015/wordml/symex" xmlns:wpg="http://schemas.microsoft.com/office/word/2010/wordprocessingGroup" xmlns:wpi="http://schemas.microsoft.com/office/word/2010/wordprocessingInk" xmlns:wne="http://schemas.microsoft.com/office/word/2006/wordml" xmlns:wps="http://schemas.microsoft.com/office/word/2010/wordprocessingShape" mc:Ignorable="w14 w15 w16se w16cid w16 w16cex w16sdtdh wp14">
+  <w:abstractNum w:abstractNumId="0" w15:restartNumberingAfterBreak="0">
     <w:nsid w:val="7D405978"/>
     <w:multiLevelType w:val="hybridMultilevel"/>
     <w:tmpl w:val="4434EA80"/>
@@ -5371,7 +5339,7 @@
 </file>
 
 <file path=word/styles.xml><?xml version="1.0" encoding="utf-8"?>
-<w:styles xmlns:mc="http://schemas.openxmlformats.org/markup-compatibility/2006" xmlns:r="http://schemas.openxmlformats.org/officeDocument/2006/relationships" xmlns:w="http://schemas.openxmlformats.org/wordprocessingml/2006/main" xmlns:w14="http://schemas.microsoft.com/office/word/2010/wordml" xmlns:w15="http://schemas.microsoft.com/office/word/2012/wordml" mc:Ignorable="w14 w15">
+<w:styles xmlns:mc="http://schemas.openxmlformats.org/markup-compatibility/2006" xmlns:r="http://schemas.openxmlformats.org/officeDocument/2006/relationships" xmlns:w="http://schemas.openxmlformats.org/wordprocessingml/2006/main" xmlns:w14="http://schemas.microsoft.com/office/word/2010/wordml" xmlns:w15="http://schemas.microsoft.com/office/word/2012/wordml" xmlns:w16cex="http://schemas.microsoft.com/office/word/2018/wordml/cex" xmlns:w16cid="http://schemas.microsoft.com/office/word/2016/wordml/cid" xmlns:w16="http://schemas.microsoft.com/office/word/2018/wordml" xmlns:w16sdtdh="http://schemas.microsoft.com/office/word/2020/wordml/sdtdatahash" xmlns:w16se="http://schemas.microsoft.com/office/word/2015/wordml/symex" mc:Ignorable="w14 w15 w16se w16cid w16 w16cex w16sdtdh">
   <w:docDefaults>
     <w:rPrDefault>
       <w:rPr>
@@ -5387,7 +5355,7 @@
       </w:pPr>
     </w:pPrDefault>
   </w:docDefaults>
-  <w:latentStyles w:defLockedState="0" w:defUIPriority="99" w:defSemiHidden="0" w:defUnhideWhenUsed="0" w:defQFormat="0" w:count="371">
+  <w:latentStyles w:defLockedState="0" w:defUIPriority="99" w:defSemiHidden="0" w:defUnhideWhenUsed="0" w:defQFormat="0" w:count="376">
     <w:lsdException w:name="Normal" w:uiPriority="0" w:qFormat="1"/>
     <w:lsdException w:name="heading 1" w:uiPriority="9" w:qFormat="1"/>
     <w:lsdException w:name="heading 2" w:semiHidden="1" w:uiPriority="9" w:unhideWhenUsed="1" w:qFormat="1"/>
@@ -5493,7 +5461,6 @@
     <w:lsdException w:name="HTML Sample" w:semiHidden="1" w:unhideWhenUsed="1"/>
     <w:lsdException w:name="HTML Typewriter" w:semiHidden="1" w:unhideWhenUsed="1"/>
     <w:lsdException w:name="HTML Variable" w:semiHidden="1" w:unhideWhenUsed="1"/>
-    <w:lsdException w:name="Normal Table" w:semiHidden="1" w:unhideWhenUsed="1"/>
     <w:lsdException w:name="annotation subject" w:semiHidden="1" w:unhideWhenUsed="1"/>
     <w:lsdException w:name="No List" w:semiHidden="1" w:unhideWhenUsed="1"/>
     <w:lsdException w:name="Outline List 1" w:semiHidden="1" w:unhideWhenUsed="1"/>
@@ -5536,11 +5503,8 @@
     <w:lsdException w:name="Table Contemporary" w:semiHidden="1" w:unhideWhenUsed="1"/>
     <w:lsdException w:name="Table Elegant" w:semiHidden="1" w:unhideWhenUsed="1"/>
     <w:lsdException w:name="Table Professional" w:semiHidden="1" w:unhideWhenUsed="1"/>
-    <w:lsdException w:name="Table Subtle 1" w:semiHidden="1" w:unhideWhenUsed="1"/>
     <w:lsdException w:name="Table Subtle 2" w:semiHidden="1" w:unhideWhenUsed="1"/>
     <w:lsdException w:name="Table Web 1" w:semiHidden="1" w:unhideWhenUsed="1"/>
-    <w:lsdException w:name="Table Web 2" w:semiHidden="1" w:unhideWhenUsed="1"/>
-    <w:lsdException w:name="Table Web 3" w:semiHidden="1" w:unhideWhenUsed="1"/>
     <w:lsdException w:name="Balloon Text" w:semiHidden="1" w:unhideWhenUsed="1"/>
     <w:lsdException w:name="Table Grid" w:uiPriority="39"/>
     <w:lsdException w:name="Table Theme" w:semiHidden="1" w:unhideWhenUsed="1"/>
@@ -5759,6 +5723,11 @@
     <w:lsdException w:name="List Table 5 Dark Accent 6" w:uiPriority="50"/>
     <w:lsdException w:name="List Table 6 Colorful Accent 6" w:uiPriority="51"/>
     <w:lsdException w:name="List Table 7 Colorful Accent 6" w:uiPriority="52"/>
+    <w:lsdException w:name="Mention" w:semiHidden="1" w:unhideWhenUsed="1"/>
+    <w:lsdException w:name="Smart Hyperlink" w:semiHidden="1" w:unhideWhenUsed="1"/>
+    <w:lsdException w:name="Hashtag" w:semiHidden="1" w:unhideWhenUsed="1"/>
+    <w:lsdException w:name="Unresolved Mention" w:semiHidden="1" w:unhideWhenUsed="1"/>
+    <w:lsdException w:name="Smart Link" w:semiHidden="1" w:unhideWhenUsed="1"/>
   </w:latentStyles>
   <w:style w:type="paragraph" w:default="1" w:styleId="Normal">
     <w:name w:val="Normal"/>
@@ -5892,7 +5861,6 @@
       <w:spacing w:after="0" w:line="240" w:lineRule="auto"/>
     </w:pPr>
     <w:tblPr>
-      <w:tblInd w:w="0" w:type="dxa"/>
       <w:tblBorders>
         <w:top w:val="single" w:sz="4" w:space="0" w:color="auto"/>
         <w:left w:val="single" w:sz="4" w:space="0" w:color="auto"/>
@@ -5901,12 +5869,6 @@
         <w:insideH w:val="single" w:sz="4" w:space="0" w:color="auto"/>
         <w:insideV w:val="single" w:sz="4" w:space="0" w:color="auto"/>
       </w:tblBorders>
-      <w:tblCellMar>
-        <w:top w:w="0" w:type="dxa"/>
-        <w:left w:w="108" w:type="dxa"/>
-        <w:bottom w:w="0" w:type="dxa"/>
-        <w:right w:w="108" w:type="dxa"/>
-      </w:tblCellMar>
     </w:tblPr>
   </w:style>
   <w:style w:type="paragraph" w:styleId="ListParagraph">
@@ -5974,7 +5936,6 @@
       <w:lang w:val="en-US" w:eastAsia="ja-JP"/>
     </w:rPr>
     <w:tblPr>
-      <w:tblInd w:w="0" w:type="dxa"/>
       <w:tblBorders>
         <w:top w:val="single" w:sz="4" w:space="0" w:color="auto"/>
         <w:left w:val="single" w:sz="4" w:space="0" w:color="auto"/>
@@ -5983,12 +5944,6 @@
         <w:insideH w:val="single" w:sz="4" w:space="0" w:color="auto"/>
         <w:insideV w:val="single" w:sz="4" w:space="0" w:color="auto"/>
       </w:tblBorders>
-      <w:tblCellMar>
-        <w:top w:w="0" w:type="dxa"/>
-        <w:left w:w="108" w:type="dxa"/>
-        <w:bottom w:w="0" w:type="dxa"/>
-        <w:right w:w="108" w:type="dxa"/>
-      </w:tblCellMar>
     </w:tblPr>
     <w:tcPr>
       <w:vAlign w:val="center"/>

</xml_diff>

<commit_message>
report1-chuongnh: ( resolved ) update part 5
</commit_message>
<xml_diff>
--- a/Report1_Project Introduction.docx
+++ b/Report1_Project Introduction.docx
@@ -4640,7 +4640,58 @@
           <w:i/>
           <w:color w:val="000000" w:themeColor="text1"/>
         </w:rPr>
-        <w:t xml:space="preserve">For businesses that need to manage information about customers and information about marketing and sales, the CRM system is an internet-based application that will help businesses manage this information from the first time when customers interact with the business and the system will aggregate and report back the necessary information for the business to manage such as: through which channels the goods have been sold, the area the customer has purchased, customer engagement and interest, etc...Unlike today's manual sales management processes, business owners and employees using a CRM system will have the most comprehensive view of data was deployed on the application, this will save them time in managing and making future decisions of the business. </w:t>
+        <w:t>For businesses that need to manage information about customers and information about marketing and sales, the CRMP system is an internet-based application that will help businesses manage this information right at the first time when custo</w:t>
+      </w:r>
+      <w:r>
+        <w:rPr>
+          <w:i/>
+          <w:color w:val="000000" w:themeColor="text1"/>
+        </w:rPr>
+        <w:t>mers arrive business connection</w:t>
+      </w:r>
+      <w:r>
+        <w:rPr>
+          <w:i/>
+          <w:color w:val="000000" w:themeColor="text1"/>
+        </w:rPr>
+        <w:t xml:space="preserve">. </w:t>
+      </w:r>
+      <w:r>
+        <w:rPr>
+          <w:i/>
+          <w:color w:val="000000" w:themeColor="text1"/>
+        </w:rPr>
+        <w:t>Salespeople of the business will approach existing customers or create their own contacts, leads and start tracking interactions with customers, at the same time the system will also summarize and report necessary data back for businesses and managers such as: Sales activities with customers and vice versa, quantity of goods sold, areas where customers have purchased, customer interaction and interest goods, etc</w:t>
+      </w:r>
+      <w:r>
+        <w:rPr>
+          <w:i/>
+          <w:color w:val="000000" w:themeColor="text1"/>
+        </w:rPr>
+        <w:t xml:space="preserve">. </w:t>
+      </w:r>
+      <w:bookmarkStart w:id="15" w:name="_GoBack"/>
+      <w:r>
+        <w:rPr>
+          <w:i/>
+          <w:color w:val="000000" w:themeColor="text1"/>
+        </w:rPr>
+        <w:t xml:space="preserve">Unlike today's manual sales management processes, business owners and employees using a CRMP </w:t>
+      </w:r>
+      <w:bookmarkEnd w:id="15"/>
+      <w:r>
+        <w:rPr>
+          <w:i/>
+          <w:color w:val="000000" w:themeColor="text1"/>
+        </w:rPr>
+        <w:t>system will have a complete view of the data that has been realized on the application. This will help businesses save time in management and make the right decisions in the future of the business.</w:t>
+      </w:r>
+      <w:r>
+        <w:rPr>
+          <w:i/>
+          <w:color w:val="000000" w:themeColor="text1"/>
+        </w:rPr>
+        <w:t xml:space="preserve"> </w:t>
       </w:r>
     </w:p>
     <w:p>
@@ -4833,7 +4884,7 @@
       </w:r>
       <w:proofErr w:type="spellEnd"/>
       <w:r>
-        <w:t xml:space="preserve"> CRM </w:t>
+        <w:t xml:space="preserve"> CRMP </w:t>
       </w:r>
       <w:proofErr w:type="spellStart"/>
       <w:r>
@@ -5021,6 +5072,262 @@
       </w:r>
       <w:proofErr w:type="spellStart"/>
       <w:r>
+        <w:t>kết</w:t>
+      </w:r>
+      <w:proofErr w:type="spellEnd"/>
+      <w:r>
+        <w:t xml:space="preserve"> </w:t>
+      </w:r>
+      <w:proofErr w:type="spellStart"/>
+      <w:r>
+        <w:t>nối</w:t>
+      </w:r>
+      <w:proofErr w:type="spellEnd"/>
+      <w:r>
+        <w:t xml:space="preserve"> </w:t>
+      </w:r>
+      <w:proofErr w:type="spellStart"/>
+      <w:r>
+        <w:t>với</w:t>
+      </w:r>
+      <w:proofErr w:type="spellEnd"/>
+      <w:r>
+        <w:t xml:space="preserve"> </w:t>
+      </w:r>
+      <w:proofErr w:type="spellStart"/>
+      <w:r>
+        <w:t>doanh</w:t>
+      </w:r>
+      <w:proofErr w:type="spellEnd"/>
+      <w:r>
+        <w:t xml:space="preserve"> </w:t>
+      </w:r>
+      <w:proofErr w:type="spellStart"/>
+      <w:r>
+        <w:t>nghiệp</w:t>
+      </w:r>
+      <w:proofErr w:type="spellEnd"/>
+      <w:r>
+        <w:t xml:space="preserve">. </w:t>
+      </w:r>
+      <w:proofErr w:type="spellStart"/>
+      <w:r>
+        <w:t>Người</w:t>
+      </w:r>
+      <w:proofErr w:type="spellEnd"/>
+      <w:r>
+        <w:t xml:space="preserve"> </w:t>
+      </w:r>
+      <w:proofErr w:type="spellStart"/>
+      <w:r>
+        <w:t>bán</w:t>
+      </w:r>
+      <w:proofErr w:type="spellEnd"/>
+      <w:r>
+        <w:t xml:space="preserve"> </w:t>
+      </w:r>
+      <w:proofErr w:type="spellStart"/>
+      <w:r>
+        <w:t>hàng</w:t>
+      </w:r>
+      <w:proofErr w:type="spellEnd"/>
+      <w:r>
+        <w:t xml:space="preserve"> </w:t>
+      </w:r>
+      <w:proofErr w:type="spellStart"/>
+      <w:r>
+        <w:t>của</w:t>
+      </w:r>
+      <w:proofErr w:type="spellEnd"/>
+      <w:r>
+        <w:t xml:space="preserve"> </w:t>
+      </w:r>
+      <w:proofErr w:type="spellStart"/>
+      <w:r>
+        <w:t>doanh</w:t>
+      </w:r>
+      <w:proofErr w:type="spellEnd"/>
+      <w:r>
+        <w:t xml:space="preserve"> </w:t>
+      </w:r>
+      <w:proofErr w:type="spellStart"/>
+      <w:r>
+        <w:t>nghiệp</w:t>
+      </w:r>
+      <w:proofErr w:type="spellEnd"/>
+      <w:r>
+        <w:t xml:space="preserve"> </w:t>
+      </w:r>
+      <w:proofErr w:type="spellStart"/>
+      <w:r>
+        <w:t>sẽ</w:t>
+      </w:r>
+      <w:proofErr w:type="spellEnd"/>
+      <w:r>
+        <w:t xml:space="preserve"> </w:t>
+      </w:r>
+      <w:proofErr w:type="spellStart"/>
+      <w:r>
+        <w:t>tiếp</w:t>
+      </w:r>
+      <w:proofErr w:type="spellEnd"/>
+      <w:r>
+        <w:t xml:space="preserve"> </w:t>
+      </w:r>
+      <w:proofErr w:type="spellStart"/>
+      <w:r>
+        <w:t>cận</w:t>
+      </w:r>
+      <w:proofErr w:type="spellEnd"/>
+      <w:r>
+        <w:t xml:space="preserve"> </w:t>
+      </w:r>
+      <w:proofErr w:type="spellStart"/>
+      <w:r>
+        <w:t>khách</w:t>
+      </w:r>
+      <w:proofErr w:type="spellEnd"/>
+      <w:r>
+        <w:t xml:space="preserve"> </w:t>
+      </w:r>
+      <w:proofErr w:type="spellStart"/>
+      <w:r>
+        <w:t>hàng</w:t>
+      </w:r>
+      <w:proofErr w:type="spellEnd"/>
+      <w:r>
+        <w:t xml:space="preserve"> </w:t>
+      </w:r>
+      <w:proofErr w:type="spellStart"/>
+      <w:r>
+        <w:t>đã</w:t>
+      </w:r>
+      <w:proofErr w:type="spellEnd"/>
+      <w:r>
+        <w:t xml:space="preserve"> </w:t>
+      </w:r>
+      <w:proofErr w:type="spellStart"/>
+      <w:r>
+        <w:t>có</w:t>
+      </w:r>
+      <w:proofErr w:type="spellEnd"/>
+      <w:r>
+        <w:t xml:space="preserve"> </w:t>
+      </w:r>
+      <w:proofErr w:type="spellStart"/>
+      <w:r>
+        <w:t>sẵn</w:t>
+      </w:r>
+      <w:proofErr w:type="spellEnd"/>
+      <w:r>
+        <w:t xml:space="preserve"> </w:t>
+      </w:r>
+      <w:proofErr w:type="spellStart"/>
+      <w:r>
+        <w:t>hoặc</w:t>
+      </w:r>
+      <w:proofErr w:type="spellEnd"/>
+      <w:r>
+        <w:t xml:space="preserve"> </w:t>
+      </w:r>
+      <w:proofErr w:type="spellStart"/>
+      <w:r>
+        <w:t>tự</w:t>
+      </w:r>
+      <w:proofErr w:type="spellEnd"/>
+      <w:r>
+        <w:t xml:space="preserve"> </w:t>
+      </w:r>
+      <w:proofErr w:type="spellStart"/>
+      <w:r>
+        <w:t>tạo</w:t>
+      </w:r>
+      <w:proofErr w:type="spellEnd"/>
+      <w:r>
+        <w:t xml:space="preserve"> </w:t>
+      </w:r>
+      <w:proofErr w:type="spellStart"/>
+      <w:r>
+        <w:t>cho</w:t>
+      </w:r>
+      <w:proofErr w:type="spellEnd"/>
+      <w:r>
+        <w:t xml:space="preserve"> </w:t>
+      </w:r>
+      <w:proofErr w:type="spellStart"/>
+      <w:r>
+        <w:t>mình</w:t>
+      </w:r>
+      <w:proofErr w:type="spellEnd"/>
+      <w:r>
+        <w:t xml:space="preserve"> </w:t>
+      </w:r>
+      <w:proofErr w:type="spellStart"/>
+      <w:r>
+        <w:t>những</w:t>
+      </w:r>
+      <w:proofErr w:type="spellEnd"/>
+      <w:r>
+        <w:t xml:space="preserve"> </w:t>
+      </w:r>
+      <w:proofErr w:type="spellStart"/>
+      <w:r>
+        <w:t>liên</w:t>
+      </w:r>
+      <w:proofErr w:type="spellEnd"/>
+      <w:r>
+        <w:t xml:space="preserve"> </w:t>
+      </w:r>
+      <w:proofErr w:type="spellStart"/>
+      <w:r>
+        <w:t>hệ</w:t>
+      </w:r>
+      <w:proofErr w:type="spellEnd"/>
+      <w:r>
+        <w:t xml:space="preserve">, leads </w:t>
+      </w:r>
+      <w:proofErr w:type="spellStart"/>
+      <w:r>
+        <w:t>và</w:t>
+      </w:r>
+      <w:proofErr w:type="spellEnd"/>
+      <w:r>
+        <w:t xml:space="preserve"> </w:t>
+      </w:r>
+      <w:proofErr w:type="spellStart"/>
+      <w:r>
+        <w:t>bắt</w:t>
+      </w:r>
+      <w:proofErr w:type="spellEnd"/>
+      <w:r>
+        <w:t xml:space="preserve"> </w:t>
+      </w:r>
+      <w:proofErr w:type="spellStart"/>
+      <w:r>
+        <w:t>đầu</w:t>
+      </w:r>
+      <w:proofErr w:type="spellEnd"/>
+      <w:r>
+        <w:t xml:space="preserve"> </w:t>
+      </w:r>
+      <w:proofErr w:type="spellStart"/>
+      <w:r>
+        <w:t>theo</w:t>
+      </w:r>
+      <w:proofErr w:type="spellEnd"/>
+      <w:r>
+        <w:t xml:space="preserve"> </w:t>
+      </w:r>
+      <w:proofErr w:type="spellStart"/>
+      <w:r>
+        <w:t>dõi</w:t>
+      </w:r>
+      <w:proofErr w:type="spellEnd"/>
+      <w:r>
+        <w:t xml:space="preserve"> </w:t>
+      </w:r>
+      <w:proofErr w:type="spellStart"/>
+      <w:r>
         <w:t>tương</w:t>
       </w:r>
       <w:proofErr w:type="spellEnd"/>
@@ -5045,6 +5352,190 @@
       </w:r>
       <w:proofErr w:type="spellStart"/>
       <w:r>
+        <w:t>khách</w:t>
+      </w:r>
+      <w:proofErr w:type="spellEnd"/>
+      <w:r>
+        <w:t xml:space="preserve"> </w:t>
+      </w:r>
+      <w:proofErr w:type="spellStart"/>
+      <w:r>
+        <w:t>hàng</w:t>
+      </w:r>
+      <w:proofErr w:type="spellEnd"/>
+      <w:r>
+        <w:t xml:space="preserve"> </w:t>
+      </w:r>
+      <w:proofErr w:type="spellStart"/>
+      <w:r>
+        <w:t>đồng</w:t>
+      </w:r>
+      <w:proofErr w:type="spellEnd"/>
+      <w:r>
+        <w:t xml:space="preserve"> </w:t>
+      </w:r>
+      <w:proofErr w:type="spellStart"/>
+      <w:r>
+        <w:t>thời</w:t>
+      </w:r>
+      <w:proofErr w:type="spellEnd"/>
+      <w:r>
+        <w:t xml:space="preserve"> </w:t>
+      </w:r>
+      <w:proofErr w:type="spellStart"/>
+      <w:r>
+        <w:t>ngay</w:t>
+      </w:r>
+      <w:proofErr w:type="spellEnd"/>
+      <w:r>
+        <w:t xml:space="preserve"> </w:t>
+      </w:r>
+      <w:proofErr w:type="spellStart"/>
+      <w:r>
+        <w:t>lúc</w:t>
+      </w:r>
+      <w:proofErr w:type="spellEnd"/>
+      <w:r>
+        <w:t xml:space="preserve"> </w:t>
+      </w:r>
+      <w:proofErr w:type="spellStart"/>
+      <w:r>
+        <w:t>đó</w:t>
+      </w:r>
+      <w:proofErr w:type="spellEnd"/>
+      <w:r>
+        <w:t xml:space="preserve"> </w:t>
+      </w:r>
+      <w:proofErr w:type="spellStart"/>
+      <w:r>
+        <w:t>hệ</w:t>
+      </w:r>
+      <w:proofErr w:type="spellEnd"/>
+      <w:r>
+        <w:t xml:space="preserve"> </w:t>
+      </w:r>
+      <w:proofErr w:type="spellStart"/>
+      <w:r>
+        <w:t>thống</w:t>
+      </w:r>
+      <w:proofErr w:type="spellEnd"/>
+      <w:r>
+        <w:t xml:space="preserve"> </w:t>
+      </w:r>
+      <w:proofErr w:type="spellStart"/>
+      <w:r>
+        <w:t>cũng</w:t>
+      </w:r>
+      <w:proofErr w:type="spellEnd"/>
+      <w:r>
+        <w:t xml:space="preserve"> </w:t>
+      </w:r>
+      <w:proofErr w:type="spellStart"/>
+      <w:r>
+        <w:t>sẽ</w:t>
+      </w:r>
+      <w:proofErr w:type="spellEnd"/>
+      <w:r>
+        <w:t xml:space="preserve"> </w:t>
+      </w:r>
+      <w:proofErr w:type="spellStart"/>
+      <w:r>
+        <w:t>tổng</w:t>
+      </w:r>
+      <w:proofErr w:type="spellEnd"/>
+      <w:r>
+        <w:t xml:space="preserve"> </w:t>
+      </w:r>
+      <w:proofErr w:type="spellStart"/>
+      <w:r>
+        <w:t>hợp</w:t>
+      </w:r>
+      <w:proofErr w:type="spellEnd"/>
+      <w:r>
+        <w:t xml:space="preserve"> </w:t>
+      </w:r>
+      <w:proofErr w:type="spellStart"/>
+      <w:r>
+        <w:t>và</w:t>
+      </w:r>
+      <w:proofErr w:type="spellEnd"/>
+      <w:r>
+        <w:t xml:space="preserve"> </w:t>
+      </w:r>
+      <w:proofErr w:type="spellStart"/>
+      <w:r>
+        <w:t>báo</w:t>
+      </w:r>
+      <w:proofErr w:type="spellEnd"/>
+      <w:r>
+        <w:t xml:space="preserve"> </w:t>
+      </w:r>
+      <w:proofErr w:type="spellStart"/>
+      <w:r>
+        <w:t>cáo</w:t>
+      </w:r>
+      <w:proofErr w:type="spellEnd"/>
+      <w:r>
+        <w:t xml:space="preserve"> </w:t>
+      </w:r>
+      <w:proofErr w:type="spellStart"/>
+      <w:r>
+        <w:t>lại</w:t>
+      </w:r>
+      <w:proofErr w:type="spellEnd"/>
+      <w:r>
+        <w:t xml:space="preserve"> </w:t>
+      </w:r>
+      <w:proofErr w:type="spellStart"/>
+      <w:r>
+        <w:t>các</w:t>
+      </w:r>
+      <w:proofErr w:type="spellEnd"/>
+      <w:r>
+        <w:t xml:space="preserve"> </w:t>
+      </w:r>
+      <w:proofErr w:type="spellStart"/>
+      <w:r>
+        <w:t>dữ</w:t>
+      </w:r>
+      <w:proofErr w:type="spellEnd"/>
+      <w:r>
+        <w:t xml:space="preserve"> </w:t>
+      </w:r>
+      <w:proofErr w:type="spellStart"/>
+      <w:r>
+        <w:t>liệu</w:t>
+      </w:r>
+      <w:proofErr w:type="spellEnd"/>
+      <w:r>
+        <w:t xml:space="preserve"> </w:t>
+      </w:r>
+      <w:proofErr w:type="spellStart"/>
+      <w:r>
+        <w:t>cần</w:t>
+      </w:r>
+      <w:proofErr w:type="spellEnd"/>
+      <w:r>
+        <w:t xml:space="preserve"> </w:t>
+      </w:r>
+      <w:proofErr w:type="spellStart"/>
+      <w:r>
+        <w:t>thiết</w:t>
+      </w:r>
+      <w:proofErr w:type="spellEnd"/>
+      <w:r>
+        <w:t xml:space="preserve"> </w:t>
+      </w:r>
+      <w:proofErr w:type="spellStart"/>
+      <w:r>
+        <w:t>cho</w:t>
+      </w:r>
+      <w:proofErr w:type="spellEnd"/>
+      <w:r>
+        <w:t xml:space="preserve"> </w:t>
+      </w:r>
+      <w:proofErr w:type="spellStart"/>
+      <w:r>
         <w:t>doanh</w:t>
       </w:r>
       <w:proofErr w:type="spellEnd"/>
@@ -5069,6 +5560,478 @@
       </w:r>
       <w:proofErr w:type="spellStart"/>
       <w:r>
+        <w:t>nhân</w:t>
+      </w:r>
+      <w:proofErr w:type="spellEnd"/>
+      <w:r>
+        <w:t xml:space="preserve"> </w:t>
+      </w:r>
+      <w:proofErr w:type="spellStart"/>
+      <w:r>
+        <w:t>viên</w:t>
+      </w:r>
+      <w:proofErr w:type="spellEnd"/>
+      <w:r>
+        <w:t xml:space="preserve"> </w:t>
+      </w:r>
+      <w:proofErr w:type="spellStart"/>
+      <w:r>
+        <w:t>quản</w:t>
+      </w:r>
+      <w:proofErr w:type="spellEnd"/>
+      <w:r>
+        <w:t xml:space="preserve"> </w:t>
+      </w:r>
+      <w:proofErr w:type="spellStart"/>
+      <w:r>
+        <w:t>lý</w:t>
+      </w:r>
+      <w:proofErr w:type="spellEnd"/>
+      <w:r>
+        <w:t xml:space="preserve"> </w:t>
+      </w:r>
+      <w:proofErr w:type="spellStart"/>
+      <w:r>
+        <w:t>như</w:t>
+      </w:r>
+      <w:proofErr w:type="spellEnd"/>
+      <w:r>
+        <w:t xml:space="preserve">: </w:t>
+      </w:r>
+      <w:proofErr w:type="spellStart"/>
+      <w:r>
+        <w:t>Những</w:t>
+      </w:r>
+      <w:proofErr w:type="spellEnd"/>
+      <w:r>
+        <w:t xml:space="preserve"> </w:t>
+      </w:r>
+      <w:proofErr w:type="spellStart"/>
+      <w:r>
+        <w:t>hoạt</w:t>
+      </w:r>
+      <w:proofErr w:type="spellEnd"/>
+      <w:r>
+        <w:t xml:space="preserve"> </w:t>
+      </w:r>
+      <w:proofErr w:type="spellStart"/>
+      <w:r>
+        <w:t>động</w:t>
+      </w:r>
+      <w:proofErr w:type="spellEnd"/>
+      <w:r>
+        <w:t xml:space="preserve"> </w:t>
+      </w:r>
+      <w:proofErr w:type="spellStart"/>
+      <w:r>
+        <w:t>của</w:t>
+      </w:r>
+      <w:proofErr w:type="spellEnd"/>
+      <w:r>
+        <w:t xml:space="preserve"> sale </w:t>
+      </w:r>
+      <w:proofErr w:type="spellStart"/>
+      <w:r>
+        <w:t>với</w:t>
+      </w:r>
+      <w:proofErr w:type="spellEnd"/>
+      <w:r>
+        <w:t xml:space="preserve"> </w:t>
+      </w:r>
+      <w:proofErr w:type="spellStart"/>
+      <w:r>
+        <w:t>khách</w:t>
+      </w:r>
+      <w:proofErr w:type="spellEnd"/>
+      <w:r>
+        <w:t xml:space="preserve"> </w:t>
+      </w:r>
+      <w:proofErr w:type="spellStart"/>
+      <w:r>
+        <w:t>hàng</w:t>
+      </w:r>
+      <w:proofErr w:type="spellEnd"/>
+      <w:r>
+        <w:t xml:space="preserve"> </w:t>
+      </w:r>
+      <w:proofErr w:type="spellStart"/>
+      <w:r>
+        <w:t>và</w:t>
+      </w:r>
+      <w:proofErr w:type="spellEnd"/>
+      <w:r>
+        <w:t xml:space="preserve"> </w:t>
+      </w:r>
+      <w:proofErr w:type="spellStart"/>
+      <w:r>
+        <w:t>ngược</w:t>
+      </w:r>
+      <w:proofErr w:type="spellEnd"/>
+      <w:r>
+        <w:t xml:space="preserve"> </w:t>
+      </w:r>
+      <w:proofErr w:type="spellStart"/>
+      <w:r>
+        <w:t>lại</w:t>
+      </w:r>
+      <w:proofErr w:type="spellEnd"/>
+      <w:r>
+        <w:t xml:space="preserve">, </w:t>
+      </w:r>
+      <w:proofErr w:type="spellStart"/>
+      <w:r>
+        <w:t>số</w:t>
+      </w:r>
+      <w:proofErr w:type="spellEnd"/>
+      <w:r>
+        <w:t xml:space="preserve"> </w:t>
+      </w:r>
+      <w:proofErr w:type="spellStart"/>
+      <w:r>
+        <w:t>lượng</w:t>
+      </w:r>
+      <w:proofErr w:type="spellEnd"/>
+      <w:r>
+        <w:t xml:space="preserve"> </w:t>
+      </w:r>
+      <w:proofErr w:type="spellStart"/>
+      <w:r>
+        <w:t>hàng</w:t>
+      </w:r>
+      <w:proofErr w:type="spellEnd"/>
+      <w:r>
+        <w:t xml:space="preserve"> </w:t>
+      </w:r>
+      <w:proofErr w:type="spellStart"/>
+      <w:r>
+        <w:t>hóa</w:t>
+      </w:r>
+      <w:proofErr w:type="spellEnd"/>
+      <w:r>
+        <w:t xml:space="preserve"> </w:t>
+      </w:r>
+      <w:proofErr w:type="spellStart"/>
+      <w:r>
+        <w:t>đã</w:t>
+      </w:r>
+      <w:proofErr w:type="spellEnd"/>
+      <w:r>
+        <w:t xml:space="preserve"> </w:t>
+      </w:r>
+      <w:proofErr w:type="spellStart"/>
+      <w:r>
+        <w:t>bán</w:t>
+      </w:r>
+      <w:proofErr w:type="spellEnd"/>
+      <w:r>
+        <w:t xml:space="preserve"> </w:t>
+      </w:r>
+      <w:proofErr w:type="spellStart"/>
+      <w:r>
+        <w:t>được</w:t>
+      </w:r>
+      <w:proofErr w:type="spellEnd"/>
+      <w:r>
+        <w:t xml:space="preserve">, </w:t>
+      </w:r>
+      <w:proofErr w:type="spellStart"/>
+      <w:r>
+        <w:t>khu</w:t>
+      </w:r>
+      <w:proofErr w:type="spellEnd"/>
+      <w:r>
+        <w:t xml:space="preserve"> </w:t>
+      </w:r>
+      <w:proofErr w:type="spellStart"/>
+      <w:r>
+        <w:t>vực</w:t>
+      </w:r>
+      <w:proofErr w:type="spellEnd"/>
+      <w:r>
+        <w:t xml:space="preserve"> </w:t>
+      </w:r>
+      <w:proofErr w:type="spellStart"/>
+      <w:r>
+        <w:t>khách</w:t>
+      </w:r>
+      <w:proofErr w:type="spellEnd"/>
+      <w:r>
+        <w:t xml:space="preserve"> </w:t>
+      </w:r>
+      <w:proofErr w:type="spellStart"/>
+      <w:r>
+        <w:t>hàng</w:t>
+      </w:r>
+      <w:proofErr w:type="spellEnd"/>
+      <w:r>
+        <w:t xml:space="preserve"> </w:t>
+      </w:r>
+      <w:proofErr w:type="spellStart"/>
+      <w:r>
+        <w:t>đã</w:t>
+      </w:r>
+      <w:proofErr w:type="spellEnd"/>
+      <w:r>
+        <w:t xml:space="preserve"> </w:t>
+      </w:r>
+      <w:proofErr w:type="spellStart"/>
+      <w:r>
+        <w:t>mua</w:t>
+      </w:r>
+      <w:proofErr w:type="spellEnd"/>
+      <w:r>
+        <w:t xml:space="preserve">, </w:t>
+      </w:r>
+      <w:proofErr w:type="spellStart"/>
+      <w:r>
+        <w:t>mức</w:t>
+      </w:r>
+      <w:proofErr w:type="spellEnd"/>
+      <w:r>
+        <w:t xml:space="preserve"> </w:t>
+      </w:r>
+      <w:proofErr w:type="spellStart"/>
+      <w:r>
+        <w:t>độ</w:t>
+      </w:r>
+      <w:proofErr w:type="spellEnd"/>
+      <w:r>
+        <w:t xml:space="preserve"> </w:t>
+      </w:r>
+      <w:proofErr w:type="spellStart"/>
+      <w:r>
+        <w:t>tương</w:t>
+      </w:r>
+      <w:proofErr w:type="spellEnd"/>
+      <w:r>
+        <w:t xml:space="preserve"> </w:t>
+      </w:r>
+      <w:proofErr w:type="spellStart"/>
+      <w:r>
+        <w:t>tác</w:t>
+      </w:r>
+      <w:proofErr w:type="spellEnd"/>
+      <w:r>
+        <w:t xml:space="preserve"> </w:t>
+      </w:r>
+      <w:proofErr w:type="spellStart"/>
+      <w:r>
+        <w:t>và</w:t>
+      </w:r>
+      <w:proofErr w:type="spellEnd"/>
+      <w:r>
+        <w:t xml:space="preserve"> </w:t>
+      </w:r>
+      <w:proofErr w:type="spellStart"/>
+      <w:r>
+        <w:t>quan</w:t>
+      </w:r>
+      <w:proofErr w:type="spellEnd"/>
+      <w:r>
+        <w:t xml:space="preserve"> </w:t>
+      </w:r>
+      <w:proofErr w:type="spellStart"/>
+      <w:r>
+        <w:t>tâm</w:t>
+      </w:r>
+      <w:proofErr w:type="spellEnd"/>
+      <w:r>
+        <w:t xml:space="preserve"> </w:t>
+      </w:r>
+      <w:proofErr w:type="spellStart"/>
+      <w:r>
+        <w:t>của</w:t>
+      </w:r>
+      <w:proofErr w:type="spellEnd"/>
+      <w:r>
+        <w:t xml:space="preserve"> </w:t>
+      </w:r>
+      <w:proofErr w:type="spellStart"/>
+      <w:r>
+        <w:t>khách</w:t>
+      </w:r>
+      <w:proofErr w:type="spellEnd"/>
+      <w:r>
+        <w:t xml:space="preserve"> </w:t>
+      </w:r>
+      <w:proofErr w:type="spellStart"/>
+      <w:r>
+        <w:t>hàng</w:t>
+      </w:r>
+      <w:proofErr w:type="spellEnd"/>
+      <w:r>
+        <w:t xml:space="preserve">, v.v. </w:t>
+      </w:r>
+      <w:proofErr w:type="spellStart"/>
+      <w:r>
+        <w:t>Không</w:t>
+      </w:r>
+      <w:proofErr w:type="spellEnd"/>
+      <w:r>
+        <w:t xml:space="preserve"> </w:t>
+      </w:r>
+      <w:proofErr w:type="spellStart"/>
+      <w:r>
+        <w:t>giống</w:t>
+      </w:r>
+      <w:proofErr w:type="spellEnd"/>
+      <w:r>
+        <w:t xml:space="preserve"> </w:t>
+      </w:r>
+      <w:proofErr w:type="spellStart"/>
+      <w:r>
+        <w:t>như</w:t>
+      </w:r>
+      <w:proofErr w:type="spellEnd"/>
+      <w:r>
+        <w:t xml:space="preserve"> </w:t>
+      </w:r>
+      <w:proofErr w:type="spellStart"/>
+      <w:r>
+        <w:t>các</w:t>
+      </w:r>
+      <w:proofErr w:type="spellEnd"/>
+      <w:r>
+        <w:t xml:space="preserve"> </w:t>
+      </w:r>
+      <w:proofErr w:type="spellStart"/>
+      <w:r>
+        <w:t>quy</w:t>
+      </w:r>
+      <w:proofErr w:type="spellEnd"/>
+      <w:r>
+        <w:t xml:space="preserve"> </w:t>
+      </w:r>
+      <w:proofErr w:type="spellStart"/>
+      <w:r>
+        <w:t>trình</w:t>
+      </w:r>
+      <w:proofErr w:type="spellEnd"/>
+      <w:r>
+        <w:t xml:space="preserve"> </w:t>
+      </w:r>
+      <w:proofErr w:type="spellStart"/>
+      <w:r>
+        <w:t>quản</w:t>
+      </w:r>
+      <w:proofErr w:type="spellEnd"/>
+      <w:r>
+        <w:t xml:space="preserve"> </w:t>
+      </w:r>
+      <w:proofErr w:type="spellStart"/>
+      <w:r>
+        <w:t>lý</w:t>
+      </w:r>
+      <w:proofErr w:type="spellEnd"/>
+      <w:r>
+        <w:t xml:space="preserve"> </w:t>
+      </w:r>
+      <w:proofErr w:type="spellStart"/>
+      <w:r>
+        <w:t>bán</w:t>
+      </w:r>
+      <w:proofErr w:type="spellEnd"/>
+      <w:r>
+        <w:t xml:space="preserve"> </w:t>
+      </w:r>
+      <w:proofErr w:type="spellStart"/>
+      <w:r>
+        <w:t>hàng</w:t>
+      </w:r>
+      <w:proofErr w:type="spellEnd"/>
+      <w:r>
+        <w:t xml:space="preserve"> </w:t>
+      </w:r>
+      <w:proofErr w:type="spellStart"/>
+      <w:r>
+        <w:t>thủ</w:t>
+      </w:r>
+      <w:proofErr w:type="spellEnd"/>
+      <w:r>
+        <w:t xml:space="preserve"> </w:t>
+      </w:r>
+      <w:proofErr w:type="spellStart"/>
+      <w:r>
+        <w:t>công</w:t>
+      </w:r>
+      <w:proofErr w:type="spellEnd"/>
+      <w:r>
+        <w:t xml:space="preserve"> </w:t>
+      </w:r>
+      <w:proofErr w:type="spellStart"/>
+      <w:r>
+        <w:t>ngày</w:t>
+      </w:r>
+      <w:proofErr w:type="spellEnd"/>
+      <w:r>
+        <w:t xml:space="preserve"> nay, </w:t>
+      </w:r>
+      <w:proofErr w:type="spellStart"/>
+      <w:r>
+        <w:t>chủ</w:t>
+      </w:r>
+      <w:proofErr w:type="spellEnd"/>
+      <w:r>
+        <w:t xml:space="preserve"> </w:t>
+      </w:r>
+      <w:proofErr w:type="spellStart"/>
+      <w:r>
+        <w:t>doanh</w:t>
+      </w:r>
+      <w:proofErr w:type="spellEnd"/>
+      <w:r>
+        <w:t xml:space="preserve"> </w:t>
+      </w:r>
+      <w:proofErr w:type="spellStart"/>
+      <w:r>
+        <w:t>nghiệp</w:t>
+      </w:r>
+      <w:proofErr w:type="spellEnd"/>
+      <w:r>
+        <w:t xml:space="preserve"> </w:t>
+      </w:r>
+      <w:proofErr w:type="spellStart"/>
+      <w:r>
+        <w:t>và</w:t>
+      </w:r>
+      <w:proofErr w:type="spellEnd"/>
+      <w:r>
+        <w:t xml:space="preserve"> </w:t>
+      </w:r>
+      <w:proofErr w:type="spellStart"/>
+      <w:r>
+        <w:t>nhân</w:t>
+      </w:r>
+      <w:proofErr w:type="spellEnd"/>
+      <w:r>
+        <w:t xml:space="preserve"> </w:t>
+      </w:r>
+      <w:proofErr w:type="spellStart"/>
+      <w:r>
+        <w:t>viên</w:t>
+      </w:r>
+      <w:proofErr w:type="spellEnd"/>
+      <w:r>
+        <w:t xml:space="preserve"> </w:t>
+      </w:r>
+      <w:proofErr w:type="spellStart"/>
+      <w:r>
+        <w:t>sử</w:t>
+      </w:r>
+      <w:proofErr w:type="spellEnd"/>
+      <w:r>
+        <w:t xml:space="preserve"> </w:t>
+      </w:r>
+      <w:proofErr w:type="spellStart"/>
+      <w:r>
+        <w:t>dụng</w:t>
+      </w:r>
+      <w:proofErr w:type="spellEnd"/>
+      <w:r>
+        <w:t xml:space="preserve"> </w:t>
+      </w:r>
+      <w:proofErr w:type="spellStart"/>
+      <w:r>
         <w:t>hệ</w:t>
       </w:r>
       <w:proofErr w:type="spellEnd"/>
@@ -5081,7 +6044,7 @@
       </w:r>
       <w:proofErr w:type="spellEnd"/>
       <w:r>
-        <w:t xml:space="preserve"> </w:t>
+        <w:t xml:space="preserve"> CRMP </w:t>
       </w:r>
       <w:proofErr w:type="spellStart"/>
       <w:r>
@@ -5093,15 +6056,231 @@
       </w:r>
       <w:proofErr w:type="spellStart"/>
       <w:r>
-        <w:t>tổng</w:t>
-      </w:r>
-      <w:proofErr w:type="spellEnd"/>
-      <w:r>
-        <w:t xml:space="preserve"> </w:t>
-      </w:r>
-      <w:proofErr w:type="spellStart"/>
-      <w:r>
-        <w:t>hợp</w:t>
+        <w:t>có</w:t>
+      </w:r>
+      <w:proofErr w:type="spellEnd"/>
+      <w:r>
+        <w:t xml:space="preserve"> </w:t>
+      </w:r>
+      <w:proofErr w:type="spellStart"/>
+      <w:r>
+        <w:t>cái</w:t>
+      </w:r>
+      <w:proofErr w:type="spellEnd"/>
+      <w:r>
+        <w:t xml:space="preserve"> </w:t>
+      </w:r>
+      <w:proofErr w:type="spellStart"/>
+      <w:r>
+        <w:t>nhìn</w:t>
+      </w:r>
+      <w:proofErr w:type="spellEnd"/>
+      <w:r>
+        <w:t xml:space="preserve"> </w:t>
+      </w:r>
+      <w:proofErr w:type="spellStart"/>
+      <w:r>
+        <w:t>toàn</w:t>
+      </w:r>
+      <w:proofErr w:type="spellEnd"/>
+      <w:r>
+        <w:t xml:space="preserve"> </w:t>
+      </w:r>
+      <w:proofErr w:type="spellStart"/>
+      <w:r>
+        <w:t>diện</w:t>
+      </w:r>
+      <w:proofErr w:type="spellEnd"/>
+      <w:r>
+        <w:t xml:space="preserve"> </w:t>
+      </w:r>
+      <w:proofErr w:type="spellStart"/>
+      <w:r>
+        <w:t>về</w:t>
+      </w:r>
+      <w:proofErr w:type="spellEnd"/>
+      <w:r>
+        <w:t xml:space="preserve"> </w:t>
+      </w:r>
+      <w:proofErr w:type="spellStart"/>
+      <w:r>
+        <w:t>dữ</w:t>
+      </w:r>
+      <w:proofErr w:type="spellEnd"/>
+      <w:r>
+        <w:t xml:space="preserve"> </w:t>
+      </w:r>
+      <w:proofErr w:type="spellStart"/>
+      <w:r>
+        <w:t>liệu</w:t>
+      </w:r>
+      <w:proofErr w:type="spellEnd"/>
+      <w:r>
+        <w:t xml:space="preserve"> </w:t>
+      </w:r>
+      <w:proofErr w:type="spellStart"/>
+      <w:r>
+        <w:t>đã</w:t>
+      </w:r>
+      <w:proofErr w:type="spellEnd"/>
+      <w:r>
+        <w:t xml:space="preserve"> </w:t>
+      </w:r>
+      <w:proofErr w:type="spellStart"/>
+      <w:r>
+        <w:t>được</w:t>
+      </w:r>
+      <w:proofErr w:type="spellEnd"/>
+      <w:r>
+        <w:t xml:space="preserve"> </w:t>
+      </w:r>
+      <w:proofErr w:type="spellStart"/>
+      <w:r>
+        <w:t>hiện</w:t>
+      </w:r>
+      <w:proofErr w:type="spellEnd"/>
+      <w:r>
+        <w:t xml:space="preserve"> </w:t>
+      </w:r>
+      <w:proofErr w:type="spellStart"/>
+      <w:r>
+        <w:t>thực</w:t>
+      </w:r>
+      <w:proofErr w:type="spellEnd"/>
+      <w:r>
+        <w:t xml:space="preserve"> </w:t>
+      </w:r>
+      <w:proofErr w:type="spellStart"/>
+      <w:r>
+        <w:t>trên</w:t>
+      </w:r>
+      <w:proofErr w:type="spellEnd"/>
+      <w:r>
+        <w:t xml:space="preserve"> </w:t>
+      </w:r>
+      <w:proofErr w:type="spellStart"/>
+      <w:r>
+        <w:t>ứng</w:t>
+      </w:r>
+      <w:proofErr w:type="spellEnd"/>
+      <w:r>
+        <w:t xml:space="preserve"> </w:t>
+      </w:r>
+      <w:proofErr w:type="spellStart"/>
+      <w:r>
+        <w:t>dụng</w:t>
+      </w:r>
+      <w:proofErr w:type="spellEnd"/>
+      <w:r>
+        <w:t xml:space="preserve">. </w:t>
+      </w:r>
+      <w:proofErr w:type="spellStart"/>
+      <w:r>
+        <w:t>Điều</w:t>
+      </w:r>
+      <w:proofErr w:type="spellEnd"/>
+      <w:r>
+        <w:t xml:space="preserve"> </w:t>
+      </w:r>
+      <w:proofErr w:type="spellStart"/>
+      <w:r>
+        <w:t>này</w:t>
+      </w:r>
+      <w:proofErr w:type="spellEnd"/>
+      <w:r>
+        <w:t xml:space="preserve"> </w:t>
+      </w:r>
+      <w:proofErr w:type="spellStart"/>
+      <w:r>
+        <w:t>sẽ</w:t>
+      </w:r>
+      <w:proofErr w:type="spellEnd"/>
+      <w:r>
+        <w:t xml:space="preserve"> </w:t>
+      </w:r>
+      <w:proofErr w:type="spellStart"/>
+      <w:r>
+        <w:t>giúp</w:t>
+      </w:r>
+      <w:proofErr w:type="spellEnd"/>
+      <w:r>
+        <w:t xml:space="preserve"> </w:t>
+      </w:r>
+      <w:proofErr w:type="spellStart"/>
+      <w:r>
+        <w:t>doanh</w:t>
+      </w:r>
+      <w:proofErr w:type="spellEnd"/>
+      <w:r>
+        <w:t xml:space="preserve"> </w:t>
+      </w:r>
+      <w:proofErr w:type="spellStart"/>
+      <w:r>
+        <w:t>nghiệp</w:t>
+      </w:r>
+      <w:proofErr w:type="spellEnd"/>
+      <w:r>
+        <w:t xml:space="preserve"> </w:t>
+      </w:r>
+      <w:proofErr w:type="spellStart"/>
+      <w:r>
+        <w:t>tiết</w:t>
+      </w:r>
+      <w:proofErr w:type="spellEnd"/>
+      <w:r>
+        <w:t xml:space="preserve"> </w:t>
+      </w:r>
+      <w:proofErr w:type="spellStart"/>
+      <w:r>
+        <w:t>kiệm</w:t>
+      </w:r>
+      <w:proofErr w:type="spellEnd"/>
+      <w:r>
+        <w:t xml:space="preserve"> </w:t>
+      </w:r>
+      <w:proofErr w:type="spellStart"/>
+      <w:r>
+        <w:t>thời</w:t>
+      </w:r>
+      <w:proofErr w:type="spellEnd"/>
+      <w:r>
+        <w:t xml:space="preserve"> </w:t>
+      </w:r>
+      <w:proofErr w:type="spellStart"/>
+      <w:r>
+        <w:t>gian</w:t>
+      </w:r>
+      <w:proofErr w:type="spellEnd"/>
+      <w:r>
+        <w:t xml:space="preserve"> </w:t>
+      </w:r>
+      <w:proofErr w:type="spellStart"/>
+      <w:r>
+        <w:t>trong</w:t>
+      </w:r>
+      <w:proofErr w:type="spellEnd"/>
+      <w:r>
+        <w:t xml:space="preserve"> </w:t>
+      </w:r>
+      <w:proofErr w:type="spellStart"/>
+      <w:r>
+        <w:t>việc</w:t>
+      </w:r>
+      <w:proofErr w:type="spellEnd"/>
+      <w:r>
+        <w:t xml:space="preserve"> </w:t>
+      </w:r>
+      <w:proofErr w:type="spellStart"/>
+      <w:r>
+        <w:t>quản</w:t>
+      </w:r>
+      <w:proofErr w:type="spellEnd"/>
+      <w:r>
+        <w:t xml:space="preserve"> </w:t>
+      </w:r>
+      <w:proofErr w:type="spellStart"/>
+      <w:r>
+        <w:t>lý</w:t>
       </w:r>
       <w:proofErr w:type="spellEnd"/>
       <w:r>
@@ -5117,27 +6296,19 @@
       </w:r>
       <w:proofErr w:type="spellStart"/>
       <w:r>
-        <w:t>báo</w:t>
-      </w:r>
-      <w:proofErr w:type="spellEnd"/>
-      <w:r>
-        <w:t xml:space="preserve"> </w:t>
-      </w:r>
-      <w:proofErr w:type="spellStart"/>
-      <w:r>
-        <w:t>cáo</w:t>
-      </w:r>
-      <w:proofErr w:type="spellEnd"/>
-      <w:r>
-        <w:t xml:space="preserve"> </w:t>
-      </w:r>
-      <w:proofErr w:type="spellStart"/>
-      <w:r>
-        <w:t>lại</w:t>
-      </w:r>
-      <w:proofErr w:type="spellEnd"/>
-      <w:r>
-        <w:t xml:space="preserve">. </w:t>
+        <w:t>đưa</w:t>
+      </w:r>
+      <w:proofErr w:type="spellEnd"/>
+      <w:r>
+        <w:t xml:space="preserve"> </w:t>
+      </w:r>
+      <w:proofErr w:type="spellStart"/>
+      <w:r>
+        <w:t>ra</w:t>
+      </w:r>
+      <w:proofErr w:type="spellEnd"/>
+      <w:r>
+        <w:t xml:space="preserve"> </w:t>
       </w:r>
       <w:proofErr w:type="spellStart"/>
       <w:r>
@@ -5149,31 +6320,63 @@
       </w:r>
       <w:proofErr w:type="spellStart"/>
       <w:r>
-        <w:t>thông</w:t>
-      </w:r>
-      <w:proofErr w:type="spellEnd"/>
-      <w:r>
-        <w:t xml:space="preserve"> tin </w:t>
-      </w:r>
-      <w:proofErr w:type="spellStart"/>
-      <w:r>
-        <w:t>cần</w:t>
-      </w:r>
-      <w:proofErr w:type="spellEnd"/>
-      <w:r>
-        <w:t xml:space="preserve"> </w:t>
-      </w:r>
-      <w:proofErr w:type="spellStart"/>
-      <w:r>
-        <w:t>thiết</w:t>
-      </w:r>
-      <w:proofErr w:type="spellEnd"/>
-      <w:r>
-        <w:t xml:space="preserve"> </w:t>
-      </w:r>
-      <w:proofErr w:type="spellStart"/>
-      <w:r>
-        <w:t>để</w:t>
+        <w:t>quyết</w:t>
+      </w:r>
+      <w:proofErr w:type="spellEnd"/>
+      <w:r>
+        <w:t xml:space="preserve"> </w:t>
+      </w:r>
+      <w:proofErr w:type="spellStart"/>
+      <w:r>
+        <w:t>định</w:t>
+      </w:r>
+      <w:proofErr w:type="spellEnd"/>
+      <w:r>
+        <w:t xml:space="preserve"> </w:t>
+      </w:r>
+      <w:proofErr w:type="spellStart"/>
+      <w:r>
+        <w:t>đúng</w:t>
+      </w:r>
+      <w:proofErr w:type="spellEnd"/>
+      <w:r>
+        <w:t xml:space="preserve"> </w:t>
+      </w:r>
+      <w:proofErr w:type="spellStart"/>
+      <w:r>
+        <w:t>đắn</w:t>
+      </w:r>
+      <w:proofErr w:type="spellEnd"/>
+      <w:r>
+        <w:t xml:space="preserve"> </w:t>
+      </w:r>
+      <w:proofErr w:type="spellStart"/>
+      <w:r>
+        <w:t>trong</w:t>
+      </w:r>
+      <w:proofErr w:type="spellEnd"/>
+      <w:r>
+        <w:t xml:space="preserve"> </w:t>
+      </w:r>
+      <w:proofErr w:type="spellStart"/>
+      <w:r>
+        <w:t>tương</w:t>
+      </w:r>
+      <w:proofErr w:type="spellEnd"/>
+      <w:r>
+        <w:t xml:space="preserve"> </w:t>
+      </w:r>
+      <w:proofErr w:type="spellStart"/>
+      <w:r>
+        <w:t>lai</w:t>
+      </w:r>
+      <w:proofErr w:type="spellEnd"/>
+      <w:r>
+        <w:t xml:space="preserve"> </w:t>
+      </w:r>
+      <w:proofErr w:type="spellStart"/>
+      <w:r>
+        <w:t>của</w:t>
       </w:r>
       <w:proofErr w:type="spellEnd"/>
       <w:r>
@@ -5189,737 +6392,23 @@
       </w:r>
       <w:proofErr w:type="spellStart"/>
       <w:r>
-        <w:t>nghiệp</w:t>
-      </w:r>
-      <w:proofErr w:type="spellEnd"/>
-      <w:r>
-        <w:t xml:space="preserve"> </w:t>
-      </w:r>
-      <w:proofErr w:type="spellStart"/>
-      <w:r>
-        <w:t>quản</w:t>
-      </w:r>
-      <w:proofErr w:type="spellEnd"/>
-      <w:r>
-        <w:t xml:space="preserve"> </w:t>
-      </w:r>
-      <w:proofErr w:type="spellStart"/>
-      <w:r>
-        <w:t>lý</w:t>
-      </w:r>
-      <w:proofErr w:type="spellEnd"/>
-      <w:r>
-        <w:t xml:space="preserve"> </w:t>
-      </w:r>
-      <w:proofErr w:type="spellStart"/>
-      <w:r>
-        <w:t>như</w:t>
-      </w:r>
-      <w:proofErr w:type="spellEnd"/>
-      <w:r>
-        <w:t xml:space="preserve">: </w:t>
-      </w:r>
-      <w:proofErr w:type="spellStart"/>
-      <w:r>
-        <w:t>hàng</w:t>
-      </w:r>
-      <w:proofErr w:type="spellEnd"/>
-      <w:r>
-        <w:t xml:space="preserve"> </w:t>
-      </w:r>
-      <w:proofErr w:type="spellStart"/>
-      <w:r>
-        <w:t>hóa</w:t>
-      </w:r>
-      <w:proofErr w:type="spellEnd"/>
-      <w:r>
-        <w:t xml:space="preserve"> </w:t>
-      </w:r>
-      <w:proofErr w:type="spellStart"/>
-      <w:r>
-        <w:t>đã</w:t>
-      </w:r>
-      <w:proofErr w:type="spellEnd"/>
-      <w:r>
-        <w:t xml:space="preserve"> </w:t>
-      </w:r>
-      <w:proofErr w:type="spellStart"/>
-      <w:r>
-        <w:t>được</w:t>
-      </w:r>
-      <w:proofErr w:type="spellEnd"/>
-      <w:r>
-        <w:t xml:space="preserve"> </w:t>
-      </w:r>
-      <w:proofErr w:type="spellStart"/>
-      <w:r>
-        <w:t>bán</w:t>
-      </w:r>
-      <w:proofErr w:type="spellEnd"/>
-      <w:r>
-        <w:t xml:space="preserve"> qua </w:t>
-      </w:r>
-      <w:proofErr w:type="spellStart"/>
-      <w:r>
-        <w:t>kênh</w:t>
-      </w:r>
-      <w:proofErr w:type="spellEnd"/>
-      <w:r>
-        <w:t xml:space="preserve"> </w:t>
-      </w:r>
-      <w:proofErr w:type="spellStart"/>
-      <w:r>
-        <w:t>nào</w:t>
-      </w:r>
-      <w:proofErr w:type="spellEnd"/>
-      <w:r>
-        <w:t xml:space="preserve">, </w:t>
-      </w:r>
-      <w:proofErr w:type="spellStart"/>
-      <w:r>
-        <w:t>khu</w:t>
-      </w:r>
-      <w:proofErr w:type="spellEnd"/>
-      <w:r>
-        <w:t xml:space="preserve"> </w:t>
-      </w:r>
-      <w:proofErr w:type="spellStart"/>
-      <w:r>
-        <w:t>vực</w:t>
-      </w:r>
-      <w:proofErr w:type="spellEnd"/>
-      <w:r>
-        <w:t xml:space="preserve"> </w:t>
-      </w:r>
-      <w:proofErr w:type="spellStart"/>
-      <w:r>
-        <w:t>khách</w:t>
-      </w:r>
-      <w:proofErr w:type="spellEnd"/>
-      <w:r>
-        <w:t xml:space="preserve"> </w:t>
-      </w:r>
-      <w:proofErr w:type="spellStart"/>
-      <w:r>
-        <w:t>hàng</w:t>
-      </w:r>
-      <w:proofErr w:type="spellEnd"/>
-      <w:r>
-        <w:t xml:space="preserve"> </w:t>
-      </w:r>
-      <w:proofErr w:type="spellStart"/>
-      <w:r>
-        <w:t>đã</w:t>
-      </w:r>
-      <w:proofErr w:type="spellEnd"/>
-      <w:r>
-        <w:t xml:space="preserve"> </w:t>
-      </w:r>
-      <w:proofErr w:type="spellStart"/>
-      <w:r>
-        <w:t>mua</w:t>
-      </w:r>
-      <w:proofErr w:type="spellEnd"/>
-      <w:r>
-        <w:t xml:space="preserve">, </w:t>
-      </w:r>
-      <w:proofErr w:type="spellStart"/>
-      <w:r>
-        <w:t>mức</w:t>
-      </w:r>
-      <w:proofErr w:type="spellEnd"/>
-      <w:r>
-        <w:t xml:space="preserve"> </w:t>
-      </w:r>
-      <w:proofErr w:type="spellStart"/>
-      <w:r>
-        <w:t>độ</w:t>
-      </w:r>
-      <w:proofErr w:type="spellEnd"/>
-      <w:r>
-        <w:t xml:space="preserve"> </w:t>
-      </w:r>
-      <w:proofErr w:type="spellStart"/>
-      <w:r>
-        <w:t>tương</w:t>
-      </w:r>
-      <w:proofErr w:type="spellEnd"/>
-      <w:r>
-        <w:t xml:space="preserve"> </w:t>
-      </w:r>
-      <w:proofErr w:type="spellStart"/>
-      <w:r>
-        <w:t>tác</w:t>
-      </w:r>
-      <w:proofErr w:type="spellEnd"/>
-      <w:r>
-        <w:t xml:space="preserve"> </w:t>
-      </w:r>
-      <w:proofErr w:type="spellStart"/>
-      <w:r>
-        <w:t>và</w:t>
-      </w:r>
-      <w:proofErr w:type="spellEnd"/>
-      <w:r>
-        <w:t xml:space="preserve"> </w:t>
-      </w:r>
-      <w:proofErr w:type="spellStart"/>
-      <w:r>
-        <w:t>quan</w:t>
-      </w:r>
-      <w:proofErr w:type="spellEnd"/>
-      <w:r>
-        <w:t xml:space="preserve"> </w:t>
-      </w:r>
-      <w:proofErr w:type="spellStart"/>
-      <w:r>
-        <w:t>tâm</w:t>
-      </w:r>
-      <w:proofErr w:type="spellEnd"/>
-      <w:r>
-        <w:t xml:space="preserve"> </w:t>
-      </w:r>
-      <w:proofErr w:type="spellStart"/>
-      <w:r>
-        <w:t>của</w:t>
-      </w:r>
-      <w:proofErr w:type="spellEnd"/>
-      <w:r>
-        <w:t xml:space="preserve"> </w:t>
-      </w:r>
-      <w:proofErr w:type="spellStart"/>
-      <w:r>
-        <w:t>khách</w:t>
-      </w:r>
-      <w:proofErr w:type="spellEnd"/>
-      <w:r>
-        <w:t xml:space="preserve"> </w:t>
-      </w:r>
-      <w:proofErr w:type="spellStart"/>
-      <w:r>
-        <w:t>hàng</w:t>
-      </w:r>
-      <w:proofErr w:type="spellEnd"/>
-      <w:r>
-        <w:t xml:space="preserve">, v.v. </w:t>
-      </w:r>
-      <w:proofErr w:type="spellStart"/>
-      <w:r>
-        <w:t>Không</w:t>
-      </w:r>
-      <w:proofErr w:type="spellEnd"/>
-      <w:r>
-        <w:t xml:space="preserve"> </w:t>
-      </w:r>
-      <w:proofErr w:type="spellStart"/>
-      <w:r>
-        <w:t>giống</w:t>
-      </w:r>
-      <w:proofErr w:type="spellEnd"/>
-      <w:r>
-        <w:t xml:space="preserve"> </w:t>
-      </w:r>
-      <w:proofErr w:type="spellStart"/>
-      <w:r>
-        <w:t>như</w:t>
-      </w:r>
-      <w:proofErr w:type="spellEnd"/>
-      <w:r>
-        <w:t xml:space="preserve"> </w:t>
-      </w:r>
-      <w:proofErr w:type="spellStart"/>
-      <w:r>
-        <w:t>các</w:t>
-      </w:r>
-      <w:proofErr w:type="spellEnd"/>
-      <w:r>
-        <w:t xml:space="preserve"> </w:t>
-      </w:r>
-      <w:proofErr w:type="spellStart"/>
-      <w:r>
-        <w:t>quy</w:t>
-      </w:r>
-      <w:proofErr w:type="spellEnd"/>
-      <w:r>
-        <w:t xml:space="preserve"> </w:t>
-      </w:r>
-      <w:proofErr w:type="spellStart"/>
-      <w:r>
-        <w:t>trình</w:t>
-      </w:r>
-      <w:proofErr w:type="spellEnd"/>
-      <w:r>
-        <w:t xml:space="preserve"> </w:t>
-      </w:r>
-      <w:proofErr w:type="spellStart"/>
-      <w:r>
-        <w:t>quản</w:t>
-      </w:r>
-      <w:proofErr w:type="spellEnd"/>
-      <w:r>
-        <w:t xml:space="preserve"> </w:t>
-      </w:r>
-      <w:proofErr w:type="spellStart"/>
-      <w:r>
-        <w:t>lý</w:t>
-      </w:r>
-      <w:proofErr w:type="spellEnd"/>
-      <w:r>
-        <w:t xml:space="preserve"> </w:t>
-      </w:r>
-      <w:proofErr w:type="spellStart"/>
-      <w:r>
-        <w:t>bán</w:t>
-      </w:r>
-      <w:proofErr w:type="spellEnd"/>
-      <w:r>
-        <w:t xml:space="preserve"> </w:t>
-      </w:r>
-      <w:proofErr w:type="spellStart"/>
-      <w:r>
-        <w:t>hàng</w:t>
-      </w:r>
-      <w:proofErr w:type="spellEnd"/>
-      <w:r>
-        <w:t xml:space="preserve"> </w:t>
-      </w:r>
-      <w:proofErr w:type="spellStart"/>
-      <w:r>
-        <w:t>thủ</w:t>
-      </w:r>
-      <w:proofErr w:type="spellEnd"/>
-      <w:r>
-        <w:t xml:space="preserve"> </w:t>
-      </w:r>
-      <w:proofErr w:type="spellStart"/>
-      <w:r>
-        <w:t>công</w:t>
-      </w:r>
-      <w:proofErr w:type="spellEnd"/>
-      <w:r>
-        <w:t xml:space="preserve"> </w:t>
-      </w:r>
-      <w:proofErr w:type="spellStart"/>
-      <w:r>
-        <w:t>ngày</w:t>
-      </w:r>
-      <w:proofErr w:type="spellEnd"/>
-      <w:r>
-        <w:t xml:space="preserve"> nay, </w:t>
-      </w:r>
-      <w:proofErr w:type="spellStart"/>
-      <w:r>
-        <w:t>chủ</w:t>
-      </w:r>
-      <w:proofErr w:type="spellEnd"/>
-      <w:r>
-        <w:t xml:space="preserve"> </w:t>
-      </w:r>
-      <w:proofErr w:type="spellStart"/>
-      <w:r>
-        <w:t>doanh</w:t>
-      </w:r>
-      <w:proofErr w:type="spellEnd"/>
-      <w:r>
-        <w:t xml:space="preserve"> </w:t>
-      </w:r>
-      <w:proofErr w:type="spellStart"/>
-      <w:r>
-        <w:t>nghiệp</w:t>
-      </w:r>
-      <w:proofErr w:type="spellEnd"/>
-      <w:r>
-        <w:t xml:space="preserve"> </w:t>
-      </w:r>
-      <w:proofErr w:type="spellStart"/>
-      <w:r>
-        <w:t>và</w:t>
-      </w:r>
-      <w:proofErr w:type="spellEnd"/>
-      <w:r>
-        <w:t xml:space="preserve"> </w:t>
-      </w:r>
-      <w:proofErr w:type="spellStart"/>
-      <w:r>
-        <w:t>nhân</w:t>
-      </w:r>
-      <w:proofErr w:type="spellEnd"/>
-      <w:r>
-        <w:t xml:space="preserve"> </w:t>
-      </w:r>
-      <w:proofErr w:type="spellStart"/>
-      <w:r>
-        <w:t>viên</w:t>
-      </w:r>
-      <w:proofErr w:type="spellEnd"/>
-      <w:r>
-        <w:t xml:space="preserve"> </w:t>
-      </w:r>
-      <w:proofErr w:type="spellStart"/>
-      <w:r>
-        <w:t>sử</w:t>
-      </w:r>
-      <w:proofErr w:type="spellEnd"/>
-      <w:r>
-        <w:t xml:space="preserve"> </w:t>
-      </w:r>
-      <w:proofErr w:type="spellStart"/>
-      <w:r>
-        <w:t>dụng</w:t>
-      </w:r>
-      <w:proofErr w:type="spellEnd"/>
-      <w:r>
-        <w:t xml:space="preserve"> CRM </w:t>
-      </w:r>
-      <w:proofErr w:type="spellStart"/>
-      <w:r>
-        <w:t>Hệ</w:t>
-      </w:r>
-      <w:proofErr w:type="spellEnd"/>
-      <w:r>
-        <w:t xml:space="preserve"> </w:t>
-      </w:r>
-      <w:proofErr w:type="spellStart"/>
-      <w:r>
-        <w:t>thống</w:t>
-      </w:r>
-      <w:proofErr w:type="spellEnd"/>
-      <w:r>
-        <w:t xml:space="preserve"> </w:t>
-      </w:r>
-      <w:proofErr w:type="spellStart"/>
-      <w:r>
-        <w:t>sẽ</w:t>
-      </w:r>
-      <w:proofErr w:type="spellEnd"/>
-      <w:r>
-        <w:t xml:space="preserve"> </w:t>
-      </w:r>
-      <w:proofErr w:type="spellStart"/>
-      <w:r>
-        <w:t>có</w:t>
-      </w:r>
-      <w:proofErr w:type="spellEnd"/>
-      <w:r>
-        <w:t xml:space="preserve"> </w:t>
-      </w:r>
-      <w:proofErr w:type="spellStart"/>
-      <w:r>
-        <w:t>cái</w:t>
-      </w:r>
-      <w:proofErr w:type="spellEnd"/>
-      <w:r>
-        <w:t xml:space="preserve"> </w:t>
-      </w:r>
-      <w:proofErr w:type="spellStart"/>
-      <w:r>
-        <w:t>nhìn</w:t>
-      </w:r>
-      <w:proofErr w:type="spellEnd"/>
-      <w:r>
-        <w:t xml:space="preserve"> </w:t>
-      </w:r>
-      <w:proofErr w:type="spellStart"/>
-      <w:r>
-        <w:t>toàn</w:t>
-      </w:r>
-      <w:proofErr w:type="spellEnd"/>
-      <w:r>
-        <w:t xml:space="preserve"> </w:t>
-      </w:r>
-      <w:proofErr w:type="spellStart"/>
-      <w:r>
-        <w:t>diện</w:t>
-      </w:r>
-      <w:proofErr w:type="spellEnd"/>
-      <w:r>
-        <w:t xml:space="preserve"> </w:t>
-      </w:r>
-      <w:proofErr w:type="spellStart"/>
-      <w:r>
-        <w:t>nhất</w:t>
-      </w:r>
-      <w:proofErr w:type="spellEnd"/>
-      <w:r>
-        <w:t xml:space="preserve"> </w:t>
-      </w:r>
-      <w:proofErr w:type="spellStart"/>
-      <w:r>
-        <w:t>về</w:t>
-      </w:r>
-      <w:proofErr w:type="spellEnd"/>
-      <w:r>
-        <w:t xml:space="preserve"> </w:t>
-      </w:r>
-      <w:proofErr w:type="spellStart"/>
-      <w:r>
-        <w:t>dữ</w:t>
-      </w:r>
-      <w:proofErr w:type="spellEnd"/>
-      <w:r>
-        <w:t xml:space="preserve"> </w:t>
-      </w:r>
-      <w:proofErr w:type="spellStart"/>
-      <w:r>
-        <w:t>liệu</w:t>
-      </w:r>
-      <w:proofErr w:type="spellEnd"/>
-      <w:r>
-        <w:t xml:space="preserve"> </w:t>
-      </w:r>
-      <w:proofErr w:type="spellStart"/>
-      <w:r>
-        <w:t>đã</w:t>
-      </w:r>
-      <w:proofErr w:type="spellEnd"/>
-      <w:r>
-        <w:t xml:space="preserve"> </w:t>
-      </w:r>
-      <w:proofErr w:type="spellStart"/>
-      <w:r>
-        <w:t>được</w:t>
-      </w:r>
-      <w:proofErr w:type="spellEnd"/>
-      <w:r>
-        <w:t xml:space="preserve"> </w:t>
-      </w:r>
-      <w:proofErr w:type="spellStart"/>
-      <w:r>
-        <w:t>triển</w:t>
-      </w:r>
-      <w:proofErr w:type="spellEnd"/>
-      <w:r>
-        <w:t xml:space="preserve"> </w:t>
-      </w:r>
-      <w:proofErr w:type="spellStart"/>
-      <w:r>
-        <w:t>khai</w:t>
-      </w:r>
-      <w:proofErr w:type="spellEnd"/>
-      <w:r>
-        <w:t xml:space="preserve"> </w:t>
-      </w:r>
-      <w:proofErr w:type="spellStart"/>
-      <w:r>
-        <w:t>trên</w:t>
-      </w:r>
-      <w:proofErr w:type="spellEnd"/>
-      <w:r>
-        <w:t xml:space="preserve"> </w:t>
-      </w:r>
-      <w:proofErr w:type="spellStart"/>
-      <w:r>
-        <w:t>ứng</w:t>
-      </w:r>
-      <w:proofErr w:type="spellEnd"/>
-      <w:r>
-        <w:t xml:space="preserve"> </w:t>
-      </w:r>
-      <w:proofErr w:type="spellStart"/>
-      <w:r>
-        <w:t>dụng</w:t>
-      </w:r>
-      <w:proofErr w:type="spellEnd"/>
-      <w:r>
-        <w:t xml:space="preserve">, </w:t>
-      </w:r>
-      <w:proofErr w:type="spellStart"/>
-      <w:r>
-        <w:t>điều</w:t>
-      </w:r>
-      <w:proofErr w:type="spellEnd"/>
-      <w:r>
-        <w:t xml:space="preserve"> </w:t>
-      </w:r>
-      <w:proofErr w:type="spellStart"/>
-      <w:r>
-        <w:t>này</w:t>
-      </w:r>
-      <w:proofErr w:type="spellEnd"/>
-      <w:r>
-        <w:t xml:space="preserve"> </w:t>
-      </w:r>
-      <w:proofErr w:type="spellStart"/>
-      <w:r>
-        <w:t>sẽ</w:t>
-      </w:r>
-      <w:proofErr w:type="spellEnd"/>
-      <w:r>
-        <w:t xml:space="preserve"> </w:t>
-      </w:r>
-      <w:proofErr w:type="spellStart"/>
-      <w:r>
-        <w:t>giúp</w:t>
-      </w:r>
-      <w:proofErr w:type="spellEnd"/>
-      <w:r>
-        <w:t xml:space="preserve"> </w:t>
-      </w:r>
-      <w:proofErr w:type="spellStart"/>
-      <w:r>
-        <w:t>họ</w:t>
-      </w:r>
-      <w:proofErr w:type="spellEnd"/>
-      <w:r>
-        <w:t xml:space="preserve"> </w:t>
-      </w:r>
-      <w:proofErr w:type="spellStart"/>
-      <w:r>
-        <w:t>tiết</w:t>
-      </w:r>
-      <w:proofErr w:type="spellEnd"/>
-      <w:r>
-        <w:t xml:space="preserve"> </w:t>
-      </w:r>
-      <w:proofErr w:type="spellStart"/>
-      <w:r>
-        <w:t>kiệm</w:t>
-      </w:r>
-      <w:proofErr w:type="spellEnd"/>
-      <w:r>
-        <w:t xml:space="preserve"> </w:t>
-      </w:r>
-      <w:proofErr w:type="spellStart"/>
-      <w:r>
-        <w:t>thời</w:t>
-      </w:r>
-      <w:proofErr w:type="spellEnd"/>
-      <w:r>
-        <w:t xml:space="preserve"> </w:t>
-      </w:r>
-      <w:proofErr w:type="spellStart"/>
-      <w:r>
-        <w:t>gian</w:t>
-      </w:r>
-      <w:proofErr w:type="spellEnd"/>
-      <w:r>
-        <w:t xml:space="preserve"> </w:t>
-      </w:r>
-      <w:proofErr w:type="spellStart"/>
-      <w:r>
-        <w:t>trong</w:t>
-      </w:r>
-      <w:proofErr w:type="spellEnd"/>
-      <w:r>
-        <w:t xml:space="preserve"> </w:t>
-      </w:r>
-      <w:proofErr w:type="spellStart"/>
-      <w:r>
-        <w:t>việc</w:t>
-      </w:r>
-      <w:proofErr w:type="spellEnd"/>
-      <w:r>
-        <w:t xml:space="preserve"> </w:t>
-      </w:r>
-      <w:proofErr w:type="spellStart"/>
-      <w:r>
-        <w:t>quản</w:t>
-      </w:r>
-      <w:proofErr w:type="spellEnd"/>
-      <w:r>
-        <w:t xml:space="preserve"> </w:t>
-      </w:r>
-      <w:proofErr w:type="spellStart"/>
-      <w:r>
-        <w:t>lý</w:t>
-      </w:r>
-      <w:proofErr w:type="spellEnd"/>
-      <w:r>
-        <w:t xml:space="preserve"> </w:t>
-      </w:r>
-      <w:proofErr w:type="spellStart"/>
-      <w:r>
-        <w:t>và</w:t>
-      </w:r>
-      <w:proofErr w:type="spellEnd"/>
-      <w:r>
-        <w:t xml:space="preserve"> </w:t>
-      </w:r>
-      <w:proofErr w:type="spellStart"/>
-      <w:r>
-        <w:t>đưa</w:t>
-      </w:r>
-      <w:proofErr w:type="spellEnd"/>
-      <w:r>
-        <w:t xml:space="preserve"> </w:t>
-      </w:r>
-      <w:proofErr w:type="spellStart"/>
-      <w:r>
-        <w:t>ra</w:t>
-      </w:r>
-      <w:proofErr w:type="spellEnd"/>
-      <w:r>
-        <w:t xml:space="preserve"> </w:t>
-      </w:r>
-      <w:proofErr w:type="spellStart"/>
-      <w:r>
-        <w:t>các</w:t>
-      </w:r>
-      <w:proofErr w:type="spellEnd"/>
-      <w:r>
-        <w:t xml:space="preserve"> </w:t>
-      </w:r>
-      <w:proofErr w:type="spellStart"/>
-      <w:r>
-        <w:t>quyết</w:t>
-      </w:r>
-      <w:proofErr w:type="spellEnd"/>
-      <w:r>
-        <w:t xml:space="preserve"> </w:t>
-      </w:r>
-      <w:proofErr w:type="spellStart"/>
-      <w:r>
-        <w:t>định</w:t>
-      </w:r>
-      <w:proofErr w:type="spellEnd"/>
-      <w:r>
-        <w:t xml:space="preserve"> </w:t>
-      </w:r>
-      <w:proofErr w:type="spellStart"/>
-      <w:r>
-        <w:t>sau</w:t>
-      </w:r>
-      <w:proofErr w:type="spellEnd"/>
-      <w:r>
-        <w:t xml:space="preserve"> </w:t>
-      </w:r>
-      <w:proofErr w:type="spellStart"/>
-      <w:r>
-        <w:t>này</w:t>
-      </w:r>
-      <w:proofErr w:type="spellEnd"/>
-      <w:r>
-        <w:t xml:space="preserve"> </w:t>
-      </w:r>
-      <w:proofErr w:type="spellStart"/>
-      <w:r>
-        <w:t>của</w:t>
-      </w:r>
-      <w:proofErr w:type="spellEnd"/>
-      <w:r>
-        <w:t xml:space="preserve"> </w:t>
-      </w:r>
-      <w:proofErr w:type="spellStart"/>
-      <w:r>
-        <w:t>doanh</w:t>
-      </w:r>
-      <w:proofErr w:type="spellEnd"/>
-      <w:r>
-        <w:t xml:space="preserve"> </w:t>
-      </w:r>
-      <w:proofErr w:type="spellStart"/>
-      <w:r>
         <w:t>nghiệ</w:t>
       </w:r>
       <w:r>
         <w:t>p</w:t>
       </w:r>
       <w:proofErr w:type="spellEnd"/>
-      <w:r>
-        <w:t>.&gt;&gt;</w:t>
-      </w:r>
-      <w:bookmarkStart w:id="15" w:name="_GoBack"/>
-      <w:bookmarkEnd w:id="15"/>
+      <w:proofErr w:type="gramStart"/>
+      <w:r>
+        <w:t>.</w:t>
+      </w:r>
+      <w:r>
+        <w:t>&gt;</w:t>
+      </w:r>
+      <w:proofErr w:type="gramEnd"/>
+      <w:r>
+        <w:t>&gt;</w:t>
+      </w:r>
     </w:p>
     <w:p>
       <w:pPr>
@@ -5986,6 +6475,7 @@
       </w:pPr>
       <w:bookmarkStart w:id="17" w:name="_Toc47946978"/>
       <w:r>
+        <w:lastRenderedPageBreak/>
         <w:t>6</w:t>
       </w:r>
       <w:r>
@@ -6046,7 +6536,6 @@
           <w:sz w:val="22"/>
           <w:szCs w:val="22"/>
         </w:rPr>
-        <w:lastRenderedPageBreak/>
         <w:t>FE-</w:t>
       </w:r>
       <w:r>
@@ -7677,7 +8166,7 @@
 </file>
 
 <file path=customXml/itemProps1.xml><?xml version="1.0" encoding="utf-8"?>
-<ds:datastoreItem xmlns:ds="http://schemas.openxmlformats.org/officeDocument/2006/customXml" ds:itemID="{E6223452-2754-4B56-810A-00D254FB13FE}">
+<ds:datastoreItem xmlns:ds="http://schemas.openxmlformats.org/officeDocument/2006/customXml" ds:itemID="{D6D1E452-2FF8-40EC-AFD1-A614ABD474D4}">
   <ds:schemaRefs>
     <ds:schemaRef ds:uri="http://schemas.openxmlformats.org/officeDocument/2006/bibliography"/>
   </ds:schemaRefs>

</xml_diff>

<commit_message>
report1-chuongnh: ( resolved ) update part 5 ver 2
</commit_message>
<xml_diff>
--- a/Report1_Project Introduction.docx
+++ b/Report1_Project Introduction.docx
@@ -2358,7 +2358,6 @@
                 <w:lang w:eastAsia="en-GB"/>
               </w:rPr>
             </w:pPr>
-            <w:proofErr w:type="spellStart"/>
             <w:r>
               <w:rPr>
                 <w:rFonts w:ascii="Calibri" w:eastAsia="Times New Roman" w:hAnsi="Calibri" w:cs="Calibri"/>
@@ -2367,7 +2366,6 @@
               </w:rPr>
               <w:t>KienNT</w:t>
             </w:r>
-            <w:proofErr w:type="spellEnd"/>
           </w:p>
         </w:tc>
         <w:tc>
@@ -2506,7 +2504,6 @@
                 <w:lang w:eastAsia="en-GB"/>
               </w:rPr>
             </w:pPr>
-            <w:proofErr w:type="spellStart"/>
             <w:r>
               <w:rPr>
                 <w:rFonts w:ascii="Calibri" w:eastAsia="Times New Roman" w:hAnsi="Calibri" w:cs="Calibri"/>
@@ -2515,7 +2512,6 @@
               </w:rPr>
               <w:t>TuanTV</w:t>
             </w:r>
-            <w:proofErr w:type="spellEnd"/>
           </w:p>
         </w:tc>
         <w:tc>
@@ -2654,7 +2650,6 @@
                 <w:lang w:eastAsia="en-GB"/>
               </w:rPr>
             </w:pPr>
-            <w:proofErr w:type="spellStart"/>
             <w:r>
               <w:rPr>
                 <w:rFonts w:ascii="Calibri" w:eastAsia="Times New Roman" w:hAnsi="Calibri" w:cs="Calibri"/>
@@ -2663,7 +2658,6 @@
               </w:rPr>
               <w:t>AnhLM</w:t>
             </w:r>
-            <w:proofErr w:type="spellEnd"/>
           </w:p>
         </w:tc>
         <w:tc>
@@ -3537,21 +3531,7 @@
         <w:rPr>
           <w:rFonts w:cstheme="minorHAnsi"/>
         </w:rPr>
-        <w:t xml:space="preserve">: Web, Mobile </w:t>
-      </w:r>
-      <w:proofErr w:type="gramStart"/>
-      <w:r>
-        <w:rPr>
-          <w:rFonts w:cstheme="minorHAnsi"/>
-        </w:rPr>
-        <w:t>App,..</w:t>
-      </w:r>
-      <w:proofErr w:type="gramEnd"/>
-      <w:r>
-        <w:rPr>
-          <w:rFonts w:cstheme="minorHAnsi"/>
-        </w:rPr>
-        <w:t>&gt;</w:t>
+        <w:t>: Web, Mobile App,..&gt;</w:t>
       </w:r>
       <w:r>
         <w:rPr>
@@ -4428,15 +4408,7 @@
         <w:jc w:val="both"/>
       </w:pPr>
       <w:r>
-        <w:t>&lt;&lt;Sample: Employees at the company Process Impact presently spend an average of 65 minutes per day going to the cafeteria to select, purchase, and eat lunch. About 20 minutes of this time is spent walking to and from the cafeteria, selecting their meals, and paying by cash or credit card. When employees go out for lunch, they spend an average of 90 minutes off-site. Some employees phone the cafeteria in advance to order a meal to be ready for them to pick up. Employees don’t always get the selections they want because the cafeteria runs out of certain items. The cafeteria wastes a significant quantity of food that is not purchased and must be thrown away. These same issues apply to breakfast and supper, although far fewer employees use the cafeteria for those meals than for lunch</w:t>
-      </w:r>
-      <w:proofErr w:type="gramStart"/>
-      <w:r>
-        <w:t>.&gt;</w:t>
-      </w:r>
-      <w:proofErr w:type="gramEnd"/>
-      <w:r>
-        <w:t>&gt;</w:t>
+        <w:t>&lt;&lt;Sample: Employees at the company Process Impact presently spend an average of 65 minutes per day going to the cafeteria to select, purchase, and eat lunch. About 20 minutes of this time is spent walking to and from the cafeteria, selecting their meals, and paying by cash or credit card. When employees go out for lunch, they spend an average of 90 minutes off-site. Some employees phone the cafeteria in advance to order a meal to be ready for them to pick up. Employees don’t always get the selections they want because the cafeteria runs out of certain items. The cafeteria wastes a significant quantity of food that is not purchased and must be thrown away. These same issues apply to breakfast and supper, although far fewer employees use the cafeteria for those meals than for lunch.&gt;&gt;</w:t>
       </w:r>
     </w:p>
     <w:p>
@@ -4640,57 +4612,83 @@
           <w:i/>
           <w:color w:val="000000" w:themeColor="text1"/>
         </w:rPr>
-        <w:t>For businesses that need to manage information about customers and information about marketing and sales, the CRMP system is an internet-based application that will help businesses manage this information right at the first time when custo</w:t>
+        <w:t>Currently, businesses are very concerned about selling and marketing costs, so a good CRM system will help businesses manage information about customers, marketing and sales effectively.</w:t>
       </w:r>
       <w:r>
         <w:rPr>
           <w:i/>
           <w:color w:val="000000" w:themeColor="text1"/>
         </w:rPr>
-        <w:t>mers arrive business connection</w:t>
+        <w:t xml:space="preserve"> The CRMP system is a</w:t>
       </w:r>
       <w:r>
         <w:rPr>
           <w:i/>
           <w:color w:val="000000" w:themeColor="text1"/>
         </w:rPr>
-        <w:t xml:space="preserve">. </w:t>
+        <w:t xml:space="preserve"> </w:t>
       </w:r>
       <w:r>
         <w:rPr>
           <w:i/>
           <w:color w:val="000000" w:themeColor="text1"/>
         </w:rPr>
-        <w:t>Salespeople of the business will approach existing customers or create their own contacts, leads and start tracking interactions with customers, at the same time the system will also summarize and report necessary data back for businesses and managers such as: Sales activities with customers and vice versa, quantity of goods sold, areas where customers have purchased, customer interaction and interest goods, etc</w:t>
+        <w:t>web</w:t>
       </w:r>
       <w:r>
         <w:rPr>
           <w:i/>
           <w:color w:val="000000" w:themeColor="text1"/>
         </w:rPr>
-        <w:t xml:space="preserve">. </w:t>
-      </w:r>
-      <w:bookmarkStart w:id="15" w:name="_GoBack"/>
+        <w:t>-based application that will help businesses manage this information right at the first time when custo</w:t>
+      </w:r>
       <w:r>
         <w:rPr>
           <w:i/>
           <w:color w:val="000000" w:themeColor="text1"/>
         </w:rPr>
-        <w:t xml:space="preserve">Unlike today's manual sales management processes, business owners and employees using a CRMP </w:t>
-      </w:r>
-      <w:bookmarkEnd w:id="15"/>
+        <w:t>mers arrive business connection</w:t>
+      </w:r>
       <w:r>
         <w:rPr>
           <w:i/>
           <w:color w:val="000000" w:themeColor="text1"/>
         </w:rPr>
-        <w:t>system will have a complete view of the data that has been realized on the application. This will help businesses save time in management and make the right decisions in the future of the business.</w:t>
+        <w:t xml:space="preserve">. </w:t>
       </w:r>
       <w:r>
         <w:rPr>
           <w:i/>
           <w:color w:val="000000" w:themeColor="text1"/>
         </w:rPr>
+        <w:t>Salespeople of the business will approach existing customers or create their own contacts, leads and start tracking interactions with customers, at the same time the system will also summarize and report necessary data back for businesses and managers such as: Sales activities with customers and vice versa, quantity of goods sold, areas where customers have purchased, customer interaction and interest goods, etc</w:t>
+      </w:r>
+      <w:r>
+        <w:rPr>
+          <w:i/>
+          <w:color w:val="000000" w:themeColor="text1"/>
+        </w:rPr>
+        <w:t xml:space="preserve">. </w:t>
+      </w:r>
+      <w:r>
+        <w:rPr>
+          <w:i/>
+          <w:color w:val="000000" w:themeColor="text1"/>
+        </w:rPr>
+        <w:t>With today's manual sales management processes bound by management time</w:t>
+      </w:r>
+      <w:r>
+        <w:rPr>
+          <w:i/>
+          <w:color w:val="000000" w:themeColor="text1"/>
+        </w:rPr>
+        <w:t>, business owners and employees using a CRMP system will have a complete view of the data that has been realized on the application. This will help businesses save time in management and make the right decisions in the future of the business.</w:t>
+      </w:r>
+      <w:r>
+        <w:rPr>
+          <w:i/>
+          <w:color w:val="000000" w:themeColor="text1"/>
+        </w:rPr>
         <w:t xml:space="preserve"> </w:t>
       </w:r>
     </w:p>
@@ -4710,1704 +4708,28 @@
       <w:r>
         <w:t xml:space="preserve">: </w:t>
       </w:r>
-      <w:proofErr w:type="spellStart"/>
-      <w:r>
-        <w:t>Đối</w:t>
-      </w:r>
-      <w:proofErr w:type="spellEnd"/>
+      <w:r>
+        <w:t>Hiệ</w:t>
+      </w:r>
+      <w:r>
+        <w:t>n nay</w:t>
+      </w:r>
+      <w:bookmarkStart w:id="15" w:name="_GoBack"/>
+      <w:bookmarkEnd w:id="15"/>
+      <w:r>
+        <w:t xml:space="preserve"> doanh nghiệp rất quan tâm tới vấn đề về chi phí bán hàng và chi phí tiếp thị vì thế một hệ thống CRM tốt sẽ giúp doanh nghiệp quản lý thông tin về khách hàng, tiếp thị và bán hàng một cách hiệu quả.</w:t>
+      </w:r>
       <w:r>
         <w:t xml:space="preserve"> </w:t>
       </w:r>
-      <w:proofErr w:type="spellStart"/>
-      <w:r>
-        <w:t>với</w:t>
-      </w:r>
-      <w:proofErr w:type="spellEnd"/>
-      <w:r>
-        <w:t xml:space="preserve"> </w:t>
-      </w:r>
-      <w:proofErr w:type="spellStart"/>
-      <w:r>
-        <w:t>những</w:t>
-      </w:r>
-      <w:proofErr w:type="spellEnd"/>
-      <w:r>
-        <w:t xml:space="preserve"> </w:t>
-      </w:r>
-      <w:proofErr w:type="spellStart"/>
-      <w:r>
-        <w:t>doanh</w:t>
-      </w:r>
-      <w:proofErr w:type="spellEnd"/>
-      <w:r>
-        <w:t xml:space="preserve"> </w:t>
-      </w:r>
-      <w:proofErr w:type="spellStart"/>
-      <w:r>
-        <w:t>nghiệp</w:t>
-      </w:r>
-      <w:proofErr w:type="spellEnd"/>
-      <w:r>
-        <w:t xml:space="preserve"> </w:t>
-      </w:r>
-      <w:proofErr w:type="spellStart"/>
-      <w:r>
-        <w:t>cần</w:t>
-      </w:r>
-      <w:proofErr w:type="spellEnd"/>
-      <w:r>
-        <w:t xml:space="preserve"> </w:t>
-      </w:r>
-      <w:proofErr w:type="spellStart"/>
-      <w:r>
-        <w:t>quản</w:t>
-      </w:r>
-      <w:proofErr w:type="spellEnd"/>
-      <w:r>
-        <w:t xml:space="preserve"> </w:t>
-      </w:r>
-      <w:proofErr w:type="spellStart"/>
-      <w:r>
-        <w:t>lý</w:t>
-      </w:r>
-      <w:proofErr w:type="spellEnd"/>
-      <w:r>
-        <w:t xml:space="preserve"> </w:t>
-      </w:r>
-      <w:proofErr w:type="spellStart"/>
-      <w:r>
-        <w:t>thông</w:t>
-      </w:r>
-      <w:proofErr w:type="spellEnd"/>
-      <w:r>
-        <w:t xml:space="preserve"> tin </w:t>
-      </w:r>
-      <w:proofErr w:type="spellStart"/>
-      <w:r>
-        <w:t>về</w:t>
-      </w:r>
-      <w:proofErr w:type="spellEnd"/>
-      <w:r>
-        <w:t xml:space="preserve"> </w:t>
-      </w:r>
-      <w:proofErr w:type="spellStart"/>
-      <w:r>
-        <w:t>khách</w:t>
-      </w:r>
-      <w:proofErr w:type="spellEnd"/>
-      <w:r>
-        <w:t xml:space="preserve"> </w:t>
-      </w:r>
-      <w:proofErr w:type="spellStart"/>
-      <w:r>
-        <w:t>hàng</w:t>
-      </w:r>
-      <w:proofErr w:type="spellEnd"/>
-      <w:r>
-        <w:t xml:space="preserve"> </w:t>
-      </w:r>
-      <w:proofErr w:type="spellStart"/>
-      <w:r>
-        <w:t>và</w:t>
-      </w:r>
-      <w:proofErr w:type="spellEnd"/>
-      <w:r>
-        <w:t xml:space="preserve"> </w:t>
-      </w:r>
-      <w:proofErr w:type="spellStart"/>
-      <w:r>
-        <w:t>thông</w:t>
-      </w:r>
-      <w:proofErr w:type="spellEnd"/>
-      <w:r>
-        <w:t xml:space="preserve"> tin </w:t>
-      </w:r>
-      <w:proofErr w:type="spellStart"/>
-      <w:r>
-        <w:t>về</w:t>
-      </w:r>
-      <w:proofErr w:type="spellEnd"/>
-      <w:r>
-        <w:t xml:space="preserve"> </w:t>
-      </w:r>
-      <w:proofErr w:type="spellStart"/>
-      <w:r>
-        <w:t>tiếp</w:t>
-      </w:r>
-      <w:proofErr w:type="spellEnd"/>
-      <w:r>
-        <w:t xml:space="preserve"> </w:t>
-      </w:r>
-      <w:proofErr w:type="spellStart"/>
-      <w:r>
-        <w:t>thị</w:t>
-      </w:r>
-      <w:proofErr w:type="spellEnd"/>
-      <w:r>
-        <w:t xml:space="preserve"> </w:t>
-      </w:r>
-      <w:proofErr w:type="spellStart"/>
-      <w:r>
-        <w:t>và</w:t>
-      </w:r>
-      <w:proofErr w:type="spellEnd"/>
-      <w:r>
-        <w:t xml:space="preserve"> </w:t>
-      </w:r>
-      <w:proofErr w:type="spellStart"/>
-      <w:r>
-        <w:t>bán</w:t>
-      </w:r>
-      <w:proofErr w:type="spellEnd"/>
-      <w:r>
-        <w:t xml:space="preserve"> </w:t>
-      </w:r>
-      <w:proofErr w:type="spellStart"/>
-      <w:r>
-        <w:t>hàng</w:t>
-      </w:r>
-      <w:proofErr w:type="spellEnd"/>
-      <w:r>
-        <w:t xml:space="preserve">, </w:t>
-      </w:r>
-      <w:proofErr w:type="spellStart"/>
-      <w:r>
-        <w:t>hệ</w:t>
-      </w:r>
-      <w:proofErr w:type="spellEnd"/>
-      <w:r>
-        <w:t xml:space="preserve"> </w:t>
-      </w:r>
-      <w:proofErr w:type="spellStart"/>
-      <w:r>
-        <w:t>thống</w:t>
-      </w:r>
-      <w:proofErr w:type="spellEnd"/>
-      <w:r>
-        <w:t xml:space="preserve"> CRMP </w:t>
-      </w:r>
-      <w:proofErr w:type="spellStart"/>
-      <w:r>
-        <w:t>là</w:t>
-      </w:r>
-      <w:proofErr w:type="spellEnd"/>
-      <w:r>
-        <w:t xml:space="preserve"> </w:t>
-      </w:r>
-      <w:proofErr w:type="spellStart"/>
-      <w:r>
-        <w:t>ứng</w:t>
-      </w:r>
-      <w:proofErr w:type="spellEnd"/>
-      <w:r>
-        <w:t xml:space="preserve"> </w:t>
-      </w:r>
-      <w:proofErr w:type="spellStart"/>
-      <w:r>
-        <w:t>dụng</w:t>
-      </w:r>
-      <w:proofErr w:type="spellEnd"/>
-      <w:r>
-        <w:t xml:space="preserve"> </w:t>
-      </w:r>
-      <w:proofErr w:type="spellStart"/>
-      <w:r>
-        <w:t>trên</w:t>
-      </w:r>
-      <w:proofErr w:type="spellEnd"/>
-      <w:r>
-        <w:t xml:space="preserve"> </w:t>
-      </w:r>
-      <w:proofErr w:type="spellStart"/>
-      <w:r>
-        <w:t>nền</w:t>
-      </w:r>
-      <w:proofErr w:type="spellEnd"/>
-      <w:r>
-        <w:t xml:space="preserve"> </w:t>
-      </w:r>
-      <w:proofErr w:type="spellStart"/>
-      <w:r>
-        <w:t>tảng</w:t>
-      </w:r>
-      <w:proofErr w:type="spellEnd"/>
-      <w:r>
-        <w:t xml:space="preserve"> internet </w:t>
-      </w:r>
-      <w:proofErr w:type="spellStart"/>
-      <w:r>
-        <w:t>sẽ</w:t>
-      </w:r>
-      <w:proofErr w:type="spellEnd"/>
-      <w:r>
-        <w:t xml:space="preserve"> </w:t>
-      </w:r>
-      <w:proofErr w:type="spellStart"/>
-      <w:r>
-        <w:t>giúp</w:t>
-      </w:r>
-      <w:proofErr w:type="spellEnd"/>
-      <w:r>
-        <w:t xml:space="preserve"> </w:t>
-      </w:r>
-      <w:proofErr w:type="spellStart"/>
-      <w:r>
-        <w:t>doanh</w:t>
-      </w:r>
-      <w:proofErr w:type="spellEnd"/>
-      <w:r>
-        <w:t xml:space="preserve"> </w:t>
-      </w:r>
-      <w:proofErr w:type="spellStart"/>
-      <w:r>
-        <w:t>nghiệp</w:t>
-      </w:r>
-      <w:proofErr w:type="spellEnd"/>
-      <w:r>
-        <w:t xml:space="preserve"> </w:t>
-      </w:r>
-      <w:proofErr w:type="spellStart"/>
-      <w:r>
-        <w:t>quản</w:t>
-      </w:r>
-      <w:proofErr w:type="spellEnd"/>
-      <w:r>
-        <w:t xml:space="preserve"> </w:t>
-      </w:r>
-      <w:proofErr w:type="spellStart"/>
-      <w:r>
-        <w:t>lý</w:t>
-      </w:r>
-      <w:proofErr w:type="spellEnd"/>
-      <w:r>
-        <w:t xml:space="preserve"> </w:t>
-      </w:r>
-      <w:proofErr w:type="spellStart"/>
-      <w:r>
-        <w:t>những</w:t>
-      </w:r>
-      <w:proofErr w:type="spellEnd"/>
-      <w:r>
-        <w:t xml:space="preserve"> </w:t>
-      </w:r>
-      <w:proofErr w:type="spellStart"/>
-      <w:r>
-        <w:t>thông</w:t>
-      </w:r>
-      <w:proofErr w:type="spellEnd"/>
-      <w:r>
-        <w:t xml:space="preserve"> tin </w:t>
-      </w:r>
-      <w:proofErr w:type="spellStart"/>
-      <w:r>
-        <w:t>này</w:t>
-      </w:r>
-      <w:proofErr w:type="spellEnd"/>
-      <w:r>
-        <w:t xml:space="preserve"> </w:t>
-      </w:r>
-      <w:proofErr w:type="spellStart"/>
-      <w:r>
-        <w:t>ngay</w:t>
-      </w:r>
-      <w:proofErr w:type="spellEnd"/>
-      <w:r>
-        <w:t xml:space="preserve"> </w:t>
-      </w:r>
-      <w:proofErr w:type="spellStart"/>
-      <w:r>
-        <w:t>từ</w:t>
-      </w:r>
-      <w:proofErr w:type="spellEnd"/>
-      <w:r>
-        <w:t xml:space="preserve"> </w:t>
-      </w:r>
-      <w:proofErr w:type="spellStart"/>
-      <w:r>
-        <w:t>lần</w:t>
-      </w:r>
-      <w:proofErr w:type="spellEnd"/>
-      <w:r>
-        <w:t xml:space="preserve"> </w:t>
-      </w:r>
-      <w:proofErr w:type="spellStart"/>
-      <w:r>
-        <w:t>đầu</w:t>
-      </w:r>
-      <w:proofErr w:type="spellEnd"/>
-      <w:r>
-        <w:t xml:space="preserve"> </w:t>
-      </w:r>
-      <w:proofErr w:type="spellStart"/>
-      <w:r>
-        <w:t>tiên</w:t>
-      </w:r>
-      <w:proofErr w:type="spellEnd"/>
-      <w:r>
-        <w:t xml:space="preserve"> </w:t>
-      </w:r>
-      <w:proofErr w:type="spellStart"/>
-      <w:r>
-        <w:t>khi</w:t>
-      </w:r>
-      <w:proofErr w:type="spellEnd"/>
-      <w:r>
-        <w:t xml:space="preserve"> </w:t>
-      </w:r>
-      <w:proofErr w:type="spellStart"/>
-      <w:r>
-        <w:t>khách</w:t>
-      </w:r>
-      <w:proofErr w:type="spellEnd"/>
-      <w:r>
-        <w:t xml:space="preserve"> </w:t>
-      </w:r>
-      <w:proofErr w:type="spellStart"/>
-      <w:r>
-        <w:t>hàng</w:t>
-      </w:r>
-      <w:proofErr w:type="spellEnd"/>
-      <w:r>
-        <w:t xml:space="preserve"> </w:t>
-      </w:r>
-      <w:proofErr w:type="spellStart"/>
-      <w:r>
-        <w:t>kết</w:t>
-      </w:r>
-      <w:proofErr w:type="spellEnd"/>
-      <w:r>
-        <w:t xml:space="preserve"> </w:t>
-      </w:r>
-      <w:proofErr w:type="spellStart"/>
-      <w:r>
-        <w:t>nối</w:t>
-      </w:r>
-      <w:proofErr w:type="spellEnd"/>
-      <w:r>
-        <w:t xml:space="preserve"> </w:t>
-      </w:r>
-      <w:proofErr w:type="spellStart"/>
-      <w:r>
-        <w:t>với</w:t>
-      </w:r>
-      <w:proofErr w:type="spellEnd"/>
-      <w:r>
-        <w:t xml:space="preserve"> </w:t>
-      </w:r>
-      <w:proofErr w:type="spellStart"/>
-      <w:r>
-        <w:t>doanh</w:t>
-      </w:r>
-      <w:proofErr w:type="spellEnd"/>
-      <w:r>
-        <w:t xml:space="preserve"> </w:t>
-      </w:r>
-      <w:proofErr w:type="spellStart"/>
-      <w:r>
-        <w:t>nghiệp</w:t>
-      </w:r>
-      <w:proofErr w:type="spellEnd"/>
-      <w:r>
-        <w:t xml:space="preserve">. </w:t>
-      </w:r>
-      <w:proofErr w:type="spellStart"/>
-      <w:r>
-        <w:t>Người</w:t>
-      </w:r>
-      <w:proofErr w:type="spellEnd"/>
-      <w:r>
-        <w:t xml:space="preserve"> </w:t>
-      </w:r>
-      <w:proofErr w:type="spellStart"/>
-      <w:r>
-        <w:t>bán</w:t>
-      </w:r>
-      <w:proofErr w:type="spellEnd"/>
-      <w:r>
-        <w:t xml:space="preserve"> </w:t>
-      </w:r>
-      <w:proofErr w:type="spellStart"/>
-      <w:r>
-        <w:t>hàng</w:t>
-      </w:r>
-      <w:proofErr w:type="spellEnd"/>
-      <w:r>
-        <w:t xml:space="preserve"> </w:t>
-      </w:r>
-      <w:proofErr w:type="spellStart"/>
-      <w:r>
-        <w:t>của</w:t>
-      </w:r>
-      <w:proofErr w:type="spellEnd"/>
-      <w:r>
-        <w:t xml:space="preserve"> </w:t>
-      </w:r>
-      <w:proofErr w:type="spellStart"/>
-      <w:r>
-        <w:t>doanh</w:t>
-      </w:r>
-      <w:proofErr w:type="spellEnd"/>
-      <w:r>
-        <w:t xml:space="preserve"> </w:t>
-      </w:r>
-      <w:proofErr w:type="spellStart"/>
-      <w:r>
-        <w:t>nghiệp</w:t>
-      </w:r>
-      <w:proofErr w:type="spellEnd"/>
-      <w:r>
-        <w:t xml:space="preserve"> </w:t>
-      </w:r>
-      <w:proofErr w:type="spellStart"/>
-      <w:r>
-        <w:t>sẽ</w:t>
-      </w:r>
-      <w:proofErr w:type="spellEnd"/>
-      <w:r>
-        <w:t xml:space="preserve"> </w:t>
-      </w:r>
-      <w:proofErr w:type="spellStart"/>
-      <w:r>
-        <w:t>tiếp</w:t>
-      </w:r>
-      <w:proofErr w:type="spellEnd"/>
-      <w:r>
-        <w:t xml:space="preserve"> </w:t>
-      </w:r>
-      <w:proofErr w:type="spellStart"/>
-      <w:r>
-        <w:t>cận</w:t>
-      </w:r>
-      <w:proofErr w:type="spellEnd"/>
-      <w:r>
-        <w:t xml:space="preserve"> </w:t>
-      </w:r>
-      <w:proofErr w:type="spellStart"/>
-      <w:r>
-        <w:t>khách</w:t>
-      </w:r>
-      <w:proofErr w:type="spellEnd"/>
-      <w:r>
-        <w:t xml:space="preserve"> </w:t>
-      </w:r>
-      <w:proofErr w:type="spellStart"/>
-      <w:r>
-        <w:t>hàng</w:t>
-      </w:r>
-      <w:proofErr w:type="spellEnd"/>
-      <w:r>
-        <w:t xml:space="preserve"> </w:t>
-      </w:r>
-      <w:proofErr w:type="spellStart"/>
-      <w:r>
-        <w:t>đã</w:t>
-      </w:r>
-      <w:proofErr w:type="spellEnd"/>
-      <w:r>
-        <w:t xml:space="preserve"> </w:t>
-      </w:r>
-      <w:proofErr w:type="spellStart"/>
-      <w:r>
-        <w:t>có</w:t>
-      </w:r>
-      <w:proofErr w:type="spellEnd"/>
-      <w:r>
-        <w:t xml:space="preserve"> </w:t>
-      </w:r>
-      <w:proofErr w:type="spellStart"/>
-      <w:r>
-        <w:t>sẵn</w:t>
-      </w:r>
-      <w:proofErr w:type="spellEnd"/>
-      <w:r>
-        <w:t xml:space="preserve"> </w:t>
-      </w:r>
-      <w:proofErr w:type="spellStart"/>
-      <w:r>
-        <w:t>hoặc</w:t>
-      </w:r>
-      <w:proofErr w:type="spellEnd"/>
-      <w:r>
-        <w:t xml:space="preserve"> </w:t>
-      </w:r>
-      <w:proofErr w:type="spellStart"/>
-      <w:r>
-        <w:t>tự</w:t>
-      </w:r>
-      <w:proofErr w:type="spellEnd"/>
-      <w:r>
-        <w:t xml:space="preserve"> </w:t>
-      </w:r>
-      <w:proofErr w:type="spellStart"/>
-      <w:r>
-        <w:t>tạo</w:t>
-      </w:r>
-      <w:proofErr w:type="spellEnd"/>
-      <w:r>
-        <w:t xml:space="preserve"> </w:t>
-      </w:r>
-      <w:proofErr w:type="spellStart"/>
-      <w:r>
-        <w:t>cho</w:t>
-      </w:r>
-      <w:proofErr w:type="spellEnd"/>
-      <w:r>
-        <w:t xml:space="preserve"> </w:t>
-      </w:r>
-      <w:proofErr w:type="spellStart"/>
-      <w:r>
-        <w:t>mình</w:t>
-      </w:r>
-      <w:proofErr w:type="spellEnd"/>
-      <w:r>
-        <w:t xml:space="preserve"> </w:t>
-      </w:r>
-      <w:proofErr w:type="spellStart"/>
-      <w:r>
-        <w:t>những</w:t>
-      </w:r>
-      <w:proofErr w:type="spellEnd"/>
-      <w:r>
-        <w:t xml:space="preserve"> </w:t>
-      </w:r>
-      <w:proofErr w:type="spellStart"/>
-      <w:r>
-        <w:t>liên</w:t>
-      </w:r>
-      <w:proofErr w:type="spellEnd"/>
-      <w:r>
-        <w:t xml:space="preserve"> </w:t>
-      </w:r>
-      <w:proofErr w:type="spellStart"/>
-      <w:r>
-        <w:t>hệ</w:t>
-      </w:r>
-      <w:proofErr w:type="spellEnd"/>
-      <w:r>
-        <w:t xml:space="preserve">, leads </w:t>
-      </w:r>
-      <w:proofErr w:type="spellStart"/>
-      <w:r>
-        <w:t>và</w:t>
-      </w:r>
-      <w:proofErr w:type="spellEnd"/>
-      <w:r>
-        <w:t xml:space="preserve"> </w:t>
-      </w:r>
-      <w:proofErr w:type="spellStart"/>
-      <w:r>
-        <w:t>bắt</w:t>
-      </w:r>
-      <w:proofErr w:type="spellEnd"/>
-      <w:r>
-        <w:t xml:space="preserve"> </w:t>
-      </w:r>
-      <w:proofErr w:type="spellStart"/>
-      <w:r>
-        <w:t>đầu</w:t>
-      </w:r>
-      <w:proofErr w:type="spellEnd"/>
-      <w:r>
-        <w:t xml:space="preserve"> </w:t>
-      </w:r>
-      <w:proofErr w:type="spellStart"/>
-      <w:r>
-        <w:t>theo</w:t>
-      </w:r>
-      <w:proofErr w:type="spellEnd"/>
-      <w:r>
-        <w:t xml:space="preserve"> </w:t>
-      </w:r>
-      <w:proofErr w:type="spellStart"/>
-      <w:r>
-        <w:t>dõi</w:t>
-      </w:r>
-      <w:proofErr w:type="spellEnd"/>
-      <w:r>
-        <w:t xml:space="preserve"> </w:t>
-      </w:r>
-      <w:proofErr w:type="spellStart"/>
-      <w:r>
-        <w:t>tương</w:t>
-      </w:r>
-      <w:proofErr w:type="spellEnd"/>
-      <w:r>
-        <w:t xml:space="preserve"> </w:t>
-      </w:r>
-      <w:proofErr w:type="spellStart"/>
-      <w:r>
-        <w:t>tác</w:t>
-      </w:r>
-      <w:proofErr w:type="spellEnd"/>
-      <w:r>
-        <w:t xml:space="preserve"> </w:t>
-      </w:r>
-      <w:proofErr w:type="spellStart"/>
-      <w:r>
-        <w:t>với</w:t>
-      </w:r>
-      <w:proofErr w:type="spellEnd"/>
-      <w:r>
-        <w:t xml:space="preserve"> </w:t>
-      </w:r>
-      <w:proofErr w:type="spellStart"/>
-      <w:r>
-        <w:t>khách</w:t>
-      </w:r>
-      <w:proofErr w:type="spellEnd"/>
-      <w:r>
-        <w:t xml:space="preserve"> </w:t>
-      </w:r>
-      <w:proofErr w:type="spellStart"/>
-      <w:r>
-        <w:t>hàng</w:t>
-      </w:r>
-      <w:proofErr w:type="spellEnd"/>
-      <w:r>
-        <w:t xml:space="preserve"> </w:t>
-      </w:r>
-      <w:proofErr w:type="spellStart"/>
-      <w:r>
-        <w:t>đồng</w:t>
-      </w:r>
-      <w:proofErr w:type="spellEnd"/>
-      <w:r>
-        <w:t xml:space="preserve"> </w:t>
-      </w:r>
-      <w:proofErr w:type="spellStart"/>
-      <w:r>
-        <w:t>thời</w:t>
-      </w:r>
-      <w:proofErr w:type="spellEnd"/>
-      <w:r>
-        <w:t xml:space="preserve"> </w:t>
-      </w:r>
-      <w:proofErr w:type="spellStart"/>
-      <w:r>
-        <w:t>ngay</w:t>
-      </w:r>
-      <w:proofErr w:type="spellEnd"/>
-      <w:r>
-        <w:t xml:space="preserve"> </w:t>
-      </w:r>
-      <w:proofErr w:type="spellStart"/>
-      <w:r>
-        <w:t>lúc</w:t>
-      </w:r>
-      <w:proofErr w:type="spellEnd"/>
-      <w:r>
-        <w:t xml:space="preserve"> </w:t>
-      </w:r>
-      <w:proofErr w:type="spellStart"/>
-      <w:r>
-        <w:t>đó</w:t>
-      </w:r>
-      <w:proofErr w:type="spellEnd"/>
-      <w:r>
-        <w:t xml:space="preserve"> </w:t>
-      </w:r>
-      <w:proofErr w:type="spellStart"/>
-      <w:r>
-        <w:t>hệ</w:t>
-      </w:r>
-      <w:proofErr w:type="spellEnd"/>
-      <w:r>
-        <w:t xml:space="preserve"> </w:t>
-      </w:r>
-      <w:proofErr w:type="spellStart"/>
-      <w:r>
-        <w:t>thống</w:t>
-      </w:r>
-      <w:proofErr w:type="spellEnd"/>
-      <w:r>
-        <w:t xml:space="preserve"> </w:t>
-      </w:r>
-      <w:proofErr w:type="spellStart"/>
-      <w:r>
-        <w:t>cũng</w:t>
-      </w:r>
-      <w:proofErr w:type="spellEnd"/>
-      <w:r>
-        <w:t xml:space="preserve"> </w:t>
-      </w:r>
-      <w:proofErr w:type="spellStart"/>
-      <w:r>
-        <w:t>sẽ</w:t>
-      </w:r>
-      <w:proofErr w:type="spellEnd"/>
-      <w:r>
-        <w:t xml:space="preserve"> </w:t>
-      </w:r>
-      <w:proofErr w:type="spellStart"/>
-      <w:r>
-        <w:t>tổng</w:t>
-      </w:r>
-      <w:proofErr w:type="spellEnd"/>
-      <w:r>
-        <w:t xml:space="preserve"> </w:t>
-      </w:r>
-      <w:proofErr w:type="spellStart"/>
-      <w:r>
-        <w:t>hợp</w:t>
-      </w:r>
-      <w:proofErr w:type="spellEnd"/>
-      <w:r>
-        <w:t xml:space="preserve"> </w:t>
-      </w:r>
-      <w:proofErr w:type="spellStart"/>
-      <w:r>
-        <w:t>và</w:t>
-      </w:r>
-      <w:proofErr w:type="spellEnd"/>
-      <w:r>
-        <w:t xml:space="preserve"> </w:t>
-      </w:r>
-      <w:proofErr w:type="spellStart"/>
-      <w:r>
-        <w:t>báo</w:t>
-      </w:r>
-      <w:proofErr w:type="spellEnd"/>
-      <w:r>
-        <w:t xml:space="preserve"> </w:t>
-      </w:r>
-      <w:proofErr w:type="spellStart"/>
-      <w:r>
-        <w:t>cáo</w:t>
-      </w:r>
-      <w:proofErr w:type="spellEnd"/>
-      <w:r>
-        <w:t xml:space="preserve"> </w:t>
-      </w:r>
-      <w:proofErr w:type="spellStart"/>
-      <w:r>
-        <w:t>lại</w:t>
-      </w:r>
-      <w:proofErr w:type="spellEnd"/>
-      <w:r>
-        <w:t xml:space="preserve"> </w:t>
-      </w:r>
-      <w:proofErr w:type="spellStart"/>
-      <w:r>
-        <w:t>các</w:t>
-      </w:r>
-      <w:proofErr w:type="spellEnd"/>
-      <w:r>
-        <w:t xml:space="preserve"> </w:t>
-      </w:r>
-      <w:proofErr w:type="spellStart"/>
-      <w:r>
-        <w:t>dữ</w:t>
-      </w:r>
-      <w:proofErr w:type="spellEnd"/>
-      <w:r>
-        <w:t xml:space="preserve"> </w:t>
-      </w:r>
-      <w:proofErr w:type="spellStart"/>
-      <w:r>
-        <w:t>liệu</w:t>
-      </w:r>
-      <w:proofErr w:type="spellEnd"/>
-      <w:r>
-        <w:t xml:space="preserve"> </w:t>
-      </w:r>
-      <w:proofErr w:type="spellStart"/>
-      <w:r>
-        <w:t>cần</w:t>
-      </w:r>
-      <w:proofErr w:type="spellEnd"/>
-      <w:r>
-        <w:t xml:space="preserve"> </w:t>
-      </w:r>
-      <w:proofErr w:type="spellStart"/>
-      <w:r>
-        <w:t>thiết</w:t>
-      </w:r>
-      <w:proofErr w:type="spellEnd"/>
-      <w:r>
-        <w:t xml:space="preserve"> </w:t>
-      </w:r>
-      <w:proofErr w:type="spellStart"/>
-      <w:r>
-        <w:t>cho</w:t>
-      </w:r>
-      <w:proofErr w:type="spellEnd"/>
-      <w:r>
-        <w:t xml:space="preserve"> </w:t>
-      </w:r>
-      <w:proofErr w:type="spellStart"/>
-      <w:r>
-        <w:t>doanh</w:t>
-      </w:r>
-      <w:proofErr w:type="spellEnd"/>
-      <w:r>
-        <w:t xml:space="preserve"> </w:t>
-      </w:r>
-      <w:proofErr w:type="spellStart"/>
-      <w:r>
-        <w:t>nghiệp</w:t>
-      </w:r>
-      <w:proofErr w:type="spellEnd"/>
-      <w:r>
-        <w:t xml:space="preserve"> </w:t>
-      </w:r>
-      <w:proofErr w:type="spellStart"/>
-      <w:r>
-        <w:t>và</w:t>
-      </w:r>
-      <w:proofErr w:type="spellEnd"/>
-      <w:r>
-        <w:t xml:space="preserve"> </w:t>
-      </w:r>
-      <w:proofErr w:type="spellStart"/>
-      <w:r>
-        <w:t>nhân</w:t>
-      </w:r>
-      <w:proofErr w:type="spellEnd"/>
-      <w:r>
-        <w:t xml:space="preserve"> </w:t>
-      </w:r>
-      <w:proofErr w:type="spellStart"/>
-      <w:r>
-        <w:t>viên</w:t>
-      </w:r>
-      <w:proofErr w:type="spellEnd"/>
-      <w:r>
-        <w:t xml:space="preserve"> </w:t>
-      </w:r>
-      <w:proofErr w:type="spellStart"/>
-      <w:r>
-        <w:t>quản</w:t>
-      </w:r>
-      <w:proofErr w:type="spellEnd"/>
-      <w:r>
-        <w:t xml:space="preserve"> </w:t>
-      </w:r>
-      <w:proofErr w:type="spellStart"/>
-      <w:r>
-        <w:t>lý</w:t>
-      </w:r>
-      <w:proofErr w:type="spellEnd"/>
-      <w:r>
-        <w:t xml:space="preserve"> </w:t>
-      </w:r>
-      <w:proofErr w:type="spellStart"/>
-      <w:r>
-        <w:t>như</w:t>
-      </w:r>
-      <w:proofErr w:type="spellEnd"/>
-      <w:r>
-        <w:t xml:space="preserve">: </w:t>
-      </w:r>
-      <w:proofErr w:type="spellStart"/>
-      <w:r>
-        <w:t>Những</w:t>
-      </w:r>
-      <w:proofErr w:type="spellEnd"/>
-      <w:r>
-        <w:t xml:space="preserve"> </w:t>
-      </w:r>
-      <w:proofErr w:type="spellStart"/>
-      <w:r>
-        <w:t>hoạt</w:t>
-      </w:r>
-      <w:proofErr w:type="spellEnd"/>
-      <w:r>
-        <w:t xml:space="preserve"> </w:t>
-      </w:r>
-      <w:proofErr w:type="spellStart"/>
-      <w:r>
-        <w:t>động</w:t>
-      </w:r>
-      <w:proofErr w:type="spellEnd"/>
-      <w:r>
-        <w:t xml:space="preserve"> </w:t>
-      </w:r>
-      <w:proofErr w:type="spellStart"/>
-      <w:r>
-        <w:t>của</w:t>
-      </w:r>
-      <w:proofErr w:type="spellEnd"/>
-      <w:r>
-        <w:t xml:space="preserve"> sale </w:t>
-      </w:r>
-      <w:proofErr w:type="spellStart"/>
-      <w:r>
-        <w:t>với</w:t>
-      </w:r>
-      <w:proofErr w:type="spellEnd"/>
-      <w:r>
-        <w:t xml:space="preserve"> </w:t>
-      </w:r>
-      <w:proofErr w:type="spellStart"/>
-      <w:r>
-        <w:t>khách</w:t>
-      </w:r>
-      <w:proofErr w:type="spellEnd"/>
-      <w:r>
-        <w:t xml:space="preserve"> </w:t>
-      </w:r>
-      <w:proofErr w:type="spellStart"/>
-      <w:r>
-        <w:t>hàng</w:t>
-      </w:r>
-      <w:proofErr w:type="spellEnd"/>
-      <w:r>
-        <w:t xml:space="preserve"> </w:t>
-      </w:r>
-      <w:proofErr w:type="spellStart"/>
-      <w:r>
-        <w:t>và</w:t>
-      </w:r>
-      <w:proofErr w:type="spellEnd"/>
-      <w:r>
-        <w:t xml:space="preserve"> </w:t>
-      </w:r>
-      <w:proofErr w:type="spellStart"/>
-      <w:r>
-        <w:t>ngược</w:t>
-      </w:r>
-      <w:proofErr w:type="spellEnd"/>
-      <w:r>
-        <w:t xml:space="preserve"> </w:t>
-      </w:r>
-      <w:proofErr w:type="spellStart"/>
-      <w:r>
-        <w:t>lại</w:t>
-      </w:r>
-      <w:proofErr w:type="spellEnd"/>
-      <w:r>
-        <w:t xml:space="preserve">, </w:t>
-      </w:r>
-      <w:proofErr w:type="spellStart"/>
-      <w:r>
-        <w:t>số</w:t>
-      </w:r>
-      <w:proofErr w:type="spellEnd"/>
-      <w:r>
-        <w:t xml:space="preserve"> </w:t>
-      </w:r>
-      <w:proofErr w:type="spellStart"/>
-      <w:r>
-        <w:t>lượng</w:t>
-      </w:r>
-      <w:proofErr w:type="spellEnd"/>
-      <w:r>
-        <w:t xml:space="preserve"> </w:t>
-      </w:r>
-      <w:proofErr w:type="spellStart"/>
-      <w:r>
-        <w:t>hàng</w:t>
-      </w:r>
-      <w:proofErr w:type="spellEnd"/>
-      <w:r>
-        <w:t xml:space="preserve"> </w:t>
-      </w:r>
-      <w:proofErr w:type="spellStart"/>
-      <w:r>
-        <w:t>hóa</w:t>
-      </w:r>
-      <w:proofErr w:type="spellEnd"/>
-      <w:r>
-        <w:t xml:space="preserve"> </w:t>
-      </w:r>
-      <w:proofErr w:type="spellStart"/>
-      <w:r>
-        <w:t>đã</w:t>
-      </w:r>
-      <w:proofErr w:type="spellEnd"/>
-      <w:r>
-        <w:t xml:space="preserve"> </w:t>
-      </w:r>
-      <w:proofErr w:type="spellStart"/>
-      <w:r>
-        <w:t>bán</w:t>
-      </w:r>
-      <w:proofErr w:type="spellEnd"/>
-      <w:r>
-        <w:t xml:space="preserve"> </w:t>
-      </w:r>
-      <w:proofErr w:type="spellStart"/>
-      <w:r>
-        <w:t>được</w:t>
-      </w:r>
-      <w:proofErr w:type="spellEnd"/>
-      <w:r>
-        <w:t xml:space="preserve">, </w:t>
-      </w:r>
-      <w:proofErr w:type="spellStart"/>
-      <w:r>
-        <w:t>khu</w:t>
-      </w:r>
-      <w:proofErr w:type="spellEnd"/>
-      <w:r>
-        <w:t xml:space="preserve"> </w:t>
-      </w:r>
-      <w:proofErr w:type="spellStart"/>
-      <w:r>
-        <w:t>vực</w:t>
-      </w:r>
-      <w:proofErr w:type="spellEnd"/>
-      <w:r>
-        <w:t xml:space="preserve"> </w:t>
-      </w:r>
-      <w:proofErr w:type="spellStart"/>
-      <w:r>
-        <w:t>khách</w:t>
-      </w:r>
-      <w:proofErr w:type="spellEnd"/>
-      <w:r>
-        <w:t xml:space="preserve"> </w:t>
-      </w:r>
-      <w:proofErr w:type="spellStart"/>
-      <w:r>
-        <w:t>hàng</w:t>
-      </w:r>
-      <w:proofErr w:type="spellEnd"/>
-      <w:r>
-        <w:t xml:space="preserve"> </w:t>
-      </w:r>
-      <w:proofErr w:type="spellStart"/>
-      <w:r>
-        <w:t>đã</w:t>
-      </w:r>
-      <w:proofErr w:type="spellEnd"/>
-      <w:r>
-        <w:t xml:space="preserve"> </w:t>
-      </w:r>
-      <w:proofErr w:type="spellStart"/>
-      <w:r>
-        <w:t>mua</w:t>
-      </w:r>
-      <w:proofErr w:type="spellEnd"/>
-      <w:r>
-        <w:t xml:space="preserve">, </w:t>
-      </w:r>
-      <w:proofErr w:type="spellStart"/>
-      <w:r>
-        <w:t>mức</w:t>
-      </w:r>
-      <w:proofErr w:type="spellEnd"/>
-      <w:r>
-        <w:t xml:space="preserve"> </w:t>
-      </w:r>
-      <w:proofErr w:type="spellStart"/>
-      <w:r>
-        <w:t>độ</w:t>
-      </w:r>
-      <w:proofErr w:type="spellEnd"/>
-      <w:r>
-        <w:t xml:space="preserve"> </w:t>
-      </w:r>
-      <w:proofErr w:type="spellStart"/>
-      <w:r>
-        <w:t>tương</w:t>
-      </w:r>
-      <w:proofErr w:type="spellEnd"/>
-      <w:r>
-        <w:t xml:space="preserve"> </w:t>
-      </w:r>
-      <w:proofErr w:type="spellStart"/>
-      <w:r>
-        <w:t>tác</w:t>
-      </w:r>
-      <w:proofErr w:type="spellEnd"/>
-      <w:r>
-        <w:t xml:space="preserve"> </w:t>
-      </w:r>
-      <w:proofErr w:type="spellStart"/>
-      <w:r>
-        <w:t>và</w:t>
-      </w:r>
-      <w:proofErr w:type="spellEnd"/>
-      <w:r>
-        <w:t xml:space="preserve"> </w:t>
-      </w:r>
-      <w:proofErr w:type="spellStart"/>
-      <w:r>
-        <w:t>quan</w:t>
-      </w:r>
-      <w:proofErr w:type="spellEnd"/>
-      <w:r>
-        <w:t xml:space="preserve"> </w:t>
-      </w:r>
-      <w:proofErr w:type="spellStart"/>
-      <w:r>
-        <w:t>tâm</w:t>
-      </w:r>
-      <w:proofErr w:type="spellEnd"/>
-      <w:r>
-        <w:t xml:space="preserve"> </w:t>
-      </w:r>
-      <w:proofErr w:type="spellStart"/>
-      <w:r>
-        <w:t>của</w:t>
-      </w:r>
-      <w:proofErr w:type="spellEnd"/>
-      <w:r>
-        <w:t xml:space="preserve"> </w:t>
-      </w:r>
-      <w:proofErr w:type="spellStart"/>
-      <w:r>
-        <w:t>khách</w:t>
-      </w:r>
-      <w:proofErr w:type="spellEnd"/>
-      <w:r>
-        <w:t xml:space="preserve"> </w:t>
-      </w:r>
-      <w:proofErr w:type="spellStart"/>
-      <w:r>
-        <w:t>hàng</w:t>
-      </w:r>
-      <w:proofErr w:type="spellEnd"/>
-      <w:r>
-        <w:t xml:space="preserve">, v.v. </w:t>
-      </w:r>
-      <w:proofErr w:type="spellStart"/>
-      <w:r>
-        <w:t>Không</w:t>
-      </w:r>
-      <w:proofErr w:type="spellEnd"/>
-      <w:r>
-        <w:t xml:space="preserve"> </w:t>
-      </w:r>
-      <w:proofErr w:type="spellStart"/>
-      <w:r>
-        <w:t>giống</w:t>
-      </w:r>
-      <w:proofErr w:type="spellEnd"/>
-      <w:r>
-        <w:t xml:space="preserve"> </w:t>
-      </w:r>
-      <w:proofErr w:type="spellStart"/>
-      <w:r>
-        <w:t>như</w:t>
-      </w:r>
-      <w:proofErr w:type="spellEnd"/>
-      <w:r>
-        <w:t xml:space="preserve"> </w:t>
-      </w:r>
-      <w:proofErr w:type="spellStart"/>
-      <w:r>
-        <w:t>các</w:t>
-      </w:r>
-      <w:proofErr w:type="spellEnd"/>
-      <w:r>
-        <w:t xml:space="preserve"> </w:t>
-      </w:r>
-      <w:proofErr w:type="spellStart"/>
-      <w:r>
-        <w:t>quy</w:t>
-      </w:r>
-      <w:proofErr w:type="spellEnd"/>
-      <w:r>
-        <w:t xml:space="preserve"> </w:t>
-      </w:r>
-      <w:proofErr w:type="spellStart"/>
-      <w:r>
-        <w:t>trình</w:t>
-      </w:r>
-      <w:proofErr w:type="spellEnd"/>
-      <w:r>
-        <w:t xml:space="preserve"> </w:t>
-      </w:r>
-      <w:proofErr w:type="spellStart"/>
-      <w:r>
-        <w:t>quản</w:t>
-      </w:r>
-      <w:proofErr w:type="spellEnd"/>
-      <w:r>
-        <w:t xml:space="preserve"> </w:t>
-      </w:r>
-      <w:proofErr w:type="spellStart"/>
-      <w:r>
-        <w:t>lý</w:t>
-      </w:r>
-      <w:proofErr w:type="spellEnd"/>
-      <w:r>
-        <w:t xml:space="preserve"> </w:t>
-      </w:r>
-      <w:proofErr w:type="spellStart"/>
-      <w:r>
-        <w:t>bán</w:t>
-      </w:r>
-      <w:proofErr w:type="spellEnd"/>
-      <w:r>
-        <w:t xml:space="preserve"> </w:t>
-      </w:r>
-      <w:proofErr w:type="spellStart"/>
-      <w:r>
-        <w:t>hàng</w:t>
-      </w:r>
-      <w:proofErr w:type="spellEnd"/>
-      <w:r>
-        <w:t xml:space="preserve"> </w:t>
-      </w:r>
-      <w:proofErr w:type="spellStart"/>
-      <w:r>
-        <w:t>thủ</w:t>
-      </w:r>
-      <w:proofErr w:type="spellEnd"/>
-      <w:r>
-        <w:t xml:space="preserve"> </w:t>
-      </w:r>
-      <w:proofErr w:type="spellStart"/>
-      <w:r>
-        <w:t>công</w:t>
-      </w:r>
-      <w:proofErr w:type="spellEnd"/>
-      <w:r>
-        <w:t xml:space="preserve"> </w:t>
-      </w:r>
-      <w:proofErr w:type="spellStart"/>
-      <w:r>
-        <w:t>ngày</w:t>
-      </w:r>
-      <w:proofErr w:type="spellEnd"/>
-      <w:r>
-        <w:t xml:space="preserve"> nay, </w:t>
-      </w:r>
-      <w:proofErr w:type="spellStart"/>
-      <w:r>
-        <w:t>chủ</w:t>
-      </w:r>
-      <w:proofErr w:type="spellEnd"/>
-      <w:r>
-        <w:t xml:space="preserve"> </w:t>
-      </w:r>
-      <w:proofErr w:type="spellStart"/>
-      <w:r>
-        <w:t>doanh</w:t>
-      </w:r>
-      <w:proofErr w:type="spellEnd"/>
-      <w:r>
-        <w:t xml:space="preserve"> </w:t>
-      </w:r>
-      <w:proofErr w:type="spellStart"/>
-      <w:r>
-        <w:t>nghiệp</w:t>
-      </w:r>
-      <w:proofErr w:type="spellEnd"/>
-      <w:r>
-        <w:t xml:space="preserve"> </w:t>
-      </w:r>
-      <w:proofErr w:type="spellStart"/>
-      <w:r>
-        <w:t>và</w:t>
-      </w:r>
-      <w:proofErr w:type="spellEnd"/>
-      <w:r>
-        <w:t xml:space="preserve"> </w:t>
-      </w:r>
-      <w:proofErr w:type="spellStart"/>
-      <w:r>
-        <w:t>nhân</w:t>
-      </w:r>
-      <w:proofErr w:type="spellEnd"/>
-      <w:r>
-        <w:t xml:space="preserve"> </w:t>
-      </w:r>
-      <w:proofErr w:type="spellStart"/>
-      <w:r>
-        <w:t>viên</w:t>
-      </w:r>
-      <w:proofErr w:type="spellEnd"/>
-      <w:r>
-        <w:t xml:space="preserve"> </w:t>
-      </w:r>
-      <w:proofErr w:type="spellStart"/>
-      <w:r>
-        <w:t>sử</w:t>
-      </w:r>
-      <w:proofErr w:type="spellEnd"/>
-      <w:r>
-        <w:t xml:space="preserve"> </w:t>
-      </w:r>
-      <w:proofErr w:type="spellStart"/>
-      <w:r>
-        <w:t>dụng</w:t>
-      </w:r>
-      <w:proofErr w:type="spellEnd"/>
-      <w:r>
-        <w:t xml:space="preserve"> </w:t>
-      </w:r>
-      <w:proofErr w:type="spellStart"/>
-      <w:r>
-        <w:t>hệ</w:t>
-      </w:r>
-      <w:proofErr w:type="spellEnd"/>
-      <w:r>
-        <w:t xml:space="preserve"> </w:t>
-      </w:r>
-      <w:proofErr w:type="spellStart"/>
-      <w:r>
-        <w:t>thống</w:t>
-      </w:r>
-      <w:proofErr w:type="spellEnd"/>
-      <w:r>
-        <w:t xml:space="preserve"> CRMP </w:t>
-      </w:r>
-      <w:proofErr w:type="spellStart"/>
-      <w:r>
-        <w:t>sẽ</w:t>
-      </w:r>
-      <w:proofErr w:type="spellEnd"/>
-      <w:r>
-        <w:t xml:space="preserve"> </w:t>
-      </w:r>
-      <w:proofErr w:type="spellStart"/>
-      <w:r>
-        <w:t>có</w:t>
-      </w:r>
-      <w:proofErr w:type="spellEnd"/>
-      <w:r>
-        <w:t xml:space="preserve"> </w:t>
-      </w:r>
-      <w:proofErr w:type="spellStart"/>
-      <w:r>
-        <w:t>cái</w:t>
-      </w:r>
-      <w:proofErr w:type="spellEnd"/>
-      <w:r>
-        <w:t xml:space="preserve"> </w:t>
-      </w:r>
-      <w:proofErr w:type="spellStart"/>
-      <w:r>
-        <w:t>nhìn</w:t>
-      </w:r>
-      <w:proofErr w:type="spellEnd"/>
-      <w:r>
-        <w:t xml:space="preserve"> </w:t>
-      </w:r>
-      <w:proofErr w:type="spellStart"/>
-      <w:r>
-        <w:t>toàn</w:t>
-      </w:r>
-      <w:proofErr w:type="spellEnd"/>
-      <w:r>
-        <w:t xml:space="preserve"> </w:t>
-      </w:r>
-      <w:proofErr w:type="spellStart"/>
-      <w:r>
-        <w:t>diện</w:t>
-      </w:r>
-      <w:proofErr w:type="spellEnd"/>
-      <w:r>
-        <w:t xml:space="preserve"> </w:t>
-      </w:r>
-      <w:proofErr w:type="spellStart"/>
-      <w:r>
-        <w:t>về</w:t>
-      </w:r>
-      <w:proofErr w:type="spellEnd"/>
-      <w:r>
-        <w:t xml:space="preserve"> </w:t>
-      </w:r>
-      <w:proofErr w:type="spellStart"/>
-      <w:r>
-        <w:t>dữ</w:t>
-      </w:r>
-      <w:proofErr w:type="spellEnd"/>
-      <w:r>
-        <w:t xml:space="preserve"> </w:t>
-      </w:r>
-      <w:proofErr w:type="spellStart"/>
-      <w:r>
-        <w:t>liệu</w:t>
-      </w:r>
-      <w:proofErr w:type="spellEnd"/>
-      <w:r>
-        <w:t xml:space="preserve"> </w:t>
-      </w:r>
-      <w:proofErr w:type="spellStart"/>
-      <w:r>
-        <w:t>đã</w:t>
-      </w:r>
-      <w:proofErr w:type="spellEnd"/>
-      <w:r>
-        <w:t xml:space="preserve"> </w:t>
-      </w:r>
-      <w:proofErr w:type="spellStart"/>
-      <w:r>
-        <w:t>được</w:t>
-      </w:r>
-      <w:proofErr w:type="spellEnd"/>
-      <w:r>
-        <w:t xml:space="preserve"> </w:t>
-      </w:r>
-      <w:proofErr w:type="spellStart"/>
-      <w:r>
-        <w:t>hiện</w:t>
-      </w:r>
-      <w:proofErr w:type="spellEnd"/>
-      <w:r>
-        <w:t xml:space="preserve"> </w:t>
-      </w:r>
-      <w:proofErr w:type="spellStart"/>
-      <w:r>
-        <w:t>thực</w:t>
-      </w:r>
-      <w:proofErr w:type="spellEnd"/>
-      <w:r>
-        <w:t xml:space="preserve"> </w:t>
-      </w:r>
-      <w:proofErr w:type="spellStart"/>
-      <w:r>
-        <w:t>trên</w:t>
-      </w:r>
-      <w:proofErr w:type="spellEnd"/>
-      <w:r>
-        <w:t xml:space="preserve"> </w:t>
-      </w:r>
-      <w:proofErr w:type="spellStart"/>
-      <w:r>
-        <w:t>ứng</w:t>
-      </w:r>
-      <w:proofErr w:type="spellEnd"/>
-      <w:r>
-        <w:t xml:space="preserve"> </w:t>
-      </w:r>
-      <w:proofErr w:type="spellStart"/>
-      <w:r>
-        <w:t>dụng</w:t>
-      </w:r>
-      <w:proofErr w:type="spellEnd"/>
-      <w:r>
-        <w:t xml:space="preserve">. </w:t>
-      </w:r>
-      <w:proofErr w:type="spellStart"/>
-      <w:r>
-        <w:t>Điều</w:t>
-      </w:r>
-      <w:proofErr w:type="spellEnd"/>
-      <w:r>
-        <w:t xml:space="preserve"> </w:t>
-      </w:r>
-      <w:proofErr w:type="spellStart"/>
-      <w:r>
-        <w:t>này</w:t>
-      </w:r>
-      <w:proofErr w:type="spellEnd"/>
-      <w:r>
-        <w:t xml:space="preserve"> </w:t>
-      </w:r>
-      <w:proofErr w:type="spellStart"/>
-      <w:r>
-        <w:t>sẽ</w:t>
-      </w:r>
-      <w:proofErr w:type="spellEnd"/>
-      <w:r>
-        <w:t xml:space="preserve"> </w:t>
-      </w:r>
-      <w:proofErr w:type="spellStart"/>
-      <w:r>
-        <w:t>giúp</w:t>
-      </w:r>
-      <w:proofErr w:type="spellEnd"/>
-      <w:r>
-        <w:t xml:space="preserve"> </w:t>
-      </w:r>
-      <w:proofErr w:type="spellStart"/>
-      <w:r>
-        <w:t>doanh</w:t>
-      </w:r>
-      <w:proofErr w:type="spellEnd"/>
-      <w:r>
-        <w:t xml:space="preserve"> </w:t>
-      </w:r>
-      <w:proofErr w:type="spellStart"/>
-      <w:r>
-        <w:t>nghiệp</w:t>
-      </w:r>
-      <w:proofErr w:type="spellEnd"/>
-      <w:r>
-        <w:t xml:space="preserve"> </w:t>
-      </w:r>
-      <w:proofErr w:type="spellStart"/>
-      <w:r>
-        <w:t>tiết</w:t>
-      </w:r>
-      <w:proofErr w:type="spellEnd"/>
-      <w:r>
-        <w:t xml:space="preserve"> </w:t>
-      </w:r>
-      <w:proofErr w:type="spellStart"/>
-      <w:r>
-        <w:t>kiệm</w:t>
-      </w:r>
-      <w:proofErr w:type="spellEnd"/>
-      <w:r>
-        <w:t xml:space="preserve"> </w:t>
-      </w:r>
-      <w:proofErr w:type="spellStart"/>
-      <w:r>
-        <w:t>thời</w:t>
-      </w:r>
-      <w:proofErr w:type="spellEnd"/>
-      <w:r>
-        <w:t xml:space="preserve"> </w:t>
-      </w:r>
-      <w:proofErr w:type="spellStart"/>
-      <w:r>
-        <w:t>gian</w:t>
-      </w:r>
-      <w:proofErr w:type="spellEnd"/>
-      <w:r>
-        <w:t xml:space="preserve"> </w:t>
-      </w:r>
-      <w:proofErr w:type="spellStart"/>
-      <w:r>
-        <w:t>trong</w:t>
-      </w:r>
-      <w:proofErr w:type="spellEnd"/>
-      <w:r>
-        <w:t xml:space="preserve"> </w:t>
-      </w:r>
-      <w:proofErr w:type="spellStart"/>
-      <w:r>
-        <w:t>việc</w:t>
-      </w:r>
-      <w:proofErr w:type="spellEnd"/>
-      <w:r>
-        <w:t xml:space="preserve"> </w:t>
-      </w:r>
-      <w:proofErr w:type="spellStart"/>
-      <w:r>
-        <w:t>quản</w:t>
-      </w:r>
-      <w:proofErr w:type="spellEnd"/>
-      <w:r>
-        <w:t xml:space="preserve"> </w:t>
-      </w:r>
-      <w:proofErr w:type="spellStart"/>
-      <w:r>
-        <w:t>lý</w:t>
-      </w:r>
-      <w:proofErr w:type="spellEnd"/>
-      <w:r>
-        <w:t xml:space="preserve"> </w:t>
-      </w:r>
-      <w:proofErr w:type="spellStart"/>
-      <w:r>
-        <w:t>và</w:t>
-      </w:r>
-      <w:proofErr w:type="spellEnd"/>
-      <w:r>
-        <w:t xml:space="preserve"> </w:t>
-      </w:r>
-      <w:proofErr w:type="spellStart"/>
-      <w:r>
-        <w:t>đưa</w:t>
-      </w:r>
-      <w:proofErr w:type="spellEnd"/>
-      <w:r>
-        <w:t xml:space="preserve"> </w:t>
-      </w:r>
-      <w:proofErr w:type="spellStart"/>
-      <w:r>
-        <w:t>ra</w:t>
-      </w:r>
-      <w:proofErr w:type="spellEnd"/>
-      <w:r>
-        <w:t xml:space="preserve"> </w:t>
-      </w:r>
-      <w:proofErr w:type="spellStart"/>
-      <w:r>
-        <w:t>các</w:t>
-      </w:r>
-      <w:proofErr w:type="spellEnd"/>
-      <w:r>
-        <w:t xml:space="preserve"> </w:t>
-      </w:r>
-      <w:proofErr w:type="spellStart"/>
-      <w:r>
-        <w:t>quyết</w:t>
-      </w:r>
-      <w:proofErr w:type="spellEnd"/>
-      <w:r>
-        <w:t xml:space="preserve"> </w:t>
-      </w:r>
-      <w:proofErr w:type="spellStart"/>
-      <w:r>
-        <w:t>định</w:t>
-      </w:r>
-      <w:proofErr w:type="spellEnd"/>
-      <w:r>
-        <w:t xml:space="preserve"> </w:t>
-      </w:r>
-      <w:proofErr w:type="spellStart"/>
-      <w:r>
-        <w:t>đúng</w:t>
-      </w:r>
-      <w:proofErr w:type="spellEnd"/>
-      <w:r>
-        <w:t xml:space="preserve"> </w:t>
-      </w:r>
-      <w:proofErr w:type="spellStart"/>
-      <w:r>
-        <w:t>đắn</w:t>
-      </w:r>
-      <w:proofErr w:type="spellEnd"/>
-      <w:r>
-        <w:t xml:space="preserve"> </w:t>
-      </w:r>
-      <w:proofErr w:type="spellStart"/>
-      <w:r>
-        <w:t>trong</w:t>
-      </w:r>
-      <w:proofErr w:type="spellEnd"/>
-      <w:r>
-        <w:t xml:space="preserve"> </w:t>
-      </w:r>
-      <w:proofErr w:type="spellStart"/>
-      <w:r>
-        <w:t>tương</w:t>
-      </w:r>
-      <w:proofErr w:type="spellEnd"/>
-      <w:r>
-        <w:t xml:space="preserve"> </w:t>
-      </w:r>
-      <w:proofErr w:type="spellStart"/>
-      <w:r>
-        <w:t>lai</w:t>
-      </w:r>
-      <w:proofErr w:type="spellEnd"/>
-      <w:r>
-        <w:t xml:space="preserve"> </w:t>
-      </w:r>
-      <w:proofErr w:type="spellStart"/>
-      <w:r>
-        <w:t>của</w:t>
-      </w:r>
-      <w:proofErr w:type="spellEnd"/>
-      <w:r>
-        <w:t xml:space="preserve"> </w:t>
-      </w:r>
-      <w:proofErr w:type="spellStart"/>
-      <w:r>
-        <w:t>doanh</w:t>
-      </w:r>
-      <w:proofErr w:type="spellEnd"/>
-      <w:r>
-        <w:t xml:space="preserve"> </w:t>
-      </w:r>
-      <w:proofErr w:type="spellStart"/>
-      <w:r>
-        <w:t>nghiệ</w:t>
-      </w:r>
-      <w:r>
-        <w:t>p</w:t>
-      </w:r>
-      <w:proofErr w:type="spellEnd"/>
-      <w:proofErr w:type="gramStart"/>
+      <w:r>
+        <w:t>Hệ thống CRMP là ứng dụng trên nền tảng web sẽ quản lý những thông tin này ngay từ lần đầu tiên khi khách hàng tương tác với doanh nghiệp. Người bán hàng của doanh nghiệp sẽ tiếp cận khách hàng đã có sẵn hoặc tự tạo cho mình những liên hệ, leads và bắt đầu theo dõi tương tác với khách hàng đồng thời ngay lúc đó hệ thống cũng sẽ tổng hợp và báo cáo lại các dữ liệu cần thiết cho doanh nghiệp và nhân viên quản lý như: Những hoạt động của sale với khách hàng và ngược lại, số lượng hàng hóa đã bán được, khu vực khách hàng đã mua, mức độ tương tác và quan tâm của khách hàng, v.v. Với các quy trình quản lý bán hàng thủ công ngày nay sẽ bị ràng buộc bởi thời gian quản lý, chủ doanh nghiệp và nhân viên sử dụng hệ thống CRMP sẽ có cái nhìn toàn diện về dữ liệu đã được hiện thực trên ứng dụng. Điều này sẽ giúp doanh nghiệp tiết kiệm thời gian trong việc quản lý và đưa ra các quyết định đúng đắn trong tương lai của doanh nghiệp.</w:t>
+      </w:r>
       <w:r>
         <w:t>.</w:t>
       </w:r>
       <w:r>
-        <w:t>&gt;</w:t>
-      </w:r>
-      <w:proofErr w:type="gramEnd"/>
-      <w:r>
-        <w:t>&gt;</w:t>
+        <w:t>&gt;&gt;</w:t>
       </w:r>
     </w:p>
     <w:p>
@@ -6459,13 +4781,21 @@
           <w:i/>
           <w:color w:val="0000FF"/>
         </w:rPr>
-        <w:t>The project scope defines the concept and range of the proposed solution. It’s also important to define what will not be included in the product. Clarifying the scope and limitations helps to establish realistic expectations of the many stakeholders. It also provides a reference frame against which proposed features and requirements changes can be evaluated. Proposed requirements that are out of scope for the envisioned product must be rejected, unless they are so beneficial that the scope should be enlarged to accommodate them (with accompanying changes in budge</w:t>
+        <w:t xml:space="preserve">The project scope defines the concept and range of the proposed solution. It’s also important to define what will not be included in the product. Clarifying the scope and limitations helps to establish realistic expectations of the many stakeholders. It also provides a reference frame against which proposed features and requirements changes can be evaluated. Proposed requirements that are out of scope for </w:t>
       </w:r>
       <w:r>
         <w:rPr>
           <w:i/>
           <w:color w:val="0000FF"/>
         </w:rPr>
+        <w:lastRenderedPageBreak/>
+        <w:t>the envisioned product must be rejected, unless they are so beneficial that the scope should be enlarged to accommodate them (with accompanying changes in budge</w:t>
+      </w:r>
+      <w:r>
+        <w:rPr>
+          <w:i/>
+          <w:color w:val="0000FF"/>
+        </w:rPr>
         <w:t>t, schedule, and/or resources)]</w:t>
       </w:r>
     </w:p>
@@ -6475,7 +4805,6 @@
       </w:pPr>
       <w:bookmarkStart w:id="17" w:name="_Toc47946978"/>
       <w:r>
-        <w:lastRenderedPageBreak/>
         <w:t>6</w:t>
       </w:r>
       <w:r>
@@ -8166,7 +6495,7 @@
 </file>
 
 <file path=customXml/itemProps1.xml><?xml version="1.0" encoding="utf-8"?>
-<ds:datastoreItem xmlns:ds="http://schemas.openxmlformats.org/officeDocument/2006/customXml" ds:itemID="{D6D1E452-2FF8-40EC-AFD1-A614ABD474D4}">
+<ds:datastoreItem xmlns:ds="http://schemas.openxmlformats.org/officeDocument/2006/customXml" ds:itemID="{C2694AC5-ED16-4D4B-976E-F7A4EFB57F81}">
   <ds:schemaRefs>
     <ds:schemaRef ds:uri="http://schemas.openxmlformats.org/officeDocument/2006/bibliography"/>
   </ds:schemaRefs>

</xml_diff>

<commit_message>
report1-kietna: (resolved) fix part 2
</commit_message>
<xml_diff>
--- a/Report1_Project Introduction.docx
+++ b/Report1_Project Introduction.docx
@@ -2363,7 +2363,6 @@
                 <w:lang w:eastAsia="en-GB"/>
               </w:rPr>
             </w:pPr>
-            <w:proofErr w:type="spellStart"/>
             <w:r>
               <w:rPr>
                 <w:rFonts w:ascii="Calibri" w:eastAsia="Times New Roman" w:hAnsi="Calibri" w:cs="Calibri"/>
@@ -2372,7 +2371,6 @@
               </w:rPr>
               <w:t>KienNT</w:t>
             </w:r>
-            <w:proofErr w:type="spellEnd"/>
           </w:p>
         </w:tc>
         <w:tc>
@@ -2511,7 +2509,6 @@
                 <w:lang w:eastAsia="en-GB"/>
               </w:rPr>
             </w:pPr>
-            <w:proofErr w:type="spellStart"/>
             <w:r>
               <w:rPr>
                 <w:rFonts w:ascii="Calibri" w:eastAsia="Times New Roman" w:hAnsi="Calibri" w:cs="Calibri"/>
@@ -2520,7 +2517,6 @@
               </w:rPr>
               <w:t>TuanTV</w:t>
             </w:r>
-            <w:proofErr w:type="spellEnd"/>
           </w:p>
         </w:tc>
         <w:tc>
@@ -2659,7 +2655,6 @@
                 <w:lang w:eastAsia="en-GB"/>
               </w:rPr>
             </w:pPr>
-            <w:proofErr w:type="spellStart"/>
             <w:r>
               <w:rPr>
                 <w:rFonts w:ascii="Calibri" w:eastAsia="Times New Roman" w:hAnsi="Calibri" w:cs="Calibri"/>
@@ -2668,7 +2663,6 @@
               </w:rPr>
               <w:t>AnhLM</w:t>
             </w:r>
-            <w:proofErr w:type="spellEnd"/>
           </w:p>
         </w:tc>
         <w:tc>
@@ -3542,21 +3536,7 @@
         <w:rPr>
           <w:rFonts w:cstheme="minorHAnsi"/>
         </w:rPr>
-        <w:t xml:space="preserve">: Web, Mobile </w:t>
-      </w:r>
-      <w:proofErr w:type="gramStart"/>
-      <w:r>
-        <w:rPr>
-          <w:rFonts w:cstheme="minorHAnsi"/>
-        </w:rPr>
-        <w:t>App,..</w:t>
-      </w:r>
-      <w:proofErr w:type="gramEnd"/>
-      <w:r>
-        <w:rPr>
-          <w:rFonts w:cstheme="minorHAnsi"/>
-        </w:rPr>
-        <w:t>&gt;</w:t>
+        <w:t>: Web, Mobile App,..&gt;</w:t>
       </w:r>
       <w:r>
         <w:rPr>
@@ -4382,7 +4362,7 @@
         <w:rPr>
           <w:i/>
         </w:rPr>
-        <w:t>One thing is certain, that customers play a very important role in the growth of the company/business in the commercial industry. It becomes part of the job of surviving, growing, and staying in the marketplace. Managing customer relationships is one of the most important roles that many enterprises, included small or medium, in Vietnam faced. Many solutions are given still not solved in the best way. Wrong ways or inattention lead to many consequences such as a leak or losing customer information.</w:t>
+        <w:t>Currently, the sales staff or the sales managers are one of the key points in the company/business in terms of selling products. Managing the progress between sales staff and customers has become more difficult and complex than ever, managing manually causing mistakes or omissions in connecting with customers of the company/enterprise. The more data sources, the more the management and capture of all customers leads to easily missing customers in the working process, or some customers will not be cared for carefully. This affects the quality and quantity of customers coming to the company/enterprise, but the sales rate will be below.</w:t>
       </w:r>
     </w:p>
     <w:p>
@@ -4396,21 +4376,19 @@
         <w:rPr>
           <w:i/>
         </w:rPr>
-        <w:t>Enterprises in Vietnam, included small or medium, are focusing management customer relationships.</w:t>
-      </w:r>
-    </w:p>
-    <w:p>
-      <w:pPr>
-        <w:jc w:val="both"/>
+        <w:t xml:space="preserve">Sales managers will also have trouble managing their own salespeople because they don't know who will do what and who won't, wasting time collecting data to prepare financial statements for the company/enterprise but not sure the number is accurate compared to reality. To solve this problem, we thought about using the application to help the sales staff as well as support the management of the sales staff to work more efficiently through the </w:t>
+      </w:r>
+      <w:r>
         <w:rPr>
           <w:i/>
         </w:rPr>
-      </w:pPr>
+        <w:t>[…] system</w:t>
+      </w:r>
       <w:r>
         <w:rPr>
           <w:i/>
         </w:rPr>
-        <w:t>With the strong belief that we can one day help businesses access Customer Relationship Management easily by optimizing the functionality of the customer relationship management system, which we implemented in the [...] project.</w:t>
+        <w:t>.</w:t>
       </w:r>
     </w:p>
     <w:p>
@@ -5461,6 +5439,7 @@
     <w:lsdException w:name="HTML Sample" w:semiHidden="1" w:unhideWhenUsed="1"/>
     <w:lsdException w:name="HTML Typewriter" w:semiHidden="1" w:unhideWhenUsed="1"/>
     <w:lsdException w:name="HTML Variable" w:semiHidden="1" w:unhideWhenUsed="1"/>
+    <w:lsdException w:name="Normal Table" w:semiHidden="1" w:unhideWhenUsed="1"/>
     <w:lsdException w:name="annotation subject" w:semiHidden="1" w:unhideWhenUsed="1"/>
     <w:lsdException w:name="No List" w:semiHidden="1" w:unhideWhenUsed="1"/>
     <w:lsdException w:name="Outline List 1" w:semiHidden="1" w:unhideWhenUsed="1"/>
@@ -5503,8 +5482,11 @@
     <w:lsdException w:name="Table Contemporary" w:semiHidden="1" w:unhideWhenUsed="1"/>
     <w:lsdException w:name="Table Elegant" w:semiHidden="1" w:unhideWhenUsed="1"/>
     <w:lsdException w:name="Table Professional" w:semiHidden="1" w:unhideWhenUsed="1"/>
+    <w:lsdException w:name="Table Subtle 1" w:semiHidden="1" w:unhideWhenUsed="1"/>
     <w:lsdException w:name="Table Subtle 2" w:semiHidden="1" w:unhideWhenUsed="1"/>
     <w:lsdException w:name="Table Web 1" w:semiHidden="1" w:unhideWhenUsed="1"/>
+    <w:lsdException w:name="Table Web 2" w:semiHidden="1" w:unhideWhenUsed="1"/>
+    <w:lsdException w:name="Table Web 3" w:semiHidden="1" w:unhideWhenUsed="1"/>
     <w:lsdException w:name="Balloon Text" w:semiHidden="1" w:unhideWhenUsed="1"/>
     <w:lsdException w:name="Table Grid" w:uiPriority="39"/>
     <w:lsdException w:name="Table Theme" w:semiHidden="1" w:unhideWhenUsed="1"/>

</xml_diff>